<commit_message>
updated graduate gpa to reflect fall 2016
</commit_message>
<xml_diff>
--- a/Resume Kevin O'Mara.docx
+++ b/Resume Kevin O'Mara.docx
@@ -283,7 +283,25 @@
           <w:szCs w:val="24"/>
         </w:rPr>
         <w:tab/>
-        <w:t>GPA: 4.00/4.00</w:t>
+        <w:t xml:space="preserve">GPA: </w:t>
+      </w:r>
+      <w:r>
+        <w:rPr>
+          <w:rFonts w:ascii="Arial" w:eastAsia="Arial" w:hAnsi="Arial" w:cs="Arial"/>
+          <w:sz w:val="24"/>
+          <w:szCs w:val="24"/>
+        </w:rPr>
+        <w:t>3.88</w:t>
+      </w:r>
+      <w:bookmarkStart w:id="0" w:name="_GoBack"/>
+      <w:bookmarkEnd w:id="0"/>
+      <w:r>
+        <w:rPr>
+          <w:rFonts w:ascii="Arial" w:eastAsia="Arial" w:hAnsi="Arial" w:cs="Arial"/>
+          <w:sz w:val="24"/>
+          <w:szCs w:val="24"/>
+        </w:rPr>
+        <w:t>/4.00</w:t>
       </w:r>
     </w:p>
     <w:p>
@@ -1138,33 +1156,13 @@
           <w:szCs w:val="24"/>
         </w:rPr>
       </w:pPr>
-      <w:proofErr w:type="spellStart"/>
-      <w:r>
-        <w:rPr>
-          <w:rFonts w:ascii="Arial" w:eastAsia="Arial" w:hAnsi="Arial" w:cs="Arial"/>
-          <w:sz w:val="24"/>
-          <w:szCs w:val="24"/>
-        </w:rPr>
-        <w:t>PongOut</w:t>
-      </w:r>
-      <w:proofErr w:type="spellEnd"/>
-      <w:r>
-        <w:rPr>
-          <w:rFonts w:ascii="Arial" w:eastAsia="Arial" w:hAnsi="Arial" w:cs="Arial"/>
-          <w:sz w:val="24"/>
-          <w:szCs w:val="24"/>
-        </w:rPr>
-        <w:t xml:space="preserve"> – hybrid between the classics Pong and Breako</w:t>
-      </w:r>
-      <w:bookmarkStart w:id="0" w:name="_GoBack"/>
-      <w:bookmarkEnd w:id="0"/>
-      <w:r>
-        <w:rPr>
-          <w:rFonts w:ascii="Arial" w:eastAsia="Arial" w:hAnsi="Arial" w:cs="Arial"/>
-          <w:sz w:val="24"/>
-          <w:szCs w:val="24"/>
-        </w:rPr>
-        <w:t>ut</w:t>
+      <w:r>
+        <w:rPr>
+          <w:rFonts w:ascii="Arial" w:eastAsia="Arial" w:hAnsi="Arial" w:cs="Arial"/>
+          <w:sz w:val="24"/>
+          <w:szCs w:val="24"/>
+        </w:rPr>
+        <w:t>PongOut – hybrid between the classics Pong and Breakout</w:t>
       </w:r>
     </w:p>
     <w:p>
@@ -1399,43 +1397,7 @@
             <w:sz w:val="24"/>
             <w:szCs w:val="24"/>
           </w:rPr>
-          <w:t>https://github.com/kevin-d-omara/R</w:t>
-        </w:r>
-        <w:r>
-          <w:rPr>
-            <w:rStyle w:val="Hyperlink"/>
-            <w:rFonts w:ascii="Arial" w:eastAsia="Arial" w:hAnsi="Arial" w:cs="Arial"/>
-            <w:sz w:val="24"/>
-            <w:szCs w:val="24"/>
-          </w:rPr>
-          <w:t>o</w:t>
-        </w:r>
-        <w:r>
-          <w:rPr>
-            <w:rStyle w:val="Hyperlink"/>
-            <w:rFonts w:ascii="Arial" w:eastAsia="Arial" w:hAnsi="Arial" w:cs="Arial"/>
-            <w:sz w:val="24"/>
-            <w:szCs w:val="24"/>
-          </w:rPr>
-          <w:t>cket-</w:t>
-        </w:r>
-        <w:r>
-          <w:rPr>
-            <w:rStyle w:val="Hyperlink"/>
-            <w:rFonts w:ascii="Arial" w:eastAsia="Arial" w:hAnsi="Arial" w:cs="Arial"/>
-            <w:sz w:val="24"/>
-            <w:szCs w:val="24"/>
-          </w:rPr>
-          <w:t>C</w:t>
-        </w:r>
-        <w:r>
-          <w:rPr>
-            <w:rStyle w:val="Hyperlink"/>
-            <w:rFonts w:ascii="Arial" w:eastAsia="Arial" w:hAnsi="Arial" w:cs="Arial"/>
-            <w:sz w:val="24"/>
-            <w:szCs w:val="24"/>
-          </w:rPr>
-          <w:t>ar</w:t>
+          <w:t>https://github.com/kevin-d-omara/Rocket-Car</w:t>
         </w:r>
       </w:hyperlink>
     </w:p>
@@ -7673,7 +7635,7 @@
 </file>
 
 <file path=customXml/itemProps1.xml><?xml version="1.0" encoding="utf-8"?>
-<ds:datastoreItem xmlns:ds="http://schemas.openxmlformats.org/officeDocument/2006/customXml" ds:itemID="{C6A33964-6D2C-44B7-9589-F2ADDBEFE89A}">
+<ds:datastoreItem xmlns:ds="http://schemas.openxmlformats.org/officeDocument/2006/customXml" ds:itemID="{5287ECBA-455C-44BC-95C6-878A7A7FF2E8}">
   <ds:schemaRefs>
     <ds:schemaRef ds:uri="http://schemas.openxmlformats.org/officeDocument/2006/bibliography"/>
   </ds:schemaRefs>

</xml_diff>

<commit_message>
[+] huckster under collaborations
</commit_message>
<xml_diff>
--- a/Resume Kevin O'Mara.docx
+++ b/Resume Kevin O'Mara.docx
@@ -293,8 +293,6 @@
         </w:rPr>
         <w:t>3.88</w:t>
       </w:r>
-      <w:bookmarkStart w:id="0" w:name="_GoBack"/>
-      <w:bookmarkEnd w:id="0"/>
       <w:r>
         <w:rPr>
           <w:rFonts w:ascii="Arial" w:eastAsia="Arial" w:hAnsi="Arial" w:cs="Arial"/>
@@ -960,6 +958,7 @@
           <w:cols w:num="2" w:space="0"/>
         </w:sectPr>
       </w:pPr>
+      <w:proofErr w:type="spellStart"/>
       <w:r>
         <w:rPr>
           <w:rFonts w:ascii="Arial" w:eastAsia="Arial" w:hAnsi="Arial" w:cs="Arial"/>
@@ -968,6 +967,9 @@
         </w:rPr>
         <w:t>OpenMP</w:t>
       </w:r>
+      <w:bookmarkStart w:id="0" w:name="_GoBack"/>
+      <w:bookmarkEnd w:id="0"/>
+      <w:proofErr w:type="spellEnd"/>
     </w:p>
     <w:p>
       <w:pPr>
@@ -1156,13 +1158,23 @@
           <w:szCs w:val="24"/>
         </w:rPr>
       </w:pPr>
-      <w:r>
-        <w:rPr>
-          <w:rFonts w:ascii="Arial" w:eastAsia="Arial" w:hAnsi="Arial" w:cs="Arial"/>
-          <w:sz w:val="24"/>
-          <w:szCs w:val="24"/>
-        </w:rPr>
-        <w:t>PongOut – hybrid between the classics Pong and Breakout</w:t>
+      <w:proofErr w:type="spellStart"/>
+      <w:r>
+        <w:rPr>
+          <w:rFonts w:ascii="Arial" w:eastAsia="Arial" w:hAnsi="Arial" w:cs="Arial"/>
+          <w:sz w:val="24"/>
+          <w:szCs w:val="24"/>
+        </w:rPr>
+        <w:t>PongOut</w:t>
+      </w:r>
+      <w:proofErr w:type="spellEnd"/>
+      <w:r>
+        <w:rPr>
+          <w:rFonts w:ascii="Arial" w:eastAsia="Arial" w:hAnsi="Arial" w:cs="Arial"/>
+          <w:sz w:val="24"/>
+          <w:szCs w:val="24"/>
+        </w:rPr>
+        <w:t xml:space="preserve"> – hybrid between the classics Pong and Breakout</w:t>
       </w:r>
     </w:p>
     <w:p>
@@ -1463,7 +1475,6 @@
         <w:ind w:left="2160"/>
         <w:rPr>
           <w:rFonts w:ascii="Arial" w:eastAsia="Arial" w:hAnsi="Arial" w:cs="Arial"/>
-          <w:b/>
           <w:sz w:val="24"/>
           <w:szCs w:val="24"/>
         </w:rPr>
@@ -1490,6 +1501,104 @@
     </w:p>
     <w:p>
       <w:pPr>
+        <w:pStyle w:val="ListParagraph"/>
+        <w:numPr>
+          <w:ilvl w:val="1"/>
+          <w:numId w:val="44"/>
+        </w:numPr>
+        <w:spacing w:after="0" w:line="240" w:lineRule="auto"/>
+        <w:rPr>
+          <w:rFonts w:ascii="Arial" w:eastAsia="Arial" w:hAnsi="Arial" w:cs="Arial"/>
+          <w:sz w:val="24"/>
+          <w:szCs w:val="24"/>
+        </w:rPr>
+      </w:pPr>
+      <w:r>
+        <w:rPr>
+          <w:rFonts w:ascii="Arial" w:eastAsia="Arial" w:hAnsi="Arial" w:cs="Arial"/>
+          <w:sz w:val="24"/>
+          <w:szCs w:val="24"/>
+        </w:rPr>
+        <w:t>Huckster</w:t>
+      </w:r>
+      <w:r>
+        <w:rPr>
+          <w:rFonts w:ascii="Arial" w:eastAsia="Arial" w:hAnsi="Arial" w:cs="Arial"/>
+          <w:sz w:val="24"/>
+          <w:szCs w:val="24"/>
+        </w:rPr>
+        <w:t xml:space="preserve"> – </w:t>
+      </w:r>
+      <w:r>
+        <w:rPr>
+          <w:rFonts w:ascii="Arial" w:eastAsia="Arial" w:hAnsi="Arial" w:cs="Arial"/>
+          <w:sz w:val="24"/>
+          <w:szCs w:val="24"/>
+        </w:rPr>
+        <w:t xml:space="preserve">fan-made hero class for the </w:t>
+      </w:r>
+      <w:proofErr w:type="spellStart"/>
+      <w:r>
+        <w:rPr>
+          <w:rFonts w:ascii="Arial" w:eastAsia="Arial" w:hAnsi="Arial" w:cs="Arial"/>
+          <w:sz w:val="24"/>
+          <w:szCs w:val="24"/>
+        </w:rPr>
+        <w:t>boardgame</w:t>
+      </w:r>
+      <w:proofErr w:type="spellEnd"/>
+      <w:r>
+        <w:rPr>
+          <w:rFonts w:ascii="Arial" w:eastAsia="Arial" w:hAnsi="Arial" w:cs="Arial"/>
+          <w:sz w:val="24"/>
+          <w:szCs w:val="24"/>
+        </w:rPr>
+        <w:t xml:space="preserve"> Shadows of Brimstone</w:t>
+      </w:r>
+    </w:p>
+    <w:p>
+      <w:pPr>
+        <w:pStyle w:val="ListParagraph"/>
+        <w:spacing w:after="0" w:line="240" w:lineRule="auto"/>
+        <w:ind w:left="2160"/>
+        <w:rPr>
+          <w:rFonts w:ascii="Arial" w:eastAsia="Arial" w:hAnsi="Arial" w:cs="Arial"/>
+          <w:sz w:val="24"/>
+          <w:szCs w:val="24"/>
+        </w:rPr>
+      </w:pPr>
+      <w:hyperlink r:id="rId13" w:history="1">
+        <w:r>
+          <w:rPr>
+            <w:rStyle w:val="Hyperlink"/>
+            <w:rFonts w:ascii="Arial" w:eastAsia="Arial" w:hAnsi="Arial" w:cs="Arial"/>
+            <w:sz w:val="24"/>
+            <w:szCs w:val="24"/>
+          </w:rPr>
+          <w:t>https://boardgamegeek.com/filepage/116086/n</w:t>
+        </w:r>
+        <w:r>
+          <w:rPr>
+            <w:rStyle w:val="Hyperlink"/>
+            <w:rFonts w:ascii="Arial" w:eastAsia="Arial" w:hAnsi="Arial" w:cs="Arial"/>
+            <w:sz w:val="24"/>
+            <w:szCs w:val="24"/>
+          </w:rPr>
+          <w:t>e</w:t>
+        </w:r>
+        <w:r>
+          <w:rPr>
+            <w:rStyle w:val="Hyperlink"/>
+            <w:rFonts w:ascii="Arial" w:eastAsia="Arial" w:hAnsi="Arial" w:cs="Arial"/>
+            <w:sz w:val="24"/>
+            <w:szCs w:val="24"/>
+          </w:rPr>
+          <w:t>w-hero-huckster</w:t>
+        </w:r>
+      </w:hyperlink>
+    </w:p>
+    <w:p>
+      <w:pPr>
         <w:spacing w:after="0" w:line="240" w:lineRule="auto"/>
         <w:rPr>
           <w:rFonts w:ascii="Arial" w:eastAsia="Arial" w:hAnsi="Arial" w:cs="Arial"/>
@@ -1562,6 +1671,7 @@
           <w:sz w:val="24"/>
           <w:szCs w:val="24"/>
         </w:rPr>
+        <w:lastRenderedPageBreak/>
         <w:t>5:00 am practice, 5 days a week</w:t>
       </w:r>
       <w:r>
@@ -7635,7 +7745,7 @@
 </file>
 
 <file path=customXml/itemProps1.xml><?xml version="1.0" encoding="utf-8"?>
-<ds:datastoreItem xmlns:ds="http://schemas.openxmlformats.org/officeDocument/2006/customXml" ds:itemID="{5287ECBA-455C-44BC-95C6-878A7A7FF2E8}">
+<ds:datastoreItem xmlns:ds="http://schemas.openxmlformats.org/officeDocument/2006/customXml" ds:itemID="{EE46B28B-7445-43E3-AD74-E60FF1B5FCE9}">
   <ds:schemaRefs>
     <ds:schemaRef ds:uri="http://schemas.openxmlformats.org/officeDocument/2006/bibliography"/>
   </ds:schemaRefs>

</xml_diff>

<commit_message>
reduced wordage to fix huckster
</commit_message>
<xml_diff>
--- a/Resume Kevin O'Mara.docx
+++ b/Resume Kevin O'Mara.docx
@@ -774,23 +774,7 @@
           <w:sz w:val="24"/>
           <w:szCs w:val="24"/>
         </w:rPr>
-        <w:t>L</w:t>
-      </w:r>
-      <w:r>
-        <w:rPr>
-          <w:rFonts w:ascii="Arial" w:eastAsia="Arial" w:hAnsi="Arial" w:cs="Arial"/>
-          <w:sz w:val="24"/>
-          <w:szCs w:val="24"/>
-        </w:rPr>
-        <w:t>Ö</w:t>
-      </w:r>
-      <w:r>
-        <w:rPr>
-          <w:rFonts w:ascii="Arial" w:eastAsia="Arial" w:hAnsi="Arial" w:cs="Arial"/>
-          <w:sz w:val="24"/>
-          <w:szCs w:val="24"/>
-        </w:rPr>
-        <w:t>VE</w:t>
+        <w:t>LÖVE</w:t>
       </w:r>
     </w:p>
     <w:p>
@@ -967,8 +951,6 @@
         </w:rPr>
         <w:t>OpenMP</w:t>
       </w:r>
-      <w:bookmarkStart w:id="0" w:name="_GoBack"/>
-      <w:bookmarkEnd w:id="0"/>
       <w:proofErr w:type="spellEnd"/>
     </w:p>
     <w:p>
@@ -1457,15 +1439,15 @@
           <w:sz w:val="24"/>
           <w:szCs w:val="24"/>
         </w:rPr>
-        <w:t>c</w:t>
-      </w:r>
-      <w:r>
-        <w:rPr>
-          <w:rFonts w:ascii="Arial" w:eastAsia="Arial" w:hAnsi="Arial" w:cs="Arial"/>
-          <w:sz w:val="24"/>
-          <w:szCs w:val="24"/>
-        </w:rPr>
-        <w:t>ollaboration with a professor, building on an existing project, to increase efficiency by an order of magnitude.</w:t>
+        <w:t xml:space="preserve">increase efficiency </w:t>
+      </w:r>
+      <w:r>
+        <w:rPr>
+          <w:rFonts w:ascii="Arial" w:eastAsia="Arial" w:hAnsi="Arial" w:cs="Arial"/>
+          <w:sz w:val="24"/>
+          <w:szCs w:val="24"/>
+        </w:rPr>
+        <w:t>of existing algorithm by an order of magnitude</w:t>
       </w:r>
     </w:p>
     <w:p>
@@ -1519,41 +1501,23 @@
           <w:sz w:val="24"/>
           <w:szCs w:val="24"/>
         </w:rPr>
-        <w:t>Huckster</w:t>
-      </w:r>
-      <w:r>
-        <w:rPr>
-          <w:rFonts w:ascii="Arial" w:eastAsia="Arial" w:hAnsi="Arial" w:cs="Arial"/>
-          <w:sz w:val="24"/>
-          <w:szCs w:val="24"/>
-        </w:rPr>
-        <w:t xml:space="preserve"> – </w:t>
-      </w:r>
-      <w:r>
-        <w:rPr>
-          <w:rFonts w:ascii="Arial" w:eastAsia="Arial" w:hAnsi="Arial" w:cs="Arial"/>
-          <w:sz w:val="24"/>
-          <w:szCs w:val="24"/>
-        </w:rPr>
-        <w:t xml:space="preserve">fan-made hero class for the </w:t>
-      </w:r>
-      <w:proofErr w:type="spellStart"/>
-      <w:r>
-        <w:rPr>
-          <w:rFonts w:ascii="Arial" w:eastAsia="Arial" w:hAnsi="Arial" w:cs="Arial"/>
-          <w:sz w:val="24"/>
-          <w:szCs w:val="24"/>
-        </w:rPr>
-        <w:t>boardgame</w:t>
-      </w:r>
-      <w:proofErr w:type="spellEnd"/>
-      <w:r>
-        <w:rPr>
-          <w:rFonts w:ascii="Arial" w:eastAsia="Arial" w:hAnsi="Arial" w:cs="Arial"/>
-          <w:sz w:val="24"/>
-          <w:szCs w:val="24"/>
-        </w:rPr>
-        <w:t xml:space="preserve"> Shadows of Brimstone</w:t>
+        <w:t>Huckster – fan-made hero for the board</w:t>
+      </w:r>
+      <w:r>
+        <w:rPr>
+          <w:rFonts w:ascii="Arial" w:eastAsia="Arial" w:hAnsi="Arial" w:cs="Arial"/>
+          <w:sz w:val="24"/>
+          <w:szCs w:val="24"/>
+        </w:rPr>
+        <w:t xml:space="preserve"> </w:t>
+      </w:r>
+      <w:r>
+        <w:rPr>
+          <w:rFonts w:ascii="Arial" w:eastAsia="Arial" w:hAnsi="Arial" w:cs="Arial"/>
+          <w:sz w:val="24"/>
+          <w:szCs w:val="24"/>
+        </w:rPr>
+        <w:t>game Shadows of Brimstone</w:t>
       </w:r>
     </w:p>
     <w:p>
@@ -1575,25 +1539,7 @@
             <w:sz w:val="24"/>
             <w:szCs w:val="24"/>
           </w:rPr>
-          <w:t>https://boardgamegeek.com/filepage/116086/n</w:t>
-        </w:r>
-        <w:r>
-          <w:rPr>
-            <w:rStyle w:val="Hyperlink"/>
-            <w:rFonts w:ascii="Arial" w:eastAsia="Arial" w:hAnsi="Arial" w:cs="Arial"/>
-            <w:sz w:val="24"/>
-            <w:szCs w:val="24"/>
-          </w:rPr>
-          <w:t>e</w:t>
-        </w:r>
-        <w:r>
-          <w:rPr>
-            <w:rStyle w:val="Hyperlink"/>
-            <w:rFonts w:ascii="Arial" w:eastAsia="Arial" w:hAnsi="Arial" w:cs="Arial"/>
-            <w:sz w:val="24"/>
-            <w:szCs w:val="24"/>
-          </w:rPr>
-          <w:t>w-hero-huckster</w:t>
+          <w:t>https://boardgamegeek.com/filepage/116086/new-hero-huckster</w:t>
         </w:r>
       </w:hyperlink>
     </w:p>
@@ -1648,47 +1594,23 @@
           <w:sz w:val="24"/>
           <w:szCs w:val="24"/>
         </w:rPr>
-        <w:t>Oarsman for San Diego State Men’s Crew (2012-2014)</w:t>
-      </w:r>
-    </w:p>
-    <w:p>
-      <w:pPr>
-        <w:pStyle w:val="ListParagraph"/>
-        <w:numPr>
-          <w:ilvl w:val="1"/>
-          <w:numId w:val="33"/>
-        </w:numPr>
-        <w:spacing w:after="0" w:line="240" w:lineRule="auto"/>
-        <w:rPr>
-          <w:rFonts w:ascii="Arial" w:eastAsia="Arial" w:hAnsi="Arial" w:cs="Arial"/>
-          <w:sz w:val="24"/>
-          <w:szCs w:val="24"/>
-        </w:rPr>
-      </w:pPr>
-      <w:r>
-        <w:rPr>
-          <w:rFonts w:ascii="Arial" w:eastAsia="Arial" w:hAnsi="Arial" w:cs="Arial"/>
-          <w:sz w:val="24"/>
-          <w:szCs w:val="24"/>
-        </w:rPr>
-        <w:lastRenderedPageBreak/>
-        <w:t>5:00 am practice, 5 days a week</w:t>
-      </w:r>
-      <w:r>
-        <w:rPr>
-          <w:rFonts w:ascii="Arial" w:eastAsia="Arial" w:hAnsi="Arial" w:cs="Arial"/>
-          <w:sz w:val="24"/>
-          <w:szCs w:val="24"/>
-        </w:rPr>
-        <w:t xml:space="preserve">, </w:t>
-      </w:r>
-      <w:r>
-        <w:rPr>
-          <w:rFonts w:ascii="Arial" w:eastAsia="Arial" w:hAnsi="Arial" w:cs="Arial"/>
-          <w:sz w:val="24"/>
-          <w:szCs w:val="24"/>
-        </w:rPr>
-        <w:t>30+ hours/week training</w:t>
+        <w:t xml:space="preserve">Oarsman for San Diego State </w:t>
+      </w:r>
+      <w:r>
+        <w:rPr>
+          <w:rFonts w:ascii="Arial" w:eastAsia="Arial" w:hAnsi="Arial" w:cs="Arial"/>
+          <w:sz w:val="24"/>
+          <w:szCs w:val="24"/>
+        </w:rPr>
+        <w:t xml:space="preserve">University </w:t>
+      </w:r>
+      <w:r>
+        <w:rPr>
+          <w:rFonts w:ascii="Arial" w:eastAsia="Arial" w:hAnsi="Arial" w:cs="Arial"/>
+          <w:sz w:val="24"/>
+          <w:szCs w:val="24"/>
+        </w:rPr>
+        <w:t>Men’s Crew (2012-2014)</w:t>
       </w:r>
     </w:p>
     <w:p>
@@ -1711,6 +1633,8 @@
           <w:cols w:space="720"/>
         </w:sectPr>
       </w:pPr>
+      <w:bookmarkStart w:id="0" w:name="_GoBack"/>
+      <w:bookmarkEnd w:id="0"/>
     </w:p>
     <w:p>
       <w:pPr>
@@ -7745,7 +7669,7 @@
 </file>
 
 <file path=customXml/itemProps1.xml><?xml version="1.0" encoding="utf-8"?>
-<ds:datastoreItem xmlns:ds="http://schemas.openxmlformats.org/officeDocument/2006/customXml" ds:itemID="{EE46B28B-7445-43E3-AD74-E60FF1B5FCE9}">
+<ds:datastoreItem xmlns:ds="http://schemas.openxmlformats.org/officeDocument/2006/customXml" ds:itemID="{2E693F30-0CAA-4A2E-A920-87BABFFF670A}">
   <ds:schemaRefs>
     <ds:schemaRef ds:uri="http://schemas.openxmlformats.org/officeDocument/2006/bibliography"/>
   </ds:schemaRefs>

</xml_diff>

<commit_message>
fixed wrong link for PongOut
</commit_message>
<xml_diff>
--- a/Resume Kevin O'Mara.docx
+++ b/Resume Kevin O'Mara.docx
@@ -1178,9 +1178,11 @@
             <w:sz w:val="24"/>
             <w:szCs w:val="24"/>
           </w:rPr>
-          <w:t>https://github.com/kevin-d-omara/Rocket-Car</w:t>
+          <w:t>https://github.com/kevin-d-omara/PongOut</w:t>
         </w:r>
       </w:hyperlink>
+      <w:bookmarkStart w:id="0" w:name="_GoBack"/>
+      <w:bookmarkEnd w:id="0"/>
       <w:r>
         <w:rPr>
           <w:rFonts w:ascii="Arial" w:eastAsia="Arial" w:hAnsi="Arial" w:cs="Arial"/>
@@ -1633,8 +1635,6 @@
           <w:cols w:space="720"/>
         </w:sectPr>
       </w:pPr>
-      <w:bookmarkStart w:id="0" w:name="_GoBack"/>
-      <w:bookmarkEnd w:id="0"/>
     </w:p>
     <w:p>
       <w:pPr>
@@ -7669,7 +7669,7 @@
 </file>
 
 <file path=customXml/itemProps1.xml><?xml version="1.0" encoding="utf-8"?>
-<ds:datastoreItem xmlns:ds="http://schemas.openxmlformats.org/officeDocument/2006/customXml" ds:itemID="{2E693F30-0CAA-4A2E-A920-87BABFFF670A}">
+<ds:datastoreItem xmlns:ds="http://schemas.openxmlformats.org/officeDocument/2006/customXml" ds:itemID="{8A9CA511-2B24-4942-9F1A-6D491656B6B9}">
   <ds:schemaRefs>
     <ds:schemaRef ds:uri="http://schemas.openxmlformats.org/officeDocument/2006/bibliography"/>
   </ds:schemaRefs>

</xml_diff>

<commit_message>
consise, informative description of projects
</commit_message>
<xml_diff>
--- a/Resume Kevin O'Mara.docx
+++ b/Resume Kevin O'Mara.docx
@@ -470,7 +470,23 @@
           <w:szCs w:val="24"/>
         </w:rPr>
         <w:tab/>
-        <w:t>GPA: 3.68/4.00</w:t>
+        <w:t>GPA: 3.6</w:t>
+      </w:r>
+      <w:r>
+        <w:rPr>
+          <w:rFonts w:ascii="Arial" w:eastAsia="Arial" w:hAnsi="Arial" w:cs="Arial"/>
+          <w:sz w:val="24"/>
+          <w:szCs w:val="24"/>
+        </w:rPr>
+        <w:t>6</w:t>
+      </w:r>
+      <w:r>
+        <w:rPr>
+          <w:rFonts w:ascii="Arial" w:eastAsia="Arial" w:hAnsi="Arial" w:cs="Arial"/>
+          <w:sz w:val="24"/>
+          <w:szCs w:val="24"/>
+        </w:rPr>
+        <w:t>/4.00</w:t>
       </w:r>
     </w:p>
     <w:p>
@@ -576,6 +592,8 @@
         </w:rPr>
         <w:t>___</w:t>
       </w:r>
+      <w:bookmarkStart w:id="0" w:name="_GoBack"/>
+      <w:bookmarkEnd w:id="0"/>
     </w:p>
     <w:p>
       <w:pPr>
@@ -698,7 +716,15 @@
           <w:sz w:val="24"/>
           <w:szCs w:val="24"/>
         </w:rPr>
-        <w:t>Fortran, C, Bash</w:t>
+        <w:t xml:space="preserve">Fortran, </w:t>
+      </w:r>
+      <w:r>
+        <w:rPr>
+          <w:rFonts w:ascii="Arial" w:eastAsia="Arial" w:hAnsi="Arial" w:cs="Arial"/>
+          <w:sz w:val="24"/>
+          <w:szCs w:val="24"/>
+        </w:rPr>
+        <w:t>Bash, C</w:t>
       </w:r>
     </w:p>
     <w:p>
@@ -986,8 +1012,6 @@
         </w:rPr>
         <w:t>Used in the Past:</w:t>
       </w:r>
-      <w:bookmarkStart w:id="0" w:name="_GoBack"/>
-      <w:bookmarkEnd w:id="0"/>
     </w:p>
     <w:p>
       <w:pPr>
@@ -1108,82 +1132,14 @@
         </w:rPr>
         <w:t xml:space="preserve"> </w:t>
       </w:r>
-    </w:p>
-    <w:p>
-      <w:pPr>
-        <w:pStyle w:val="ListParagraph"/>
-        <w:numPr>
-          <w:ilvl w:val="0"/>
-          <w:numId w:val="44"/>
-        </w:numPr>
-        <w:spacing w:after="0" w:line="240" w:lineRule="auto"/>
-        <w:rPr>
-          <w:rFonts w:ascii="Arial" w:eastAsia="Arial" w:hAnsi="Arial" w:cs="Arial"/>
-          <w:sz w:val="24"/>
-          <w:szCs w:val="24"/>
-        </w:rPr>
-      </w:pPr>
-      <w:r>
-        <w:rPr>
-          <w:rFonts w:ascii="Arial" w:eastAsia="Arial" w:hAnsi="Arial" w:cs="Arial"/>
-          <w:sz w:val="24"/>
-          <w:szCs w:val="24"/>
-        </w:rPr>
-        <w:t>Solo</w:t>
-      </w:r>
-      <w:r>
-        <w:rPr>
-          <w:rFonts w:ascii="Arial" w:eastAsia="Arial" w:hAnsi="Arial" w:cs="Arial"/>
-          <w:sz w:val="24"/>
-          <w:szCs w:val="24"/>
-        </w:rPr>
-        <w:t>:</w:t>
-      </w:r>
-    </w:p>
-    <w:p>
-      <w:pPr>
-        <w:pStyle w:val="ListParagraph"/>
-        <w:numPr>
-          <w:ilvl w:val="1"/>
-          <w:numId w:val="44"/>
-        </w:numPr>
-        <w:spacing w:after="0" w:line="240" w:lineRule="auto"/>
-        <w:rPr>
-          <w:rFonts w:ascii="Arial" w:eastAsia="Arial" w:hAnsi="Arial" w:cs="Arial"/>
-          <w:sz w:val="24"/>
-          <w:szCs w:val="24"/>
-        </w:rPr>
-      </w:pPr>
-      <w:proofErr w:type="spellStart"/>
-      <w:r>
-        <w:rPr>
-          <w:rFonts w:ascii="Arial" w:eastAsia="Arial" w:hAnsi="Arial" w:cs="Arial"/>
-          <w:sz w:val="24"/>
-          <w:szCs w:val="24"/>
-        </w:rPr>
-        <w:t>PongOut</w:t>
-      </w:r>
-      <w:proofErr w:type="spellEnd"/>
-      <w:r>
-        <w:rPr>
-          <w:rFonts w:ascii="Arial" w:eastAsia="Arial" w:hAnsi="Arial" w:cs="Arial"/>
-          <w:sz w:val="24"/>
-          <w:szCs w:val="24"/>
-        </w:rPr>
-        <w:t xml:space="preserve"> – hybrid between the classics Pong and Breakout</w:t>
-      </w:r>
-    </w:p>
-    <w:p>
-      <w:pPr>
-        <w:pStyle w:val="ListParagraph"/>
-        <w:spacing w:after="0" w:line="240" w:lineRule="auto"/>
-        <w:ind w:left="2160"/>
-        <w:rPr>
-          <w:rFonts w:ascii="Arial" w:eastAsia="Arial" w:hAnsi="Arial" w:cs="Arial"/>
-          <w:sz w:val="24"/>
-          <w:szCs w:val="24"/>
-        </w:rPr>
-      </w:pPr>
+      <w:r>
+        <w:rPr>
+          <w:rFonts w:ascii="Arial" w:eastAsia="Arial" w:hAnsi="Arial" w:cs="Arial"/>
+          <w:sz w:val="24"/>
+          <w:szCs w:val="24"/>
+        </w:rPr>
+        <w:t>(</w:t>
+      </w:r>
       <w:hyperlink r:id="rId8" w:history="1">
         <w:r>
           <w:rPr>
@@ -1192,7 +1148,7 @@
             <w:sz w:val="24"/>
             <w:szCs w:val="24"/>
           </w:rPr>
-          <w:t>https://github.com/kevin-d-omara/PongOut</w:t>
+          <w:t>https://github.com/kevin-d-omara</w:t>
         </w:r>
       </w:hyperlink>
       <w:r>
@@ -1202,6 +1158,45 @@
           <w:szCs w:val="24"/>
         </w:rPr>
         <w:t xml:space="preserve"> </w:t>
+      </w:r>
+      <w:r>
+        <w:rPr>
+          <w:rFonts w:ascii="Arial" w:eastAsia="Arial" w:hAnsi="Arial" w:cs="Arial"/>
+          <w:sz w:val="24"/>
+          <w:szCs w:val="24"/>
+        </w:rPr>
+        <w:t>unless noted)</w:t>
+      </w:r>
+    </w:p>
+    <w:p>
+      <w:pPr>
+        <w:pStyle w:val="ListParagraph"/>
+        <w:numPr>
+          <w:ilvl w:val="0"/>
+          <w:numId w:val="44"/>
+        </w:numPr>
+        <w:spacing w:after="0" w:line="240" w:lineRule="auto"/>
+        <w:rPr>
+          <w:rFonts w:ascii="Arial" w:eastAsia="Arial" w:hAnsi="Arial" w:cs="Arial"/>
+          <w:sz w:val="24"/>
+          <w:szCs w:val="24"/>
+        </w:rPr>
+      </w:pPr>
+      <w:r>
+        <w:rPr>
+          <w:rFonts w:ascii="Arial" w:eastAsia="Arial" w:hAnsi="Arial" w:cs="Arial"/>
+          <w:sz w:val="24"/>
+          <w:szCs w:val="24"/>
+        </w:rPr>
+        <w:t>Solo</w:t>
+      </w:r>
+      <w:r>
+        <w:rPr>
+          <w:rFonts w:ascii="Arial" w:eastAsia="Arial" w:hAnsi="Arial" w:cs="Arial"/>
+          <w:sz w:val="24"/>
+          <w:szCs w:val="24"/>
+        </w:rPr>
+        <w:t>:</w:t>
       </w:r>
     </w:p>
     <w:p>
@@ -1221,42 +1216,59 @@
       <w:r>
         <w:rPr>
           <w:rFonts w:ascii="Arial" w:eastAsia="Arial" w:hAnsi="Arial" w:cs="Arial"/>
-          <w:sz w:val="24"/>
-          <w:szCs w:val="24"/>
-        </w:rPr>
-        <w:t>Space Attack</w:t>
-      </w:r>
-      <w:r>
-        <w:rPr>
-          <w:rFonts w:ascii="Arial" w:eastAsia="Arial" w:hAnsi="Arial" w:cs="Arial"/>
-          <w:sz w:val="24"/>
-          <w:szCs w:val="24"/>
-        </w:rPr>
-        <w:t xml:space="preserve"> – command line game reminiscent of Space Invaders</w:t>
+          <w:b/>
+          <w:sz w:val="24"/>
+          <w:szCs w:val="24"/>
+        </w:rPr>
+        <w:t>Dudes-in-a-Corridor</w:t>
+      </w:r>
+      <w:r>
+        <w:rPr>
+          <w:rFonts w:ascii="Arial" w:eastAsia="Arial" w:hAnsi="Arial" w:cs="Arial"/>
+          <w:sz w:val="24"/>
+          <w:szCs w:val="24"/>
+        </w:rPr>
+        <w:t xml:space="preserve"> (in progress) – wrote a ray marching algorithm for line of sight detection</w:t>
+      </w:r>
+      <w:r>
+        <w:rPr>
+          <w:rFonts w:ascii="Arial" w:eastAsia="Arial" w:hAnsi="Arial" w:cs="Arial"/>
+          <w:sz w:val="24"/>
+          <w:szCs w:val="24"/>
+        </w:rPr>
+        <w:t xml:space="preserve"> on a grid</w:t>
       </w:r>
     </w:p>
     <w:p>
       <w:pPr>
         <w:pStyle w:val="ListParagraph"/>
+        <w:numPr>
+          <w:ilvl w:val="0"/>
+          <w:numId w:val="44"/>
+        </w:numPr>
         <w:spacing w:after="0" w:line="240" w:lineRule="auto"/>
-        <w:ind w:left="2160"/>
-        <w:rPr>
-          <w:rFonts w:ascii="Arial" w:eastAsia="Arial" w:hAnsi="Arial" w:cs="Arial"/>
-          <w:sz w:val="24"/>
-          <w:szCs w:val="24"/>
-        </w:rPr>
-      </w:pPr>
-      <w:hyperlink r:id="rId9" w:history="1">
-        <w:r>
-          <w:rPr>
-            <w:rStyle w:val="Hyperlink"/>
-            <w:rFonts w:ascii="Arial" w:eastAsia="Arial" w:hAnsi="Arial" w:cs="Arial"/>
-            <w:sz w:val="24"/>
-            <w:szCs w:val="24"/>
-          </w:rPr>
-          <w:t>https://github.com/kevin-d-omara/Space_Attack</w:t>
-        </w:r>
-      </w:hyperlink>
+        <w:rPr>
+          <w:rFonts w:ascii="Arial" w:eastAsia="Arial" w:hAnsi="Arial" w:cs="Arial"/>
+          <w:sz w:val="24"/>
+          <w:szCs w:val="24"/>
+        </w:rPr>
+      </w:pPr>
+      <w:r>
+        <w:rPr>
+          <w:rFonts w:ascii="Arial" w:eastAsia="Arial" w:hAnsi="Arial" w:cs="Arial"/>
+          <w:sz w:val="24"/>
+          <w:szCs w:val="24"/>
+        </w:rPr>
+        <w:t>Team</w:t>
+      </w:r>
+      <w:r>
+        <w:rPr>
+          <w:rFonts w:ascii="Arial" w:eastAsia="Arial" w:hAnsi="Arial" w:cs="Arial"/>
+          <w:sz w:val="24"/>
+          <w:szCs w:val="24"/>
+        </w:rPr>
+        <w:t>:</w:t>
+      </w:r>
     </w:p>
     <w:p>
       <w:pPr>
@@ -1275,84 +1287,35 @@
       <w:r>
         <w:rPr>
           <w:rFonts w:ascii="Arial" w:eastAsia="Arial" w:hAnsi="Arial" w:cs="Arial"/>
-          <w:sz w:val="24"/>
-          <w:szCs w:val="24"/>
-        </w:rPr>
-        <w:t>Sector 8</w:t>
-      </w:r>
-      <w:r>
-        <w:rPr>
-          <w:rFonts w:ascii="Arial" w:eastAsia="Arial" w:hAnsi="Arial" w:cs="Arial"/>
-          <w:sz w:val="24"/>
-          <w:szCs w:val="24"/>
-        </w:rPr>
-        <w:t xml:space="preserve"> – comprehensive artwork for a board game of my own design</w:t>
-      </w:r>
-    </w:p>
-    <w:p>
-      <w:pPr>
-        <w:pStyle w:val="ListParagraph"/>
-        <w:spacing w:after="0" w:line="240" w:lineRule="auto"/>
-        <w:ind w:left="2160"/>
-        <w:rPr>
-          <w:rStyle w:val="Hyperlink"/>
-          <w:rFonts w:ascii="Arial" w:eastAsia="Arial" w:hAnsi="Arial" w:cs="Arial"/>
-          <w:sz w:val="24"/>
-          <w:szCs w:val="24"/>
-        </w:rPr>
-      </w:pPr>
-      <w:hyperlink r:id="rId10" w:history="1">
-        <w:r>
-          <w:rPr>
-            <w:rStyle w:val="Hyperlink"/>
-            <w:rFonts w:ascii="Arial" w:eastAsia="Arial" w:hAnsi="Arial" w:cs="Arial"/>
-            <w:sz w:val="24"/>
-            <w:szCs w:val="24"/>
-          </w:rPr>
-          <w:t>http://kevinomara.crevado.com/</w:t>
-        </w:r>
-      </w:hyperlink>
-    </w:p>
-    <w:p>
-      <w:pPr>
-        <w:pStyle w:val="ListParagraph"/>
-        <w:spacing w:after="0" w:line="240" w:lineRule="auto"/>
-        <w:rPr>
-          <w:rFonts w:ascii="Arial" w:eastAsia="Arial" w:hAnsi="Arial" w:cs="Arial"/>
-          <w:sz w:val="24"/>
-          <w:szCs w:val="24"/>
-        </w:rPr>
-      </w:pPr>
-    </w:p>
-    <w:p>
-      <w:pPr>
-        <w:pStyle w:val="ListParagraph"/>
-        <w:numPr>
-          <w:ilvl w:val="0"/>
-          <w:numId w:val="44"/>
-        </w:numPr>
-        <w:spacing w:after="0" w:line="240" w:lineRule="auto"/>
-        <w:rPr>
-          <w:rFonts w:ascii="Arial" w:eastAsia="Arial" w:hAnsi="Arial" w:cs="Arial"/>
-          <w:sz w:val="24"/>
-          <w:szCs w:val="24"/>
-        </w:rPr>
-      </w:pPr>
-      <w:r>
-        <w:rPr>
-          <w:rFonts w:ascii="Arial" w:eastAsia="Arial" w:hAnsi="Arial" w:cs="Arial"/>
-          <w:sz w:val="24"/>
-          <w:szCs w:val="24"/>
-        </w:rPr>
-        <w:t>Collaboration</w:t>
-      </w:r>
-      <w:r>
-        <w:rPr>
-          <w:rFonts w:ascii="Arial" w:eastAsia="Arial" w:hAnsi="Arial" w:cs="Arial"/>
-          <w:sz w:val="24"/>
-          <w:szCs w:val="24"/>
-        </w:rPr>
-        <w:t>:</w:t>
+          <w:b/>
+          <w:sz w:val="24"/>
+          <w:szCs w:val="24"/>
+        </w:rPr>
+        <w:t>Rocket Car</w:t>
+      </w:r>
+      <w:r>
+        <w:rPr>
+          <w:rFonts w:ascii="Arial" w:eastAsia="Arial" w:hAnsi="Arial" w:cs="Arial"/>
+          <w:sz w:val="24"/>
+          <w:szCs w:val="24"/>
+        </w:rPr>
+        <w:t xml:space="preserve"> – managed a team of 4 to create a 3</w:t>
+      </w:r>
+      <w:r>
+        <w:rPr>
+          <w:rFonts w:ascii="Arial" w:eastAsia="Arial" w:hAnsi="Arial" w:cs="Arial"/>
+          <w:sz w:val="24"/>
+          <w:szCs w:val="24"/>
+        </w:rPr>
+        <w:t>D</w:t>
+      </w:r>
+      <w:r>
+        <w:rPr>
+          <w:rFonts w:ascii="Arial" w:eastAsia="Arial" w:hAnsi="Arial" w:cs="Arial"/>
+          <w:sz w:val="24"/>
+          <w:szCs w:val="24"/>
+        </w:rPr>
+        <w:t xml:space="preserve"> racing game</w:t>
       </w:r>
     </w:p>
     <w:p>
@@ -1372,42 +1335,44 @@
       <w:r>
         <w:rPr>
           <w:rFonts w:ascii="Arial" w:eastAsia="Arial" w:hAnsi="Arial" w:cs="Arial"/>
-          <w:sz w:val="24"/>
-          <w:szCs w:val="24"/>
-        </w:rPr>
-        <w:t xml:space="preserve">Rocket Car – </w:t>
-      </w:r>
-      <w:r>
-        <w:rPr>
-          <w:rFonts w:ascii="Arial" w:eastAsia="Arial" w:hAnsi="Arial" w:cs="Arial"/>
-          <w:sz w:val="24"/>
-          <w:szCs w:val="24"/>
-        </w:rPr>
-        <w:t>race against time on extraterrestrial race tracks</w:t>
-      </w:r>
-    </w:p>
-    <w:p>
-      <w:pPr>
-        <w:pStyle w:val="ListParagraph"/>
-        <w:spacing w:after="0" w:line="240" w:lineRule="auto"/>
-        <w:ind w:left="2160"/>
-        <w:rPr>
-          <w:rFonts w:ascii="Arial" w:eastAsia="Arial" w:hAnsi="Arial" w:cs="Arial"/>
-          <w:sz w:val="24"/>
-          <w:szCs w:val="24"/>
-        </w:rPr>
-      </w:pPr>
-      <w:hyperlink r:id="rId11" w:history="1">
-        <w:r>
-          <w:rPr>
-            <w:rStyle w:val="Hyperlink"/>
-            <w:rFonts w:ascii="Arial" w:eastAsia="Arial" w:hAnsi="Arial" w:cs="Arial"/>
-            <w:sz w:val="24"/>
-            <w:szCs w:val="24"/>
-          </w:rPr>
-          <w:t>https://github.com/kevin-d-omara/Rocket-Car</w:t>
-        </w:r>
-      </w:hyperlink>
+          <w:b/>
+          <w:sz w:val="24"/>
+          <w:szCs w:val="24"/>
+        </w:rPr>
+        <w:t>Physics Senior Thesis</w:t>
+      </w:r>
+      <w:r>
+        <w:rPr>
+          <w:rFonts w:ascii="Arial" w:eastAsia="Arial" w:hAnsi="Arial" w:cs="Arial"/>
+          <w:sz w:val="24"/>
+          <w:szCs w:val="24"/>
+        </w:rPr>
+        <w:t xml:space="preserve"> – implemented matrix inversion to achieve 3x speedup of </w:t>
+      </w:r>
+      <w:r>
+        <w:rPr>
+          <w:rFonts w:ascii="Arial" w:eastAsia="Arial" w:hAnsi="Arial" w:cs="Arial"/>
+          <w:sz w:val="24"/>
+          <w:szCs w:val="24"/>
+        </w:rPr>
+        <w:t>many-body Schrödinger</w:t>
+      </w:r>
+      <w:r>
+        <w:rPr>
+          <w:rFonts w:ascii="Arial" w:eastAsia="Arial" w:hAnsi="Arial" w:cs="Arial"/>
+          <w:sz w:val="24"/>
+          <w:szCs w:val="24"/>
+        </w:rPr>
+        <w:t xml:space="preserve"> approximation </w:t>
+      </w:r>
+      <w:r>
+        <w:rPr>
+          <w:rFonts w:ascii="Arial" w:eastAsia="Arial" w:hAnsi="Arial" w:cs="Arial"/>
+          <w:sz w:val="24"/>
+          <w:szCs w:val="24"/>
+        </w:rPr>
+        <w:t>algorithm</w:t>
+      </w:r>
     </w:p>
     <w:p>
       <w:pPr>
@@ -1426,18 +1391,27 @@
       <w:r>
         <w:rPr>
           <w:rFonts w:ascii="Arial" w:eastAsia="Arial" w:hAnsi="Arial" w:cs="Arial"/>
-          <w:sz w:val="24"/>
-          <w:szCs w:val="24"/>
-        </w:rPr>
-        <w:t xml:space="preserve">Physics Senior Thesis – </w:t>
-      </w:r>
-      <w:r>
-        <w:rPr>
-          <w:rFonts w:ascii="Arial" w:eastAsia="Arial" w:hAnsi="Arial" w:cs="Arial"/>
-          <w:sz w:val="24"/>
-          <w:szCs w:val="24"/>
-        </w:rPr>
-        <w:t>Linear Algebra Angular Momentum Projection:</w:t>
+          <w:b/>
+          <w:sz w:val="24"/>
+          <w:szCs w:val="24"/>
+        </w:rPr>
+        <w:t>Huckster</w:t>
+      </w:r>
+      <w:r>
+        <w:rPr>
+          <w:rFonts w:ascii="Arial" w:eastAsia="Arial" w:hAnsi="Arial" w:cs="Arial"/>
+          <w:sz w:val="24"/>
+          <w:szCs w:val="24"/>
+        </w:rPr>
+        <w:t xml:space="preserve"> – </w:t>
+      </w:r>
+      <w:r>
+        <w:rPr>
+          <w:rFonts w:ascii="Arial" w:eastAsia="Arial" w:hAnsi="Arial" w:cs="Arial"/>
+          <w:sz w:val="24"/>
+          <w:szCs w:val="24"/>
+        </w:rPr>
+        <w:t>lead an international team in creating</w:t>
       </w:r>
       <w:r>
         <w:rPr>
@@ -1453,53 +1427,14 @@
           <w:sz w:val="24"/>
           <w:szCs w:val="24"/>
         </w:rPr>
-        <w:t xml:space="preserve">increase efficiency </w:t>
-      </w:r>
-      <w:r>
-        <w:rPr>
-          <w:rFonts w:ascii="Arial" w:eastAsia="Arial" w:hAnsi="Arial" w:cs="Arial"/>
-          <w:sz w:val="24"/>
-          <w:szCs w:val="24"/>
-        </w:rPr>
-        <w:t>of existing algorithm by an order of magnitude</w:t>
+        <w:t xml:space="preserve">the most popular fan-made hero for the board game Shadows of Brimstone </w:t>
       </w:r>
     </w:p>
     <w:p>
       <w:pPr>
         <w:pStyle w:val="ListParagraph"/>
-        <w:spacing w:after="0" w:line="240" w:lineRule="auto"/>
-        <w:ind w:left="2160"/>
-        <w:rPr>
-          <w:rFonts w:ascii="Arial" w:eastAsia="Arial" w:hAnsi="Arial" w:cs="Arial"/>
-          <w:sz w:val="24"/>
-          <w:szCs w:val="24"/>
-        </w:rPr>
-      </w:pPr>
-      <w:hyperlink r:id="rId12" w:history="1">
-        <w:r>
-          <w:rPr>
-            <w:rStyle w:val="Hyperlink"/>
-            <w:rFonts w:ascii="Arial" w:eastAsia="Arial" w:hAnsi="Arial" w:cs="Arial"/>
-            <w:sz w:val="24"/>
-            <w:szCs w:val="24"/>
-          </w:rPr>
-          <w:t>https://github.com/kevin-d-omara/Physics-Senior-Thesis</w:t>
-        </w:r>
-      </w:hyperlink>
-      <w:r>
-        <w:rPr>
-          <w:rFonts w:ascii="Arial" w:eastAsia="Arial" w:hAnsi="Arial" w:cs="Arial"/>
-          <w:sz w:val="24"/>
-          <w:szCs w:val="24"/>
-        </w:rPr>
-        <w:t xml:space="preserve"> </w:t>
-      </w:r>
-    </w:p>
-    <w:p>
-      <w:pPr>
-        <w:pStyle w:val="ListParagraph"/>
         <w:numPr>
-          <w:ilvl w:val="1"/>
+          <w:ilvl w:val="2"/>
           <w:numId w:val="44"/>
         </w:numPr>
         <w:spacing w:after="0" w:line="240" w:lineRule="auto"/>
@@ -1509,43 +1444,7 @@
           <w:szCs w:val="24"/>
         </w:rPr>
       </w:pPr>
-      <w:r>
-        <w:rPr>
-          <w:rFonts w:ascii="Arial" w:eastAsia="Arial" w:hAnsi="Arial" w:cs="Arial"/>
-          <w:sz w:val="24"/>
-          <w:szCs w:val="24"/>
-        </w:rPr>
-        <w:t>Huckster – fan-made hero for the board</w:t>
-      </w:r>
-      <w:r>
-        <w:rPr>
-          <w:rFonts w:ascii="Arial" w:eastAsia="Arial" w:hAnsi="Arial" w:cs="Arial"/>
-          <w:sz w:val="24"/>
-          <w:szCs w:val="24"/>
-        </w:rPr>
-        <w:t xml:space="preserve"> </w:t>
-      </w:r>
-      <w:r>
-        <w:rPr>
-          <w:rFonts w:ascii="Arial" w:eastAsia="Arial" w:hAnsi="Arial" w:cs="Arial"/>
-          <w:sz w:val="24"/>
-          <w:szCs w:val="24"/>
-        </w:rPr>
-        <w:t>game Shadows of Brimstone</w:t>
-      </w:r>
-    </w:p>
-    <w:p>
-      <w:pPr>
-        <w:pStyle w:val="ListParagraph"/>
-        <w:spacing w:after="0" w:line="240" w:lineRule="auto"/>
-        <w:ind w:left="2160"/>
-        <w:rPr>
-          <w:rFonts w:ascii="Arial" w:eastAsia="Arial" w:hAnsi="Arial" w:cs="Arial"/>
-          <w:sz w:val="24"/>
-          <w:szCs w:val="24"/>
-        </w:rPr>
-      </w:pPr>
-      <w:hyperlink r:id="rId13" w:history="1">
+      <w:hyperlink r:id="rId9" w:history="1">
         <w:r>
           <w:rPr>
             <w:rStyle w:val="Hyperlink"/>
@@ -1601,45 +1500,6 @@
           <w:sz w:val="24"/>
           <w:szCs w:val="24"/>
         </w:rPr>
-      </w:pPr>
-      <w:r>
-        <w:rPr>
-          <w:rFonts w:ascii="Arial" w:eastAsia="Arial" w:hAnsi="Arial" w:cs="Arial"/>
-          <w:sz w:val="24"/>
-          <w:szCs w:val="24"/>
-        </w:rPr>
-        <w:t xml:space="preserve">Oarsman for San Diego State </w:t>
-      </w:r>
-      <w:r>
-        <w:rPr>
-          <w:rFonts w:ascii="Arial" w:eastAsia="Arial" w:hAnsi="Arial" w:cs="Arial"/>
-          <w:sz w:val="24"/>
-          <w:szCs w:val="24"/>
-        </w:rPr>
-        <w:t xml:space="preserve">University </w:t>
-      </w:r>
-      <w:r>
-        <w:rPr>
-          <w:rFonts w:ascii="Arial" w:eastAsia="Arial" w:hAnsi="Arial" w:cs="Arial"/>
-          <w:sz w:val="24"/>
-          <w:szCs w:val="24"/>
-        </w:rPr>
-        <w:t>Men’s Crew (2012-2014)</w:t>
-      </w:r>
-    </w:p>
-    <w:p>
-      <w:pPr>
-        <w:pStyle w:val="ListParagraph"/>
-        <w:numPr>
-          <w:ilvl w:val="0"/>
-          <w:numId w:val="33"/>
-        </w:numPr>
-        <w:spacing w:after="0" w:line="240" w:lineRule="auto"/>
-        <w:rPr>
-          <w:rFonts w:ascii="Arial" w:eastAsia="Arial" w:hAnsi="Arial" w:cs="Arial"/>
-          <w:sz w:val="24"/>
-          <w:szCs w:val="24"/>
-        </w:rPr>
         <w:sectPr>
           <w:type w:val="continuous"/>
           <w:pgSz w:w="12240" w:h="15840"/>
@@ -1647,6 +1507,30 @@
           <w:cols w:space="720"/>
         </w:sectPr>
       </w:pPr>
+      <w:r>
+        <w:rPr>
+          <w:rFonts w:ascii="Arial" w:eastAsia="Arial" w:hAnsi="Arial" w:cs="Arial"/>
+          <w:sz w:val="24"/>
+          <w:szCs w:val="24"/>
+        </w:rPr>
+        <w:t xml:space="preserve">Oarsman for San Diego State </w:t>
+      </w:r>
+      <w:r>
+        <w:rPr>
+          <w:rFonts w:ascii="Arial" w:eastAsia="Arial" w:hAnsi="Arial" w:cs="Arial"/>
+          <w:sz w:val="24"/>
+          <w:szCs w:val="24"/>
+        </w:rPr>
+        <w:t xml:space="preserve">University </w:t>
+      </w:r>
+      <w:r>
+        <w:rPr>
+          <w:rFonts w:ascii="Arial" w:eastAsia="Arial" w:hAnsi="Arial" w:cs="Arial"/>
+          <w:sz w:val="24"/>
+          <w:szCs w:val="24"/>
+        </w:rPr>
+        <w:t>Men’s Crew (2012-2014)</w:t>
+      </w:r>
     </w:p>
     <w:p>
       <w:pPr>
@@ -2379,6 +2263,119 @@
     </w:lvl>
   </w:abstractNum>
   <w:abstractNum w:abstractNumId="6" w15:restartNumberingAfterBreak="0">
+    <w:nsid w:val="1162069D"/>
+    <w:multiLevelType w:val="hybridMultilevel"/>
+    <w:tmpl w:val="C4080FA0"/>
+    <w:lvl w:ilvl="0" w:tplc="04090001">
+      <w:start w:val="1"/>
+      <w:numFmt w:val="bullet"/>
+      <w:lvlText w:val=""/>
+      <w:lvlJc w:val="left"/>
+      <w:pPr>
+        <w:ind w:left="720" w:hanging="360"/>
+      </w:pPr>
+      <w:rPr>
+        <w:rFonts w:ascii="Symbol" w:hAnsi="Symbol" w:hint="default"/>
+      </w:rPr>
+    </w:lvl>
+    <w:lvl w:ilvl="1" w:tplc="04090003">
+      <w:start w:val="1"/>
+      <w:numFmt w:val="bullet"/>
+      <w:lvlText w:val="o"/>
+      <w:lvlJc w:val="left"/>
+      <w:pPr>
+        <w:ind w:left="1440" w:hanging="360"/>
+      </w:pPr>
+      <w:rPr>
+        <w:rFonts w:ascii="Courier New" w:hAnsi="Courier New" w:cs="Courier New" w:hint="default"/>
+      </w:rPr>
+    </w:lvl>
+    <w:lvl w:ilvl="2" w:tplc="04090005">
+      <w:start w:val="1"/>
+      <w:numFmt w:val="bullet"/>
+      <w:lvlText w:val=""/>
+      <w:lvlJc w:val="left"/>
+      <w:pPr>
+        <w:ind w:left="2160" w:hanging="360"/>
+      </w:pPr>
+      <w:rPr>
+        <w:rFonts w:ascii="Wingdings" w:hAnsi="Wingdings" w:hint="default"/>
+      </w:rPr>
+    </w:lvl>
+    <w:lvl w:ilvl="3" w:tplc="04090001" w:tentative="1">
+      <w:start w:val="1"/>
+      <w:numFmt w:val="bullet"/>
+      <w:lvlText w:val=""/>
+      <w:lvlJc w:val="left"/>
+      <w:pPr>
+        <w:ind w:left="2880" w:hanging="360"/>
+      </w:pPr>
+      <w:rPr>
+        <w:rFonts w:ascii="Symbol" w:hAnsi="Symbol" w:hint="default"/>
+      </w:rPr>
+    </w:lvl>
+    <w:lvl w:ilvl="4" w:tplc="04090003" w:tentative="1">
+      <w:start w:val="1"/>
+      <w:numFmt w:val="bullet"/>
+      <w:lvlText w:val="o"/>
+      <w:lvlJc w:val="left"/>
+      <w:pPr>
+        <w:ind w:left="3600" w:hanging="360"/>
+      </w:pPr>
+      <w:rPr>
+        <w:rFonts w:ascii="Courier New" w:hAnsi="Courier New" w:cs="Courier New" w:hint="default"/>
+      </w:rPr>
+    </w:lvl>
+    <w:lvl w:ilvl="5" w:tplc="04090005" w:tentative="1">
+      <w:start w:val="1"/>
+      <w:numFmt w:val="bullet"/>
+      <w:lvlText w:val=""/>
+      <w:lvlJc w:val="left"/>
+      <w:pPr>
+        <w:ind w:left="4320" w:hanging="360"/>
+      </w:pPr>
+      <w:rPr>
+        <w:rFonts w:ascii="Wingdings" w:hAnsi="Wingdings" w:hint="default"/>
+      </w:rPr>
+    </w:lvl>
+    <w:lvl w:ilvl="6" w:tplc="04090001" w:tentative="1">
+      <w:start w:val="1"/>
+      <w:numFmt w:val="bullet"/>
+      <w:lvlText w:val=""/>
+      <w:lvlJc w:val="left"/>
+      <w:pPr>
+        <w:ind w:left="5040" w:hanging="360"/>
+      </w:pPr>
+      <w:rPr>
+        <w:rFonts w:ascii="Symbol" w:hAnsi="Symbol" w:hint="default"/>
+      </w:rPr>
+    </w:lvl>
+    <w:lvl w:ilvl="7" w:tplc="04090003" w:tentative="1">
+      <w:start w:val="1"/>
+      <w:numFmt w:val="bullet"/>
+      <w:lvlText w:val="o"/>
+      <w:lvlJc w:val="left"/>
+      <w:pPr>
+        <w:ind w:left="5760" w:hanging="360"/>
+      </w:pPr>
+      <w:rPr>
+        <w:rFonts w:ascii="Courier New" w:hAnsi="Courier New" w:cs="Courier New" w:hint="default"/>
+      </w:rPr>
+    </w:lvl>
+    <w:lvl w:ilvl="8" w:tplc="04090005" w:tentative="1">
+      <w:start w:val="1"/>
+      <w:numFmt w:val="bullet"/>
+      <w:lvlText w:val=""/>
+      <w:lvlJc w:val="left"/>
+      <w:pPr>
+        <w:ind w:left="6480" w:hanging="360"/>
+      </w:pPr>
+      <w:rPr>
+        <w:rFonts w:ascii="Wingdings" w:hAnsi="Wingdings" w:hint="default"/>
+      </w:rPr>
+    </w:lvl>
+  </w:abstractNum>
+  <w:abstractNum w:abstractNumId="7" w15:restartNumberingAfterBreak="0">
     <w:nsid w:val="16B4238A"/>
     <w:multiLevelType w:val="hybridMultilevel"/>
     <w:tmpl w:val="27D2EFEC"/>
@@ -2491,7 +2488,7 @@
       </w:rPr>
     </w:lvl>
   </w:abstractNum>
-  <w:abstractNum w:abstractNumId="7" w15:restartNumberingAfterBreak="0">
+  <w:abstractNum w:abstractNumId="8" w15:restartNumberingAfterBreak="0">
     <w:nsid w:val="18D43FC5"/>
     <w:multiLevelType w:val="hybridMultilevel"/>
     <w:tmpl w:val="735ABFEE"/>
@@ -2604,7 +2601,7 @@
       </w:rPr>
     </w:lvl>
   </w:abstractNum>
-  <w:abstractNum w:abstractNumId="8" w15:restartNumberingAfterBreak="0">
+  <w:abstractNum w:abstractNumId="9" w15:restartNumberingAfterBreak="0">
     <w:nsid w:val="1A6300AE"/>
     <w:multiLevelType w:val="hybridMultilevel"/>
     <w:tmpl w:val="A95A8532"/>
@@ -2717,7 +2714,7 @@
       </w:rPr>
     </w:lvl>
   </w:abstractNum>
-  <w:abstractNum w:abstractNumId="9" w15:restartNumberingAfterBreak="0">
+  <w:abstractNum w:abstractNumId="10" w15:restartNumberingAfterBreak="0">
     <w:nsid w:val="1C6B7795"/>
     <w:multiLevelType w:val="hybridMultilevel"/>
     <w:tmpl w:val="AE1296A4"/>
@@ -2830,7 +2827,7 @@
       </w:rPr>
     </w:lvl>
   </w:abstractNum>
-  <w:abstractNum w:abstractNumId="10" w15:restartNumberingAfterBreak="0">
+  <w:abstractNum w:abstractNumId="11" w15:restartNumberingAfterBreak="0">
     <w:nsid w:val="1C8F512A"/>
     <w:multiLevelType w:val="hybridMultilevel"/>
     <w:tmpl w:val="2004B8DE"/>
@@ -2943,7 +2940,7 @@
       </w:rPr>
     </w:lvl>
   </w:abstractNum>
-  <w:abstractNum w:abstractNumId="11" w15:restartNumberingAfterBreak="0">
+  <w:abstractNum w:abstractNumId="12" w15:restartNumberingAfterBreak="0">
     <w:nsid w:val="1D352E3E"/>
     <w:multiLevelType w:val="hybridMultilevel"/>
     <w:tmpl w:val="8D602BA8"/>
@@ -3056,7 +3053,7 @@
       </w:rPr>
     </w:lvl>
   </w:abstractNum>
-  <w:abstractNum w:abstractNumId="12" w15:restartNumberingAfterBreak="0">
+  <w:abstractNum w:abstractNumId="13" w15:restartNumberingAfterBreak="0">
     <w:nsid w:val="1FAD5B44"/>
     <w:multiLevelType w:val="hybridMultilevel"/>
     <w:tmpl w:val="34087128"/>
@@ -3169,7 +3166,7 @@
       </w:rPr>
     </w:lvl>
   </w:abstractNum>
-  <w:abstractNum w:abstractNumId="13" w15:restartNumberingAfterBreak="0">
+  <w:abstractNum w:abstractNumId="14" w15:restartNumberingAfterBreak="0">
     <w:nsid w:val="1FAD6F60"/>
     <w:multiLevelType w:val="hybridMultilevel"/>
     <w:tmpl w:val="068EF8A4"/>
@@ -3282,7 +3279,7 @@
       </w:rPr>
     </w:lvl>
   </w:abstractNum>
-  <w:abstractNum w:abstractNumId="14" w15:restartNumberingAfterBreak="0">
+  <w:abstractNum w:abstractNumId="15" w15:restartNumberingAfterBreak="0">
     <w:nsid w:val="1FE13615"/>
     <w:multiLevelType w:val="hybridMultilevel"/>
     <w:tmpl w:val="0F163F96"/>
@@ -3395,7 +3392,7 @@
       </w:rPr>
     </w:lvl>
   </w:abstractNum>
-  <w:abstractNum w:abstractNumId="15" w15:restartNumberingAfterBreak="0">
+  <w:abstractNum w:abstractNumId="16" w15:restartNumberingAfterBreak="0">
     <w:nsid w:val="269C76D9"/>
     <w:multiLevelType w:val="hybridMultilevel"/>
     <w:tmpl w:val="4F96910E"/>
@@ -3508,7 +3505,7 @@
       </w:rPr>
     </w:lvl>
   </w:abstractNum>
-  <w:abstractNum w:abstractNumId="16" w15:restartNumberingAfterBreak="0">
+  <w:abstractNum w:abstractNumId="17" w15:restartNumberingAfterBreak="0">
     <w:nsid w:val="31596968"/>
     <w:multiLevelType w:val="hybridMultilevel"/>
     <w:tmpl w:val="2254798C"/>
@@ -3621,7 +3618,7 @@
       </w:rPr>
     </w:lvl>
   </w:abstractNum>
-  <w:abstractNum w:abstractNumId="17" w15:restartNumberingAfterBreak="0">
+  <w:abstractNum w:abstractNumId="18" w15:restartNumberingAfterBreak="0">
     <w:nsid w:val="33615EF3"/>
     <w:multiLevelType w:val="hybridMultilevel"/>
     <w:tmpl w:val="C7DAA18A"/>
@@ -3734,7 +3731,7 @@
       </w:rPr>
     </w:lvl>
   </w:abstractNum>
-  <w:abstractNum w:abstractNumId="18" w15:restartNumberingAfterBreak="0">
+  <w:abstractNum w:abstractNumId="19" w15:restartNumberingAfterBreak="0">
     <w:nsid w:val="37306696"/>
     <w:multiLevelType w:val="hybridMultilevel"/>
     <w:tmpl w:val="9440BFA0"/>
@@ -3847,7 +3844,7 @@
       </w:rPr>
     </w:lvl>
   </w:abstractNum>
-  <w:abstractNum w:abstractNumId="19" w15:restartNumberingAfterBreak="0">
+  <w:abstractNum w:abstractNumId="20" w15:restartNumberingAfterBreak="0">
     <w:nsid w:val="374F0388"/>
     <w:multiLevelType w:val="hybridMultilevel"/>
     <w:tmpl w:val="42A2928A"/>
@@ -3960,7 +3957,7 @@
       </w:rPr>
     </w:lvl>
   </w:abstractNum>
-  <w:abstractNum w:abstractNumId="20" w15:restartNumberingAfterBreak="0">
+  <w:abstractNum w:abstractNumId="21" w15:restartNumberingAfterBreak="0">
     <w:nsid w:val="37EC223C"/>
     <w:multiLevelType w:val="hybridMultilevel"/>
     <w:tmpl w:val="08D64D88"/>
@@ -4073,7 +4070,7 @@
       </w:rPr>
     </w:lvl>
   </w:abstractNum>
-  <w:abstractNum w:abstractNumId="21" w15:restartNumberingAfterBreak="0">
+  <w:abstractNum w:abstractNumId="22" w15:restartNumberingAfterBreak="0">
     <w:nsid w:val="3EF32120"/>
     <w:multiLevelType w:val="hybridMultilevel"/>
     <w:tmpl w:val="DBF838D0"/>
@@ -4186,7 +4183,7 @@
       </w:rPr>
     </w:lvl>
   </w:abstractNum>
-  <w:abstractNum w:abstractNumId="22" w15:restartNumberingAfterBreak="0">
+  <w:abstractNum w:abstractNumId="23" w15:restartNumberingAfterBreak="0">
     <w:nsid w:val="46D514EE"/>
     <w:multiLevelType w:val="hybridMultilevel"/>
     <w:tmpl w:val="A76A2730"/>
@@ -4299,7 +4296,7 @@
       </w:rPr>
     </w:lvl>
   </w:abstractNum>
-  <w:abstractNum w:abstractNumId="23" w15:restartNumberingAfterBreak="0">
+  <w:abstractNum w:abstractNumId="24" w15:restartNumberingAfterBreak="0">
     <w:nsid w:val="47BB2689"/>
     <w:multiLevelType w:val="hybridMultilevel"/>
     <w:tmpl w:val="2C20473E"/>
@@ -4412,7 +4409,7 @@
       </w:rPr>
     </w:lvl>
   </w:abstractNum>
-  <w:abstractNum w:abstractNumId="24" w15:restartNumberingAfterBreak="0">
+  <w:abstractNum w:abstractNumId="25" w15:restartNumberingAfterBreak="0">
     <w:nsid w:val="49477D92"/>
     <w:multiLevelType w:val="hybridMultilevel"/>
     <w:tmpl w:val="26B0BC1A"/>
@@ -4525,7 +4522,7 @@
       </w:rPr>
     </w:lvl>
   </w:abstractNum>
-  <w:abstractNum w:abstractNumId="25" w15:restartNumberingAfterBreak="0">
+  <w:abstractNum w:abstractNumId="26" w15:restartNumberingAfterBreak="0">
     <w:nsid w:val="4FA81442"/>
     <w:multiLevelType w:val="hybridMultilevel"/>
     <w:tmpl w:val="98848546"/>
@@ -4638,7 +4635,7 @@
       </w:rPr>
     </w:lvl>
   </w:abstractNum>
-  <w:abstractNum w:abstractNumId="26" w15:restartNumberingAfterBreak="0">
+  <w:abstractNum w:abstractNumId="27" w15:restartNumberingAfterBreak="0">
     <w:nsid w:val="5009315A"/>
     <w:multiLevelType w:val="hybridMultilevel"/>
     <w:tmpl w:val="0A968C16"/>
@@ -4751,7 +4748,7 @@
       </w:rPr>
     </w:lvl>
   </w:abstractNum>
-  <w:abstractNum w:abstractNumId="27" w15:restartNumberingAfterBreak="0">
+  <w:abstractNum w:abstractNumId="28" w15:restartNumberingAfterBreak="0">
     <w:nsid w:val="571F0080"/>
     <w:multiLevelType w:val="hybridMultilevel"/>
     <w:tmpl w:val="C698499C"/>
@@ -4864,7 +4861,7 @@
       </w:rPr>
     </w:lvl>
   </w:abstractNum>
-  <w:abstractNum w:abstractNumId="28" w15:restartNumberingAfterBreak="0">
+  <w:abstractNum w:abstractNumId="29" w15:restartNumberingAfterBreak="0">
     <w:nsid w:val="605F5BE6"/>
     <w:multiLevelType w:val="hybridMultilevel"/>
     <w:tmpl w:val="A8D818B4"/>
@@ -4977,7 +4974,7 @@
       </w:rPr>
     </w:lvl>
   </w:abstractNum>
-  <w:abstractNum w:abstractNumId="29" w15:restartNumberingAfterBreak="0">
+  <w:abstractNum w:abstractNumId="30" w15:restartNumberingAfterBreak="0">
     <w:nsid w:val="62BB7802"/>
     <w:multiLevelType w:val="hybridMultilevel"/>
     <w:tmpl w:val="70D2B02A"/>
@@ -5090,7 +5087,7 @@
       </w:rPr>
     </w:lvl>
   </w:abstractNum>
-  <w:abstractNum w:abstractNumId="30" w15:restartNumberingAfterBreak="0">
+  <w:abstractNum w:abstractNumId="31" w15:restartNumberingAfterBreak="0">
     <w:nsid w:val="67C947E4"/>
     <w:multiLevelType w:val="hybridMultilevel"/>
     <w:tmpl w:val="876A87A0"/>
@@ -5203,7 +5200,7 @@
       </w:rPr>
     </w:lvl>
   </w:abstractNum>
-  <w:abstractNum w:abstractNumId="31" w15:restartNumberingAfterBreak="0">
+  <w:abstractNum w:abstractNumId="32" w15:restartNumberingAfterBreak="0">
     <w:nsid w:val="6B1C6B3B"/>
     <w:multiLevelType w:val="hybridMultilevel"/>
     <w:tmpl w:val="0DC6B090"/>
@@ -5316,7 +5313,7 @@
       </w:rPr>
     </w:lvl>
   </w:abstractNum>
-  <w:abstractNum w:abstractNumId="32" w15:restartNumberingAfterBreak="0">
+  <w:abstractNum w:abstractNumId="33" w15:restartNumberingAfterBreak="0">
     <w:nsid w:val="6DFB0941"/>
     <w:multiLevelType w:val="hybridMultilevel"/>
     <w:tmpl w:val="4900F8FC"/>
@@ -5429,7 +5426,7 @@
       </w:rPr>
     </w:lvl>
   </w:abstractNum>
-  <w:abstractNum w:abstractNumId="33" w15:restartNumberingAfterBreak="0">
+  <w:abstractNum w:abstractNumId="34" w15:restartNumberingAfterBreak="0">
     <w:nsid w:val="708F703C"/>
     <w:multiLevelType w:val="hybridMultilevel"/>
     <w:tmpl w:val="E1504FEE"/>
@@ -5542,7 +5539,7 @@
       </w:rPr>
     </w:lvl>
   </w:abstractNum>
-  <w:abstractNum w:abstractNumId="34" w15:restartNumberingAfterBreak="0">
+  <w:abstractNum w:abstractNumId="35" w15:restartNumberingAfterBreak="0">
     <w:nsid w:val="72160BB3"/>
     <w:multiLevelType w:val="hybridMultilevel"/>
     <w:tmpl w:val="18165AA4"/>
@@ -5655,7 +5652,7 @@
       </w:rPr>
     </w:lvl>
   </w:abstractNum>
-  <w:abstractNum w:abstractNumId="35" w15:restartNumberingAfterBreak="0">
+  <w:abstractNum w:abstractNumId="36" w15:restartNumberingAfterBreak="0">
     <w:nsid w:val="72851B06"/>
     <w:multiLevelType w:val="hybridMultilevel"/>
     <w:tmpl w:val="8064FE86"/>
@@ -5768,7 +5765,7 @@
       </w:rPr>
     </w:lvl>
   </w:abstractNum>
-  <w:abstractNum w:abstractNumId="36" w15:restartNumberingAfterBreak="0">
+  <w:abstractNum w:abstractNumId="37" w15:restartNumberingAfterBreak="0">
     <w:nsid w:val="73DB7294"/>
     <w:multiLevelType w:val="hybridMultilevel"/>
     <w:tmpl w:val="2ACE878E"/>
@@ -5881,7 +5878,7 @@
       </w:rPr>
     </w:lvl>
   </w:abstractNum>
-  <w:abstractNum w:abstractNumId="37" w15:restartNumberingAfterBreak="0">
+  <w:abstractNum w:abstractNumId="38" w15:restartNumberingAfterBreak="0">
     <w:nsid w:val="74426BA8"/>
     <w:multiLevelType w:val="hybridMultilevel"/>
     <w:tmpl w:val="AB74F730"/>
@@ -5994,7 +5991,7 @@
       </w:rPr>
     </w:lvl>
   </w:abstractNum>
-  <w:abstractNum w:abstractNumId="38" w15:restartNumberingAfterBreak="0">
+  <w:abstractNum w:abstractNumId="39" w15:restartNumberingAfterBreak="0">
     <w:nsid w:val="751E4413"/>
     <w:multiLevelType w:val="hybridMultilevel"/>
     <w:tmpl w:val="A7D8946E"/>
@@ -6107,7 +6104,7 @@
       </w:rPr>
     </w:lvl>
   </w:abstractNum>
-  <w:abstractNum w:abstractNumId="39" w15:restartNumberingAfterBreak="0">
+  <w:abstractNum w:abstractNumId="40" w15:restartNumberingAfterBreak="0">
     <w:nsid w:val="76DF15AF"/>
     <w:multiLevelType w:val="hybridMultilevel"/>
     <w:tmpl w:val="1C9E30CC"/>
@@ -6220,7 +6217,7 @@
       </w:rPr>
     </w:lvl>
   </w:abstractNum>
-  <w:abstractNum w:abstractNumId="40" w15:restartNumberingAfterBreak="0">
+  <w:abstractNum w:abstractNumId="41" w15:restartNumberingAfterBreak="0">
     <w:nsid w:val="78287608"/>
     <w:multiLevelType w:val="hybridMultilevel"/>
     <w:tmpl w:val="ACFE024E"/>
@@ -6333,7 +6330,7 @@
       </w:rPr>
     </w:lvl>
   </w:abstractNum>
-  <w:abstractNum w:abstractNumId="41" w15:restartNumberingAfterBreak="0">
+  <w:abstractNum w:abstractNumId="42" w15:restartNumberingAfterBreak="0">
     <w:nsid w:val="78861151"/>
     <w:multiLevelType w:val="hybridMultilevel"/>
     <w:tmpl w:val="13A2A316"/>
@@ -6446,7 +6443,7 @@
       </w:rPr>
     </w:lvl>
   </w:abstractNum>
-  <w:abstractNum w:abstractNumId="42" w15:restartNumberingAfterBreak="0">
+  <w:abstractNum w:abstractNumId="43" w15:restartNumberingAfterBreak="0">
     <w:nsid w:val="7B024BE2"/>
     <w:multiLevelType w:val="hybridMultilevel"/>
     <w:tmpl w:val="A89E3D3A"/>
@@ -6559,7 +6556,7 @@
       </w:rPr>
     </w:lvl>
   </w:abstractNum>
-  <w:abstractNum w:abstractNumId="43" w15:restartNumberingAfterBreak="0">
+  <w:abstractNum w:abstractNumId="44" w15:restartNumberingAfterBreak="0">
     <w:nsid w:val="7CA521E9"/>
     <w:multiLevelType w:val="hybridMultilevel"/>
     <w:tmpl w:val="713440A8"/>
@@ -6672,7 +6669,7 @@
       </w:rPr>
     </w:lvl>
   </w:abstractNum>
-  <w:abstractNum w:abstractNumId="44" w15:restartNumberingAfterBreak="0">
+  <w:abstractNum w:abstractNumId="45" w15:restartNumberingAfterBreak="0">
     <w:nsid w:val="7E623BCE"/>
     <w:multiLevelType w:val="hybridMultilevel"/>
     <w:tmpl w:val="1504BF94"/>
@@ -6786,127 +6783,127 @@
     </w:lvl>
   </w:abstractNum>
   <w:num w:numId="1">
-    <w:abstractNumId w:val="21"/>
+    <w:abstractNumId w:val="22"/>
   </w:num>
   <w:num w:numId="2">
-    <w:abstractNumId w:val="40"/>
+    <w:abstractNumId w:val="41"/>
   </w:num>
   <w:num w:numId="3">
-    <w:abstractNumId w:val="33"/>
+    <w:abstractNumId w:val="34"/>
   </w:num>
   <w:num w:numId="4">
-    <w:abstractNumId w:val="37"/>
+    <w:abstractNumId w:val="38"/>
   </w:num>
   <w:num w:numId="5">
-    <w:abstractNumId w:val="27"/>
+    <w:abstractNumId w:val="28"/>
   </w:num>
   <w:num w:numId="6">
-    <w:abstractNumId w:val="30"/>
+    <w:abstractNumId w:val="31"/>
   </w:num>
   <w:num w:numId="7">
     <w:abstractNumId w:val="4"/>
   </w:num>
   <w:num w:numId="8">
-    <w:abstractNumId w:val="35"/>
+    <w:abstractNumId w:val="36"/>
   </w:num>
   <w:num w:numId="9">
-    <w:abstractNumId w:val="43"/>
+    <w:abstractNumId w:val="44"/>
   </w:num>
   <w:num w:numId="10">
-    <w:abstractNumId w:val="18"/>
+    <w:abstractNumId w:val="19"/>
   </w:num>
   <w:num w:numId="11">
     <w:abstractNumId w:val="3"/>
   </w:num>
   <w:num w:numId="12">
-    <w:abstractNumId w:val="25"/>
+    <w:abstractNumId w:val="26"/>
   </w:num>
   <w:num w:numId="13">
-    <w:abstractNumId w:val="8"/>
+    <w:abstractNumId w:val="9"/>
   </w:num>
   <w:num w:numId="14">
-    <w:abstractNumId w:val="11"/>
+    <w:abstractNumId w:val="12"/>
   </w:num>
   <w:num w:numId="15">
-    <w:abstractNumId w:val="23"/>
+    <w:abstractNumId w:val="24"/>
   </w:num>
   <w:num w:numId="16">
-    <w:abstractNumId w:val="32"/>
+    <w:abstractNumId w:val="33"/>
   </w:num>
   <w:num w:numId="17">
-    <w:abstractNumId w:val="19"/>
+    <w:abstractNumId w:val="20"/>
   </w:num>
   <w:num w:numId="18">
+    <w:abstractNumId w:val="30"/>
+  </w:num>
+  <w:num w:numId="19">
+    <w:abstractNumId w:val="40"/>
+  </w:num>
+  <w:num w:numId="20">
     <w:abstractNumId w:val="29"/>
   </w:num>
-  <w:num w:numId="19">
-    <w:abstractNumId w:val="39"/>
-  </w:num>
-  <w:num w:numId="20">
-    <w:abstractNumId w:val="28"/>
-  </w:num>
   <w:num w:numId="21">
-    <w:abstractNumId w:val="26"/>
+    <w:abstractNumId w:val="27"/>
   </w:num>
   <w:num w:numId="22">
     <w:abstractNumId w:val="5"/>
   </w:num>
   <w:num w:numId="23">
-    <w:abstractNumId w:val="38"/>
+    <w:abstractNumId w:val="39"/>
   </w:num>
   <w:num w:numId="24">
-    <w:abstractNumId w:val="22"/>
+    <w:abstractNumId w:val="23"/>
   </w:num>
   <w:num w:numId="25">
-    <w:abstractNumId w:val="44"/>
+    <w:abstractNumId w:val="45"/>
   </w:num>
   <w:num w:numId="26">
-    <w:abstractNumId w:val="13"/>
+    <w:abstractNumId w:val="14"/>
   </w:num>
   <w:num w:numId="27">
-    <w:abstractNumId w:val="41"/>
+    <w:abstractNumId w:val="42"/>
   </w:num>
   <w:num w:numId="28">
+    <w:abstractNumId w:val="18"/>
+  </w:num>
+  <w:num w:numId="29">
+    <w:abstractNumId w:val="25"/>
+  </w:num>
+  <w:num w:numId="30">
+    <w:abstractNumId w:val="21"/>
+  </w:num>
+  <w:num w:numId="31">
+    <w:abstractNumId w:val="10"/>
+  </w:num>
+  <w:num w:numId="32">
     <w:abstractNumId w:val="17"/>
   </w:num>
-  <w:num w:numId="29">
-    <w:abstractNumId w:val="24"/>
-  </w:num>
-  <w:num w:numId="30">
-    <w:abstractNumId w:val="20"/>
-  </w:num>
-  <w:num w:numId="31">
-    <w:abstractNumId w:val="9"/>
-  </w:num>
-  <w:num w:numId="32">
+  <w:num w:numId="33">
     <w:abstractNumId w:val="16"/>
   </w:num>
-  <w:num w:numId="33">
-    <w:abstractNumId w:val="15"/>
-  </w:num>
   <w:num w:numId="34">
-    <w:abstractNumId w:val="6"/>
+    <w:abstractNumId w:val="7"/>
   </w:num>
   <w:num w:numId="35">
     <w:abstractNumId w:val="2"/>
   </w:num>
   <w:num w:numId="36">
-    <w:abstractNumId w:val="42"/>
+    <w:abstractNumId w:val="43"/>
   </w:num>
   <w:num w:numId="37">
-    <w:abstractNumId w:val="34"/>
+    <w:abstractNumId w:val="35"/>
   </w:num>
   <w:num w:numId="38">
-    <w:abstractNumId w:val="14"/>
+    <w:abstractNumId w:val="15"/>
   </w:num>
   <w:num w:numId="39">
-    <w:abstractNumId w:val="12"/>
+    <w:abstractNumId w:val="13"/>
   </w:num>
   <w:num w:numId="40">
-    <w:abstractNumId w:val="10"/>
+    <w:abstractNumId w:val="11"/>
   </w:num>
   <w:num w:numId="41">
-    <w:abstractNumId w:val="36"/>
+    <w:abstractNumId w:val="37"/>
   </w:num>
   <w:num w:numId="42">
     <w:abstractNumId w:val="0"/>
@@ -6918,10 +6915,13 @@
     <w:abstractNumId w:val="1"/>
   </w:num>
   <w:num w:numId="45">
-    <w:abstractNumId w:val="31"/>
+    <w:abstractNumId w:val="32"/>
   </w:num>
   <w:num w:numId="46">
-    <w:abstractNumId w:val="7"/>
+    <w:abstractNumId w:val="8"/>
+  </w:num>
+  <w:num w:numId="47">
+    <w:abstractNumId w:val="6"/>
   </w:num>
 </w:numbering>
 </file>
@@ -7681,7 +7681,7 @@
 </file>
 
 <file path=customXml/itemProps1.xml><?xml version="1.0" encoding="utf-8"?>
-<ds:datastoreItem xmlns:ds="http://schemas.openxmlformats.org/officeDocument/2006/customXml" ds:itemID="{81FACCC1-3EE6-41EE-A31B-4C081A951AA4}">
+<ds:datastoreItem xmlns:ds="http://schemas.openxmlformats.org/officeDocument/2006/customXml" ds:itemID="{2ADCAC3D-AC0C-43A5-B176-A48B2A9BDCF9}">
   <ds:schemaRefs>
     <ds:schemaRef ds:uri="http://schemas.openxmlformats.org/officeDocument/2006/bibliography"/>
   </ds:schemaRefs>

</xml_diff>

<commit_message>
section titles use proper underline (border)
</commit_message>
<xml_diff>
--- a/Resume Kevin O'Mara.docx
+++ b/Resume Kevin O'Mara.docx
@@ -134,6 +134,9 @@
     </w:p>
     <w:p>
       <w:pPr>
+        <w:pBdr>
+          <w:bottom w:val="single" w:sz="12" w:space="1" w:color="0062AC"/>
+        </w:pBdr>
         <w:spacing w:after="0" w:line="240" w:lineRule="auto"/>
         <w:contextualSpacing/>
         <w:rPr>
@@ -151,20 +154,8 @@
           <w:color w:val="0062AC"/>
           <w:sz w:val="32"/>
           <w:szCs w:val="32"/>
-          <w:u w:val="single"/>
         </w:rPr>
         <w:t>Education</w:t>
-      </w:r>
-      <w:r>
-        <w:rPr>
-          <w:rFonts w:ascii="Arial" w:eastAsia="Arial" w:hAnsi="Arial" w:cs="Arial"/>
-          <w:b/>
-          <w:color w:val="0062AC"/>
-          <w:sz w:val="32"/>
-          <w:szCs w:val="32"/>
-          <w:u w:val="single"/>
-        </w:rPr>
-        <w:t>___________________________________________</w:t>
       </w:r>
     </w:p>
     <w:p>
@@ -548,52 +539,27 @@
     </w:p>
     <w:p>
       <w:pPr>
+        <w:pBdr>
+          <w:bottom w:val="single" w:sz="12" w:space="1" w:color="0062AC"/>
+        </w:pBdr>
         <w:spacing w:after="0" w:line="240" w:lineRule="auto"/>
         <w:contextualSpacing/>
+        <w:rPr>
+          <w:rFonts w:ascii="Arial" w:eastAsia="Arial" w:hAnsi="Arial" w:cs="Arial"/>
+          <w:sz w:val="24"/>
+          <w:szCs w:val="24"/>
+        </w:rPr>
+      </w:pPr>
+      <w:r>
         <w:rPr>
           <w:rFonts w:ascii="Arial" w:eastAsia="Arial" w:hAnsi="Arial" w:cs="Arial"/>
           <w:b/>
           <w:color w:val="0062AC"/>
           <w:sz w:val="32"/>
           <w:szCs w:val="32"/>
-          <w:u w:val="single"/>
-        </w:rPr>
-      </w:pPr>
-      <w:r>
-        <w:rPr>
-          <w:rFonts w:ascii="Arial" w:eastAsia="Arial" w:hAnsi="Arial" w:cs="Arial"/>
-          <w:b/>
-          <w:color w:val="0062AC"/>
-          <w:sz w:val="32"/>
-          <w:szCs w:val="32"/>
-          <w:u w:val="single"/>
-        </w:rPr>
-        <w:t>Qualifications___</w:t>
-      </w:r>
-      <w:r>
-        <w:rPr>
-          <w:rFonts w:ascii="Arial" w:eastAsia="Arial" w:hAnsi="Arial" w:cs="Arial"/>
-          <w:b/>
-          <w:color w:val="0062AC"/>
-          <w:sz w:val="32"/>
-          <w:szCs w:val="32"/>
-          <w:u w:val="single"/>
-        </w:rPr>
-        <w:t>__________________________________</w:t>
-      </w:r>
-      <w:r>
-        <w:rPr>
-          <w:rFonts w:ascii="Arial" w:eastAsia="Arial" w:hAnsi="Arial" w:cs="Arial"/>
-          <w:b/>
-          <w:color w:val="0062AC"/>
-          <w:sz w:val="32"/>
-          <w:szCs w:val="32"/>
-          <w:u w:val="single"/>
-        </w:rPr>
-        <w:t>___</w:t>
-      </w:r>
-      <w:bookmarkStart w:id="0" w:name="_GoBack"/>
-      <w:bookmarkEnd w:id="0"/>
+        </w:rPr>
+        <w:t>Qualifications</w:t>
+      </w:r>
     </w:p>
     <w:p>
       <w:pPr>
@@ -810,18 +776,8 @@
           <w:sz w:val="24"/>
           <w:szCs w:val="24"/>
         </w:rPr>
-        <w:t xml:space="preserve">Assembly, </w:t>
-      </w:r>
-      <w:proofErr w:type="spellStart"/>
-      <w:r>
-        <w:rPr>
-          <w:rFonts w:ascii="Arial" w:eastAsia="Arial" w:hAnsi="Arial" w:cs="Arial"/>
-          <w:sz w:val="24"/>
-          <w:szCs w:val="24"/>
-        </w:rPr>
-        <w:t>OpenMP</w:t>
-      </w:r>
-      <w:proofErr w:type="spellEnd"/>
+        <w:t>Assembly, OpenMP</w:t>
+      </w:r>
     </w:p>
     <w:p>
       <w:pPr>
@@ -901,23 +857,13 @@
         </w:rPr>
         <w:t xml:space="preserve">Visual Studio, </w:t>
       </w:r>
-      <w:proofErr w:type="spellStart"/>
-      <w:r>
-        <w:rPr>
-          <w:rFonts w:ascii="Arial" w:eastAsia="Arial" w:hAnsi="Arial" w:cs="Arial"/>
-          <w:sz w:val="24"/>
-          <w:szCs w:val="24"/>
-        </w:rPr>
-        <w:t>Git</w:t>
-      </w:r>
-      <w:proofErr w:type="spellEnd"/>
-      <w:r>
-        <w:rPr>
-          <w:rFonts w:ascii="Arial" w:eastAsia="Arial" w:hAnsi="Arial" w:cs="Arial"/>
-          <w:sz w:val="24"/>
-          <w:szCs w:val="24"/>
-        </w:rPr>
-        <w:t xml:space="preserve">, </w:t>
+      <w:r>
+        <w:rPr>
+          <w:rFonts w:ascii="Arial" w:eastAsia="Arial" w:hAnsi="Arial" w:cs="Arial"/>
+          <w:sz w:val="24"/>
+          <w:szCs w:val="24"/>
+        </w:rPr>
+        <w:t xml:space="preserve">Git, </w:t>
       </w:r>
       <w:r>
         <w:rPr>
@@ -1043,23 +989,13 @@
         </w:rPr>
         <w:t xml:space="preserve"> </w:t>
       </w:r>
-      <w:proofErr w:type="spellStart"/>
-      <w:r>
-        <w:rPr>
-          <w:rFonts w:ascii="Arial" w:eastAsia="Arial" w:hAnsi="Arial" w:cs="Arial"/>
-          <w:sz w:val="24"/>
-          <w:szCs w:val="24"/>
-        </w:rPr>
-        <w:t>ZeroBrane</w:t>
-      </w:r>
-      <w:proofErr w:type="spellEnd"/>
-      <w:r>
-        <w:rPr>
-          <w:rFonts w:ascii="Arial" w:eastAsia="Arial" w:hAnsi="Arial" w:cs="Arial"/>
-          <w:sz w:val="24"/>
-          <w:szCs w:val="24"/>
-        </w:rPr>
-        <w:t xml:space="preserve"> Studio (Lua</w:t>
+      <w:r>
+        <w:rPr>
+          <w:rFonts w:ascii="Arial" w:eastAsia="Arial" w:hAnsi="Arial" w:cs="Arial"/>
+          <w:sz w:val="24"/>
+          <w:szCs w:val="24"/>
+        </w:rPr>
+        <w:t>ZeroBrane Studio (Lua</w:t>
       </w:r>
       <w:r>
         <w:rPr>
@@ -1571,6 +1507,8 @@
         </w:rPr>
         <w:t>)</w:t>
       </w:r>
+      <w:bookmarkStart w:id="0" w:name="_GoBack"/>
+      <w:bookmarkEnd w:id="0"/>
     </w:p>
     <w:sectPr>
       <w:type w:val="continuous"/>
@@ -7681,7 +7619,7 @@
 </file>
 
 <file path=customXml/itemProps1.xml><?xml version="1.0" encoding="utf-8"?>
-<ds:datastoreItem xmlns:ds="http://schemas.openxmlformats.org/officeDocument/2006/customXml" ds:itemID="{2ADCAC3D-AC0C-43A5-B176-A48B2A9BDCF9}">
+<ds:datastoreItem xmlns:ds="http://schemas.openxmlformats.org/officeDocument/2006/customXml" ds:itemID="{D23476F3-5F31-45DD-8391-29229A8FC8CA}">
   <ds:schemaRefs>
     <ds:schemaRef ds:uri="http://schemas.openxmlformats.org/officeDocument/2006/bibliography"/>
   </ds:schemaRefs>

</xml_diff>

<commit_message>
Lua + ZBS moved to Experienced section
</commit_message>
<xml_diff>
--- a/Resume Kevin O'Mara.docx
+++ b/Resume Kevin O'Mara.docx
@@ -715,6 +715,14 @@
         </w:rPr>
         <w:t>Bash, C</w:t>
       </w:r>
+      <w:r>
+        <w:rPr>
+          <w:rFonts w:ascii="Arial" w:eastAsia="Arial" w:hAnsi="Arial" w:cs="Arial"/>
+          <w:sz w:val="24"/>
+          <w:szCs w:val="24"/>
+        </w:rPr>
+        <w:t>, Lua</w:t>
+      </w:r>
     </w:p>
     <w:p>
       <w:pPr>
@@ -775,7 +783,7 @@
           <w:sz w:val="24"/>
           <w:szCs w:val="24"/>
         </w:rPr>
-        <w:t xml:space="preserve">Lua, Python, </w:t>
+        <w:t xml:space="preserve">Python, </w:t>
       </w:r>
       <w:r>
         <w:rPr>
@@ -807,18 +815,8 @@
           <w:sz w:val="24"/>
           <w:szCs w:val="24"/>
         </w:rPr>
-        <w:t xml:space="preserve">Assembly, </w:t>
-      </w:r>
-      <w:proofErr w:type="spellStart"/>
-      <w:r>
-        <w:rPr>
-          <w:rFonts w:ascii="Arial" w:eastAsia="Arial" w:hAnsi="Arial" w:cs="Arial"/>
-          <w:sz w:val="24"/>
-          <w:szCs w:val="24"/>
-        </w:rPr>
-        <w:t>OpenMP</w:t>
-      </w:r>
-      <w:proofErr w:type="spellEnd"/>
+        <w:t>Assembly, OpenMP</w:t>
+      </w:r>
     </w:p>
     <w:p>
       <w:pPr>
@@ -898,23 +896,13 @@
         </w:rPr>
         <w:t xml:space="preserve">Visual Studio, </w:t>
       </w:r>
-      <w:proofErr w:type="spellStart"/>
-      <w:r>
-        <w:rPr>
-          <w:rFonts w:ascii="Arial" w:eastAsia="Arial" w:hAnsi="Arial" w:cs="Arial"/>
-          <w:sz w:val="24"/>
-          <w:szCs w:val="24"/>
-        </w:rPr>
-        <w:t>Git</w:t>
-      </w:r>
-      <w:proofErr w:type="spellEnd"/>
-      <w:r>
-        <w:rPr>
-          <w:rFonts w:ascii="Arial" w:eastAsia="Arial" w:hAnsi="Arial" w:cs="Arial"/>
-          <w:sz w:val="24"/>
-          <w:szCs w:val="24"/>
-        </w:rPr>
-        <w:t xml:space="preserve">, </w:t>
+      <w:r>
+        <w:rPr>
+          <w:rFonts w:ascii="Arial" w:eastAsia="Arial" w:hAnsi="Arial" w:cs="Arial"/>
+          <w:sz w:val="24"/>
+          <w:szCs w:val="24"/>
+        </w:rPr>
+        <w:t xml:space="preserve">Git, </w:t>
       </w:r>
       <w:r>
         <w:rPr>
@@ -986,16 +974,22 @@
         </w:rPr>
         <w:t xml:space="preserve">Linux, </w:t>
       </w:r>
-      <w:proofErr w:type="spellStart"/>
-      <w:r>
-        <w:rPr>
-          <w:rFonts w:ascii="Arial" w:eastAsia="Arial" w:hAnsi="Arial" w:cs="Arial"/>
-          <w:sz w:val="24"/>
-          <w:szCs w:val="24"/>
-        </w:rPr>
-        <w:t>VirtualBox</w:t>
-      </w:r>
-      <w:proofErr w:type="spellEnd"/>
+      <w:r>
+        <w:rPr>
+          <w:rFonts w:ascii="Arial" w:eastAsia="Arial" w:hAnsi="Arial" w:cs="Arial"/>
+          <w:sz w:val="24"/>
+          <w:szCs w:val="24"/>
+        </w:rPr>
+        <w:t xml:space="preserve">VirtualBox, </w:t>
+      </w:r>
+      <w:r>
+        <w:rPr>
+          <w:rFonts w:ascii="Arial" w:eastAsia="Arial" w:hAnsi="Arial" w:cs="Arial"/>
+          <w:sz w:val="24"/>
+          <w:szCs w:val="24"/>
+        </w:rPr>
+        <w:t>ZeroBrane Studio (Lua IDE)</w:t>
+      </w:r>
       <w:r>
         <w:rPr>
           <w:rFonts w:ascii="Arial" w:eastAsia="Arial" w:hAnsi="Arial" w:cs="Arial"/>
@@ -1004,6 +998,8 @@
         </w:rPr>
         <w:t xml:space="preserve">, </w:t>
       </w:r>
+      <w:bookmarkStart w:id="0" w:name="_GoBack"/>
+      <w:bookmarkEnd w:id="0"/>
       <w:r>
         <w:rPr>
           <w:rFonts w:ascii="Arial" w:eastAsia="Arial" w:hAnsi="Arial" w:cs="Arial"/>
@@ -1072,49 +1068,7 @@
           <w:sz w:val="24"/>
           <w:szCs w:val="24"/>
         </w:rPr>
-        <w:t xml:space="preserve"> </w:t>
-      </w:r>
-      <w:proofErr w:type="spellStart"/>
-      <w:r>
-        <w:rPr>
-          <w:rFonts w:ascii="Arial" w:eastAsia="Arial" w:hAnsi="Arial" w:cs="Arial"/>
-          <w:sz w:val="24"/>
-          <w:szCs w:val="24"/>
-        </w:rPr>
-        <w:t>ZeroBrane</w:t>
-      </w:r>
-      <w:proofErr w:type="spellEnd"/>
-      <w:r>
-        <w:rPr>
-          <w:rFonts w:ascii="Arial" w:eastAsia="Arial" w:hAnsi="Arial" w:cs="Arial"/>
-          <w:sz w:val="24"/>
-          <w:szCs w:val="24"/>
-        </w:rPr>
-        <w:t xml:space="preserve"> Studio (Lua</w:t>
-      </w:r>
-      <w:r>
-        <w:rPr>
-          <w:rFonts w:ascii="Arial" w:eastAsia="Arial" w:hAnsi="Arial" w:cs="Arial"/>
-          <w:sz w:val="24"/>
-          <w:szCs w:val="24"/>
-        </w:rPr>
-        <w:t xml:space="preserve"> IDE</w:t>
-      </w:r>
-      <w:r>
-        <w:rPr>
-          <w:rFonts w:ascii="Arial" w:eastAsia="Arial" w:hAnsi="Arial" w:cs="Arial"/>
-          <w:sz w:val="24"/>
-          <w:szCs w:val="24"/>
-        </w:rPr>
-        <w:t xml:space="preserve">), </w:t>
-      </w:r>
-      <w:r>
-        <w:rPr>
-          <w:rFonts w:ascii="Arial" w:eastAsia="Arial" w:hAnsi="Arial" w:cs="Arial"/>
-          <w:sz w:val="24"/>
-          <w:szCs w:val="24"/>
-        </w:rPr>
-        <w:t>LÖVE</w:t>
+        <w:t xml:space="preserve"> LÖVE</w:t>
       </w:r>
       <w:r>
         <w:rPr>
@@ -1267,7 +1221,23 @@
           <w:sz w:val="24"/>
           <w:szCs w:val="24"/>
         </w:rPr>
-        <w:t xml:space="preserve"> (in progress) – wrote a ray marching algorithm for line of sight detection</w:t>
+        <w:t xml:space="preserve"> (in progress) – wrote a ray marching algorithm for </w:t>
+      </w:r>
+      <w:r>
+        <w:rPr>
+          <w:rFonts w:ascii="Arial" w:eastAsia="Arial" w:hAnsi="Arial" w:cs="Arial"/>
+          <w:sz w:val="24"/>
+          <w:szCs w:val="24"/>
+        </w:rPr>
+        <w:t xml:space="preserve">precise </w:t>
+      </w:r>
+      <w:r>
+        <w:rPr>
+          <w:rFonts w:ascii="Arial" w:eastAsia="Arial" w:hAnsi="Arial" w:cs="Arial"/>
+          <w:sz w:val="24"/>
+          <w:szCs w:val="24"/>
+        </w:rPr>
+        <w:t>line of sight detection</w:t>
       </w:r>
       <w:r>
         <w:rPr>
@@ -1276,6 +1246,14 @@
           <w:szCs w:val="24"/>
         </w:rPr>
         <w:t xml:space="preserve"> on a grid</w:t>
+      </w:r>
+      <w:r>
+        <w:rPr>
+          <w:rFonts w:ascii="Arial" w:eastAsia="Arial" w:hAnsi="Arial" w:cs="Arial"/>
+          <w:sz w:val="24"/>
+          <w:szCs w:val="24"/>
+        </w:rPr>
+        <w:t xml:space="preserve"> </w:t>
       </w:r>
     </w:p>
     <w:p>
@@ -1610,8 +1588,6 @@
         </w:rPr>
         <w:t>)</w:t>
       </w:r>
-      <w:bookmarkStart w:id="0" w:name="_GoBack"/>
-      <w:bookmarkEnd w:id="0"/>
     </w:p>
     <w:sectPr>
       <w:type w:val="continuous"/>
@@ -7376,6 +7352,7 @@
   <w:style w:type="character" w:default="1" w:styleId="DefaultParagraphFont">
     <w:name w:val="Default Paragraph Font"/>
     <w:uiPriority w:val="1"/>
+    <w:semiHidden/>
     <w:unhideWhenUsed/>
   </w:style>
   <w:style w:type="table" w:default="1" w:styleId="TableNormal">
@@ -7721,7 +7698,7 @@
 </file>
 
 <file path=customXml/itemProps1.xml><?xml version="1.0" encoding="utf-8"?>
-<ds:datastoreItem xmlns:ds="http://schemas.openxmlformats.org/officeDocument/2006/customXml" ds:itemID="{90A6561E-AAD5-4309-81DB-83C213D30101}">
+<ds:datastoreItem xmlns:ds="http://schemas.openxmlformats.org/officeDocument/2006/customXml" ds:itemID="{B1280452-7A6A-4808-BCA2-C25D754770DF}">
   <ds:schemaRefs>
     <ds:schemaRef ds:uri="http://schemas.openxmlformats.org/officeDocument/2006/bibliography"/>
   </ds:schemaRefs>

</xml_diff>

<commit_message>
[+] linked in: https://www.linkedin.com/in/kevin-d-omara
</commit_message>
<xml_diff>
--- a/Resume Kevin O'Mara.docx
+++ b/Resume Kevin O'Mara.docx
@@ -49,7 +49,7 @@
           <w:sz w:val="24"/>
           <w:szCs w:val="24"/>
         </w:rPr>
-        <w:t>4985 Tierra Baja Way, San Diego, CA 92115</w:t>
+        <w:t>San Diego, CA 92115</w:t>
       </w:r>
       <w:r>
         <w:rPr>
@@ -81,7 +81,7 @@
           <w:sz w:val="24"/>
           <w:szCs w:val="24"/>
         </w:rPr>
-        <w:t xml:space="preserve">     </w:t>
+        <w:t xml:space="preserve"> | </w:t>
       </w:r>
       <w:hyperlink r:id="rId6" w:history="1">
         <w:r>
@@ -121,6 +121,43 @@
         </w:rPr>
         <w:t xml:space="preserve"> </w:t>
       </w:r>
+      <w:r>
+        <w:rPr>
+          <w:rFonts w:ascii="Arial" w:eastAsia="Arial" w:hAnsi="Arial" w:cs="Arial"/>
+          <w:sz w:val="24"/>
+          <w:szCs w:val="24"/>
+        </w:rPr>
+        <w:t xml:space="preserve">| </w:t>
+      </w:r>
+      <w:hyperlink r:id="rId8" w:history="1">
+        <w:r>
+          <w:rPr>
+            <w:rStyle w:val="Hyperlink"/>
+            <w:rFonts w:ascii="Arial" w:eastAsia="Arial" w:hAnsi="Arial" w:cs="Arial"/>
+            <w:sz w:val="24"/>
+            <w:szCs w:val="24"/>
+          </w:rPr>
+          <w:t>https://www.linkedin.com/in/k</w:t>
+        </w:r>
+        <w:r>
+          <w:rPr>
+            <w:rStyle w:val="Hyperlink"/>
+            <w:rFonts w:ascii="Arial" w:eastAsia="Arial" w:hAnsi="Arial" w:cs="Arial"/>
+            <w:sz w:val="24"/>
+            <w:szCs w:val="24"/>
+          </w:rPr>
+          <w:t>e</w:t>
+        </w:r>
+        <w:r>
+          <w:rPr>
+            <w:rStyle w:val="Hyperlink"/>
+            <w:rFonts w:ascii="Arial" w:eastAsia="Arial" w:hAnsi="Arial" w:cs="Arial"/>
+            <w:sz w:val="24"/>
+            <w:szCs w:val="24"/>
+          </w:rPr>
+          <w:t>vin-d-omara</w:t>
+        </w:r>
+      </w:hyperlink>
     </w:p>
     <w:p>
       <w:pPr>
@@ -240,6 +277,8 @@
         <w:tab/>
         <w:t>San Diego State University, CA</w:t>
       </w:r>
+      <w:bookmarkStart w:id="0" w:name="_GoBack"/>
+      <w:bookmarkEnd w:id="0"/>
     </w:p>
     <w:p>
       <w:pPr>
@@ -815,8 +854,18 @@
           <w:sz w:val="24"/>
           <w:szCs w:val="24"/>
         </w:rPr>
-        <w:t>Assembly, OpenMP</w:t>
-      </w:r>
+        <w:t xml:space="preserve">Assembly, </w:t>
+      </w:r>
+      <w:proofErr w:type="spellStart"/>
+      <w:r>
+        <w:rPr>
+          <w:rFonts w:ascii="Arial" w:eastAsia="Arial" w:hAnsi="Arial" w:cs="Arial"/>
+          <w:sz w:val="24"/>
+          <w:szCs w:val="24"/>
+        </w:rPr>
+        <w:t>OpenMP</w:t>
+      </w:r>
+      <w:proofErr w:type="spellEnd"/>
     </w:p>
     <w:p>
       <w:pPr>
@@ -896,13 +945,23 @@
         </w:rPr>
         <w:t xml:space="preserve">Visual Studio, </w:t>
       </w:r>
-      <w:r>
-        <w:rPr>
-          <w:rFonts w:ascii="Arial" w:eastAsia="Arial" w:hAnsi="Arial" w:cs="Arial"/>
-          <w:sz w:val="24"/>
-          <w:szCs w:val="24"/>
-        </w:rPr>
-        <w:t xml:space="preserve">Git, </w:t>
+      <w:proofErr w:type="spellStart"/>
+      <w:r>
+        <w:rPr>
+          <w:rFonts w:ascii="Arial" w:eastAsia="Arial" w:hAnsi="Arial" w:cs="Arial"/>
+          <w:sz w:val="24"/>
+          <w:szCs w:val="24"/>
+        </w:rPr>
+        <w:t>Git</w:t>
+      </w:r>
+      <w:proofErr w:type="spellEnd"/>
+      <w:r>
+        <w:rPr>
+          <w:rFonts w:ascii="Arial" w:eastAsia="Arial" w:hAnsi="Arial" w:cs="Arial"/>
+          <w:sz w:val="24"/>
+          <w:szCs w:val="24"/>
+        </w:rPr>
+        <w:t xml:space="preserve">, </w:t>
       </w:r>
       <w:r>
         <w:rPr>
@@ -974,22 +1033,16 @@
         </w:rPr>
         <w:t xml:space="preserve">Linux, </w:t>
       </w:r>
-      <w:r>
-        <w:rPr>
-          <w:rFonts w:ascii="Arial" w:eastAsia="Arial" w:hAnsi="Arial" w:cs="Arial"/>
-          <w:sz w:val="24"/>
-          <w:szCs w:val="24"/>
-        </w:rPr>
-        <w:t xml:space="preserve">VirtualBox, </w:t>
-      </w:r>
-      <w:r>
-        <w:rPr>
-          <w:rFonts w:ascii="Arial" w:eastAsia="Arial" w:hAnsi="Arial" w:cs="Arial"/>
-          <w:sz w:val="24"/>
-          <w:szCs w:val="24"/>
-        </w:rPr>
-        <w:t>ZeroBrane Studio (Lua IDE)</w:t>
-      </w:r>
+      <w:proofErr w:type="spellStart"/>
+      <w:r>
+        <w:rPr>
+          <w:rFonts w:ascii="Arial" w:eastAsia="Arial" w:hAnsi="Arial" w:cs="Arial"/>
+          <w:sz w:val="24"/>
+          <w:szCs w:val="24"/>
+        </w:rPr>
+        <w:t>VirtualBox</w:t>
+      </w:r>
+      <w:proofErr w:type="spellEnd"/>
       <w:r>
         <w:rPr>
           <w:rFonts w:ascii="Arial" w:eastAsia="Arial" w:hAnsi="Arial" w:cs="Arial"/>
@@ -998,8 +1051,32 @@
         </w:rPr>
         <w:t xml:space="preserve">, </w:t>
       </w:r>
-      <w:bookmarkStart w:id="0" w:name="_GoBack"/>
-      <w:bookmarkEnd w:id="0"/>
+      <w:proofErr w:type="spellStart"/>
+      <w:r>
+        <w:rPr>
+          <w:rFonts w:ascii="Arial" w:eastAsia="Arial" w:hAnsi="Arial" w:cs="Arial"/>
+          <w:sz w:val="24"/>
+          <w:szCs w:val="24"/>
+        </w:rPr>
+        <w:t>ZeroBrane</w:t>
+      </w:r>
+      <w:proofErr w:type="spellEnd"/>
+      <w:r>
+        <w:rPr>
+          <w:rFonts w:ascii="Arial" w:eastAsia="Arial" w:hAnsi="Arial" w:cs="Arial"/>
+          <w:sz w:val="24"/>
+          <w:szCs w:val="24"/>
+        </w:rPr>
+        <w:t xml:space="preserve"> Studio (Lua IDE)</w:t>
+      </w:r>
+      <w:r>
+        <w:rPr>
+          <w:rFonts w:ascii="Arial" w:eastAsia="Arial" w:hAnsi="Arial" w:cs="Arial"/>
+          <w:sz w:val="24"/>
+          <w:szCs w:val="24"/>
+        </w:rPr>
+        <w:t xml:space="preserve">, </w:t>
+      </w:r>
       <w:r>
         <w:rPr>
           <w:rFonts w:ascii="Arial" w:eastAsia="Arial" w:hAnsi="Arial" w:cs="Arial"/>
@@ -1133,7 +1210,7 @@
         </w:rPr>
         <w:t>(</w:t>
       </w:r>
-      <w:hyperlink r:id="rId8" w:history="1">
+      <w:hyperlink r:id="rId9" w:history="1">
         <w:r>
           <w:rPr>
             <w:rStyle w:val="Hyperlink"/>
@@ -1461,7 +1538,7 @@
           <w:szCs w:val="24"/>
         </w:rPr>
       </w:pPr>
-      <w:hyperlink r:id="rId9" w:history="1">
+      <w:hyperlink r:id="rId10" w:history="1">
         <w:r>
           <w:rPr>
             <w:rStyle w:val="Hyperlink"/>
@@ -7698,7 +7775,7 @@
 </file>
 
 <file path=customXml/itemProps1.xml><?xml version="1.0" encoding="utf-8"?>
-<ds:datastoreItem xmlns:ds="http://schemas.openxmlformats.org/officeDocument/2006/customXml" ds:itemID="{B1280452-7A6A-4808-BCA2-C25D754770DF}">
+<ds:datastoreItem xmlns:ds="http://schemas.openxmlformats.org/officeDocument/2006/customXml" ds:itemID="{A4AF3C07-BC78-4A57-96EE-7D1D396A71B7}">
   <ds:schemaRefs>
     <ds:schemaRef ds:uri="http://schemas.openxmlformats.org/officeDocument/2006/bibliography"/>
   </ds:schemaRefs>

</xml_diff>

<commit_message>
improved wording of PongOut
</commit_message>
<xml_diff>
--- a/Resume Kevin O'Mara.docx
+++ b/Resume Kevin O'Mara.docx
@@ -672,8 +672,6 @@
         <w:t xml:space="preserve">kevin.d.omara@gmail.com </w:t>
       </w:r>
     </w:p>
-    <w:bookmarkStart w:id="0" w:name="_GoBack"/>
-    <w:bookmarkEnd w:id="0"/>
     <w:p>
       <w:pPr>
         <w:spacing w:after="120"/>
@@ -682,36 +680,22 @@
           <w:szCs w:val="20"/>
         </w:rPr>
       </w:pPr>
-      <w:r>
-        <w:fldChar w:fldCharType="begin"/>
-      </w:r>
-      <w:r>
-        <w:instrText xml:space="preserve"> HYPERLINK "https://github.com/kevin-d-omara" </w:instrText>
-      </w:r>
-      <w:r>
-        <w:fldChar w:fldCharType="separate"/>
-      </w:r>
-      <w:r>
-        <w:rPr>
-          <w:rStyle w:val="Hyperlink"/>
+      <w:hyperlink r:id="rId13" w:history="1">
+        <w:r>
+          <w:rPr>
+            <w:rStyle w:val="Hyperlink"/>
+            <w:szCs w:val="20"/>
+          </w:rPr>
+          <w:t>https://github.com/kevin-d-omara</w:t>
+        </w:r>
+      </w:hyperlink>
+      <w:r>
+        <w:rPr>
           <w:szCs w:val="20"/>
         </w:rPr>
-        <w:t>https://github.com/kevin-d-omara</w:t>
-      </w:r>
-      <w:r>
-        <w:rPr>
-          <w:rStyle w:val="Hyperlink"/>
-          <w:szCs w:val="20"/>
-        </w:rPr>
-        <w:fldChar w:fldCharType="end"/>
-      </w:r>
-      <w:r>
-        <w:rPr>
-          <w:szCs w:val="20"/>
-        </w:rPr>
         <w:t xml:space="preserve"> • </w:t>
       </w:r>
-      <w:hyperlink r:id="rId13" w:history="1">
+      <w:hyperlink r:id="rId14" w:history="1">
         <w:r>
           <w:rPr>
             <w:rStyle w:val="Hyperlink"/>
@@ -1547,7 +1531,7 @@
         </w:rPr>
         <w:t xml:space="preserve"> (</w:t>
       </w:r>
-      <w:hyperlink r:id="rId14" w:history="1">
+      <w:hyperlink r:id="rId15" w:history="1">
         <w:r>
           <w:rPr>
             <w:rStyle w:val="Hyperlink"/>
@@ -1626,7 +1610,7 @@
           <w:sz w:val="20"/>
         </w:rPr>
       </w:pPr>
-      <w:hyperlink r:id="rId15" w:history="1">
+      <w:hyperlink r:id="rId16" w:history="1">
         <w:r>
           <w:rPr>
             <w:rStyle w:val="Hyperlink"/>
@@ -1656,28 +1640,16 @@
           <w:sz w:val="20"/>
         </w:rPr>
       </w:pPr>
-      <w:hyperlink r:id="rId16" w:history="1">
+      <w:hyperlink r:id="rId17" w:history="1">
+        <w:proofErr w:type="spellStart"/>
         <w:r>
           <w:rPr>
             <w:rStyle w:val="Hyperlink"/>
             <w:sz w:val="20"/>
           </w:rPr>
-          <w:t>Pong</w:t>
+          <w:t>PongOut</w:t>
         </w:r>
-        <w:r>
-          <w:rPr>
-            <w:rStyle w:val="Hyperlink"/>
-            <w:sz w:val="20"/>
-          </w:rPr>
-          <w:t>O</w:t>
-        </w:r>
-        <w:r>
-          <w:rPr>
-            <w:rStyle w:val="Hyperlink"/>
-            <w:sz w:val="20"/>
-          </w:rPr>
-          <w:t>ut</w:t>
-        </w:r>
+        <w:proofErr w:type="spellEnd"/>
       </w:hyperlink>
       <w:r>
         <w:rPr>
@@ -1691,7 +1663,14 @@
           <w:b w:val="0"/>
           <w:sz w:val="20"/>
         </w:rPr>
-        <w:t xml:space="preserve">A hybrid between the classics Pong and Breakout, with the added fun of </w:t>
+        <w:t xml:space="preserve">A customizable </w:t>
+      </w:r>
+      <w:r>
+        <w:rPr>
+          <w:b w:val="0"/>
+          <w:sz w:val="20"/>
+        </w:rPr>
+        <w:t xml:space="preserve">hybrid between the classics Pong and Breakout, with the added fun of </w:t>
       </w:r>
       <w:proofErr w:type="spellStart"/>
       <w:r>
@@ -1753,7 +1732,7 @@
           <w:sz w:val="20"/>
         </w:rPr>
       </w:pPr>
-      <w:hyperlink r:id="rId17" w:history="1">
+      <w:hyperlink r:id="rId18" w:history="1">
         <w:r>
           <w:rPr>
             <w:rStyle w:val="Hyperlink"/>
@@ -1783,7 +1762,7 @@
           <w:sz w:val="20"/>
         </w:rPr>
       </w:pPr>
-      <w:hyperlink r:id="rId18" w:history="1">
+      <w:hyperlink r:id="rId19" w:history="1">
         <w:r>
           <w:rPr>
             <w:rStyle w:val="Hyperlink"/>
@@ -1827,7 +1806,7 @@
           <w:sz w:val="20"/>
         </w:rPr>
       </w:pPr>
-      <w:hyperlink r:id="rId19" w:history="1">
+      <w:hyperlink r:id="rId20" w:history="1">
         <w:r>
           <w:rPr>
             <w:rStyle w:val="Hyperlink"/>
@@ -1864,27 +1843,13 @@
         </w:rPr>
         <w:t>(</w:t>
       </w:r>
-      <w:hyperlink r:id="rId20" w:history="1">
+      <w:hyperlink r:id="rId21" w:history="1">
         <w:r>
           <w:rPr>
             <w:rStyle w:val="Hyperlink"/>
             <w:sz w:val="20"/>
           </w:rPr>
-          <w:t>https://boardgamegeek.com/filepage/116</w:t>
-        </w:r>
-        <w:r>
-          <w:rPr>
-            <w:rStyle w:val="Hyperlink"/>
-            <w:sz w:val="20"/>
-          </w:rPr>
-          <w:t>0</w:t>
-        </w:r>
-        <w:r>
-          <w:rPr>
-            <w:rStyle w:val="Hyperlink"/>
-            <w:sz w:val="20"/>
-          </w:rPr>
-          <w:t>86/new-hero-huckster</w:t>
+          <w:t>https://boardgamegeek.com/filepage/116086/new-hero-huckster</w:t>
         </w:r>
       </w:hyperlink>
       <w:r>
@@ -1949,6 +1914,8 @@
         </w:rPr>
         <w:t>:</w:t>
       </w:r>
+      <w:bookmarkStart w:id="0" w:name="_GoBack"/>
+      <w:bookmarkEnd w:id="0"/>
     </w:p>
     <w:tbl>
       <w:tblPr>
@@ -2563,15 +2530,15 @@
       </w:pPr>
     </w:p>
     <w:sectPr>
-      <w:headerReference w:type="even" r:id="rId21"/>
-      <w:headerReference w:type="default" r:id="rId22"/>
-      <w:footerReference w:type="even" r:id="rId23"/>
-      <w:footerReference w:type="default" r:id="rId24"/>
-      <w:headerReference w:type="first" r:id="rId25"/>
-      <w:footerReference w:type="first" r:id="rId26"/>
+      <w:headerReference w:type="even" r:id="rId22"/>
+      <w:headerReference w:type="default" r:id="rId23"/>
+      <w:footerReference w:type="even" r:id="rId24"/>
+      <w:footerReference w:type="default" r:id="rId25"/>
+      <w:headerReference w:type="first" r:id="rId26"/>
+      <w:footerReference w:type="first" r:id="rId27"/>
       <w:type w:val="continuous"/>
       <w:pgSz w:w="12240" w:h="15840"/>
-      <w:pgMar w:top="792" w:right="900" w:bottom="720" w:left="900" w:header="180" w:footer="720" w:gutter="0"/>
+      <w:pgMar w:top="648" w:right="907" w:bottom="648" w:left="907" w:header="187" w:footer="720" w:gutter="0"/>
       <w:cols w:space="720"/>
       <w:docGrid w:linePitch="360"/>
     </w:sectPr>

</xml_diff>

<commit_message>
[-] text editors that aren't IDE's
</commit_message>
<xml_diff>
--- a/Resume Kevin O'Mara.docx
+++ b/Resume Kevin O'Mara.docx
@@ -1407,8 +1407,30 @@
           <w:sz w:val="20"/>
           <w:shd w:val="clear" w:color="auto" w:fill="FFFFFF"/>
         </w:rPr>
-        <w:t xml:space="preserve"> Visual Studio, Eclipse, Atom, Notepad++, ZeroBrane Studio</w:t>
-      </w:r>
+        <w:t xml:space="preserve"> Visual Studio, Eclipse, </w:t>
+      </w:r>
+      <w:proofErr w:type="spellStart"/>
+      <w:r>
+        <w:rPr>
+          <w:rFonts w:cs="Arial"/>
+          <w:color w:val="333333"/>
+          <w:sz w:val="20"/>
+          <w:shd w:val="clear" w:color="auto" w:fill="FFFFFF"/>
+        </w:rPr>
+        <w:t>ZeroBrane</w:t>
+      </w:r>
+      <w:proofErr w:type="spellEnd"/>
+      <w:r>
+        <w:rPr>
+          <w:rFonts w:cs="Arial"/>
+          <w:color w:val="333333"/>
+          <w:sz w:val="20"/>
+          <w:shd w:val="clear" w:color="auto" w:fill="FFFFFF"/>
+        </w:rPr>
+        <w:t xml:space="preserve"> Studio</w:t>
+      </w:r>
+      <w:bookmarkStart w:id="0" w:name="_GoBack"/>
+      <w:bookmarkEnd w:id="0"/>
     </w:p>
     <w:p>
       <w:pPr>
@@ -1439,7 +1461,47 @@
           <w:sz w:val="20"/>
           <w:shd w:val="clear" w:color="auto" w:fill="FFFFFF"/>
         </w:rPr>
-        <w:t xml:space="preserve"> Terminal, Git, GitHub, GitLab, Unity3D, LÖVE, Microsoft Office, Photoshop, InDesign</w:t>
+        <w:t xml:space="preserve"> Terminal, </w:t>
+      </w:r>
+      <w:proofErr w:type="spellStart"/>
+      <w:r>
+        <w:rPr>
+          <w:rFonts w:cs="Arial"/>
+          <w:color w:val="333333"/>
+          <w:sz w:val="20"/>
+          <w:shd w:val="clear" w:color="auto" w:fill="FFFFFF"/>
+        </w:rPr>
+        <w:t>Git</w:t>
+      </w:r>
+      <w:proofErr w:type="spellEnd"/>
+      <w:r>
+        <w:rPr>
+          <w:rFonts w:cs="Arial"/>
+          <w:color w:val="333333"/>
+          <w:sz w:val="20"/>
+          <w:shd w:val="clear" w:color="auto" w:fill="FFFFFF"/>
+        </w:rPr>
+        <w:t xml:space="preserve">, GitHub, </w:t>
+      </w:r>
+      <w:proofErr w:type="spellStart"/>
+      <w:r>
+        <w:rPr>
+          <w:rFonts w:cs="Arial"/>
+          <w:color w:val="333333"/>
+          <w:sz w:val="20"/>
+          <w:shd w:val="clear" w:color="auto" w:fill="FFFFFF"/>
+        </w:rPr>
+        <w:t>GitLab</w:t>
+      </w:r>
+      <w:proofErr w:type="spellEnd"/>
+      <w:r>
+        <w:rPr>
+          <w:rFonts w:cs="Arial"/>
+          <w:color w:val="333333"/>
+          <w:sz w:val="20"/>
+          <w:shd w:val="clear" w:color="auto" w:fill="FFFFFF"/>
+        </w:rPr>
+        <w:t>, Unity3D, LÖVE, Microsoft Office, Photoshop, InDesign</w:t>
       </w:r>
     </w:p>
     <w:p>
@@ -1581,6 +1643,7 @@
         </w:rPr>
       </w:pPr>
       <w:hyperlink r:id="rId17" w:history="1">
+        <w:proofErr w:type="spellStart"/>
         <w:r>
           <w:rPr>
             <w:rStyle w:val="Hyperlink"/>
@@ -1588,6 +1651,7 @@
           </w:rPr>
           <w:t>PongOut</w:t>
         </w:r>
+        <w:proofErr w:type="spellEnd"/>
       </w:hyperlink>
       <w:r>
         <w:rPr>
@@ -1603,8 +1667,6 @@
         </w:rPr>
         <w:t>a</w:t>
       </w:r>
-      <w:bookmarkStart w:id="0" w:name="_GoBack"/>
-      <w:bookmarkEnd w:id="0"/>
       <w:r>
         <w:rPr>
           <w:b w:val="0"/>
@@ -1617,7 +1679,23 @@
           <w:b w:val="0"/>
           <w:sz w:val="20"/>
         </w:rPr>
-        <w:t>hybrid between the classics Pong and Breakout, with the added fun of powerups!</w:t>
+        <w:t xml:space="preserve">hybrid between the classics Pong and Breakout, with the added fun of </w:t>
+      </w:r>
+      <w:proofErr w:type="spellStart"/>
+      <w:r>
+        <w:rPr>
+          <w:b w:val="0"/>
+          <w:sz w:val="20"/>
+        </w:rPr>
+        <w:t>powerups</w:t>
+      </w:r>
+      <w:proofErr w:type="spellEnd"/>
+      <w:r>
+        <w:rPr>
+          <w:b w:val="0"/>
+          <w:sz w:val="20"/>
+        </w:rPr>
+        <w:t>!</w:t>
       </w:r>
     </w:p>
     <w:p>

</xml_diff>

<commit_message>
[b] grey -> black text
</commit_message>
<xml_diff>
--- a/Resume Kevin O'Mara.docx
+++ b/Resume Kevin O'Mara.docx
@@ -718,11 +718,13 @@
         <w:pStyle w:val="ResumeHeadings"/>
         <w:spacing w:before="0"/>
         <w:rPr>
-          <w:sz w:val="20"/>
-        </w:rPr>
-      </w:pPr>
-      <w:r>
-        <w:rPr>
+          <w:color w:val="000000" w:themeColor="text1"/>
+          <w:sz w:val="20"/>
+        </w:rPr>
+      </w:pPr>
+      <w:r>
+        <w:rPr>
+          <w:color w:val="000000" w:themeColor="text1"/>
           <w:sz w:val="20"/>
         </w:rPr>
         <w:t>Education:</w:t>
@@ -758,12 +760,14 @@
               <w:spacing w:before="0"/>
               <w:rPr>
                 <w:b/>
+                <w:color w:val="000000" w:themeColor="text1"/>
                 <w:sz w:val="20"/>
               </w:rPr>
             </w:pPr>
             <w:r>
               <w:rPr>
                 <w:b/>
+                <w:color w:val="000000" w:themeColor="text1"/>
                 <w:sz w:val="20"/>
               </w:rPr>
               <w:t>Master of Science: Computer Science</w:t>
@@ -781,12 +785,14 @@
               <w:jc w:val="right"/>
               <w:rPr>
                 <w:b/>
+                <w:color w:val="000000" w:themeColor="text1"/>
                 <w:sz w:val="20"/>
               </w:rPr>
             </w:pPr>
             <w:r>
               <w:rPr>
                 <w:b/>
+                <w:color w:val="000000" w:themeColor="text1"/>
                 <w:sz w:val="20"/>
               </w:rPr>
               <w:t>Expected Graduation: December 2017</w:t>
@@ -806,12 +812,14 @@
               <w:rPr>
                 <w:b/>
                 <w:i/>
+                <w:color w:val="000000" w:themeColor="text1"/>
                 <w:sz w:val="20"/>
               </w:rPr>
             </w:pPr>
             <w:r>
               <w:rPr>
                 <w:i/>
+                <w:color w:val="000000" w:themeColor="text1"/>
                 <w:sz w:val="20"/>
               </w:rPr>
               <w:t xml:space="preserve">San Diego State University (SDSU), </w:t>
@@ -820,6 +828,7 @@
               <w:rPr>
                 <w:b/>
                 <w:i/>
+                <w:color w:val="000000" w:themeColor="text1"/>
                 <w:sz w:val="20"/>
               </w:rPr>
               <w:t>GPA: 3.88</w:t>
@@ -837,6 +846,7 @@
               <w:jc w:val="right"/>
               <w:rPr>
                 <w:b/>
+                <w:color w:val="000000" w:themeColor="text1"/>
                 <w:sz w:val="20"/>
               </w:rPr>
             </w:pPr>
@@ -854,6 +864,7 @@
               <w:spacing w:before="0"/>
               <w:rPr>
                 <w:i/>
+                <w:color w:val="000000" w:themeColor="text1"/>
                 <w:sz w:val="20"/>
               </w:rPr>
             </w:pPr>
@@ -870,6 +881,7 @@
               <w:jc w:val="right"/>
               <w:rPr>
                 <w:b/>
+                <w:color w:val="000000" w:themeColor="text1"/>
                 <w:sz w:val="20"/>
               </w:rPr>
             </w:pPr>
@@ -886,12 +898,14 @@
               <w:pStyle w:val="OrganizationName"/>
               <w:spacing w:before="0"/>
               <w:rPr>
+                <w:color w:val="000000" w:themeColor="text1"/>
                 <w:sz w:val="20"/>
               </w:rPr>
             </w:pPr>
             <w:r>
               <w:rPr>
                 <w:b/>
+                <w:color w:val="000000" w:themeColor="text1"/>
                 <w:sz w:val="20"/>
               </w:rPr>
               <w:t>Bachelor of Science: Physics</w:t>
@@ -909,12 +923,14 @@
               <w:jc w:val="right"/>
               <w:rPr>
                 <w:b/>
+                <w:color w:val="000000" w:themeColor="text1"/>
                 <w:sz w:val="20"/>
               </w:rPr>
             </w:pPr>
             <w:r>
               <w:rPr>
                 <w:b/>
+                <w:color w:val="000000" w:themeColor="text1"/>
                 <w:sz w:val="20"/>
               </w:rPr>
               <w:t>May 2016</w:t>
@@ -934,12 +950,14 @@
               <w:rPr>
                 <w:b/>
                 <w:i/>
+                <w:color w:val="000000" w:themeColor="text1"/>
                 <w:sz w:val="20"/>
               </w:rPr>
             </w:pPr>
             <w:r>
               <w:rPr>
                 <w:i/>
+                <w:color w:val="000000" w:themeColor="text1"/>
                 <w:sz w:val="20"/>
               </w:rPr>
               <w:t xml:space="preserve">SDSU, </w:t>
@@ -948,6 +966,7 @@
               <w:rPr>
                 <w:b/>
                 <w:i/>
+                <w:color w:val="000000" w:themeColor="text1"/>
                 <w:sz w:val="20"/>
               </w:rPr>
               <w:t>GPA: 3.66</w:t>
@@ -965,6 +984,7 @@
               <w:jc w:val="right"/>
               <w:rPr>
                 <w:b/>
+                <w:color w:val="000000" w:themeColor="text1"/>
                 <w:sz w:val="20"/>
               </w:rPr>
             </w:pPr>
@@ -978,6 +998,7 @@
         <w:spacing w:before="0"/>
         <w:ind w:firstLine="720"/>
         <w:rPr>
+          <w:color w:val="000000" w:themeColor="text1"/>
           <w:sz w:val="20"/>
         </w:rPr>
       </w:pPr>
@@ -988,12 +1009,14 @@
         <w:spacing w:before="0" w:after="120"/>
         <w:rPr>
           <w:b/>
+          <w:color w:val="000000" w:themeColor="text1"/>
           <w:sz w:val="20"/>
         </w:rPr>
       </w:pPr>
       <w:r>
         <w:rPr>
           <w:b/>
+          <w:color w:val="000000" w:themeColor="text1"/>
           <w:sz w:val="20"/>
         </w:rPr>
         <w:t>Courses:</w:t>
@@ -1028,11 +1051,13 @@
               <w:pStyle w:val="OrganizationName"/>
               <w:spacing w:before="0"/>
               <w:rPr>
+                <w:color w:val="000000" w:themeColor="text1"/>
                 <w:sz w:val="20"/>
               </w:rPr>
             </w:pPr>
             <w:r>
               <w:rPr>
+                <w:color w:val="000000" w:themeColor="text1"/>
                 <w:sz w:val="20"/>
               </w:rPr>
               <w:t>Software Engineering</w:t>
@@ -1048,11 +1073,13 @@
               <w:pStyle w:val="OrganizationName"/>
               <w:spacing w:before="0"/>
               <w:rPr>
+                <w:color w:val="000000" w:themeColor="text1"/>
                 <w:sz w:val="20"/>
               </w:rPr>
             </w:pPr>
             <w:r>
               <w:rPr>
+                <w:color w:val="000000" w:themeColor="text1"/>
                 <w:sz w:val="20"/>
               </w:rPr>
               <w:t>Data Structures</w:t>
@@ -1070,11 +1097,13 @@
               <w:pStyle w:val="OrganizationName"/>
               <w:spacing w:before="0"/>
               <w:rPr>
+                <w:color w:val="000000" w:themeColor="text1"/>
                 <w:sz w:val="20"/>
               </w:rPr>
             </w:pPr>
             <w:r>
               <w:rPr>
+                <w:color w:val="000000" w:themeColor="text1"/>
                 <w:sz w:val="20"/>
               </w:rPr>
               <w:t>Programming Languages</w:t>
@@ -1090,11 +1119,13 @@
               <w:pStyle w:val="OrganizationName"/>
               <w:spacing w:before="0"/>
               <w:rPr>
+                <w:color w:val="000000" w:themeColor="text1"/>
                 <w:sz w:val="20"/>
               </w:rPr>
             </w:pPr>
             <w:r>
               <w:rPr>
+                <w:color w:val="000000" w:themeColor="text1"/>
                 <w:sz w:val="20"/>
               </w:rPr>
               <w:t>Algorithms &amp; Analysis</w:t>
@@ -1112,11 +1143,13 @@
               <w:pStyle w:val="OrganizationName"/>
               <w:spacing w:before="0"/>
               <w:rPr>
+                <w:color w:val="000000" w:themeColor="text1"/>
                 <w:sz w:val="20"/>
               </w:rPr>
             </w:pPr>
             <w:r>
               <w:rPr>
+                <w:color w:val="000000" w:themeColor="text1"/>
                 <w:sz w:val="20"/>
               </w:rPr>
               <w:t>Operating Systems</w:t>
@@ -1132,11 +1165,13 @@
               <w:pStyle w:val="OrganizationName"/>
               <w:spacing w:before="0"/>
               <w:rPr>
+                <w:color w:val="000000" w:themeColor="text1"/>
                 <w:sz w:val="20"/>
               </w:rPr>
             </w:pPr>
             <w:r>
               <w:rPr>
+                <w:color w:val="000000" w:themeColor="text1"/>
                 <w:sz w:val="20"/>
               </w:rPr>
               <w:t>Database Theory &amp; Implementation</w:t>
@@ -1154,11 +1189,13 @@
               <w:pStyle w:val="OrganizationName"/>
               <w:spacing w:before="0"/>
               <w:rPr>
+                <w:color w:val="000000" w:themeColor="text1"/>
                 <w:sz w:val="20"/>
               </w:rPr>
             </w:pPr>
             <w:r>
               <w:rPr>
+                <w:color w:val="000000" w:themeColor="text1"/>
                 <w:sz w:val="20"/>
               </w:rPr>
               <w:t>3D Game Programming</w:t>
@@ -1174,11 +1211,13 @@
               <w:pStyle w:val="OrganizationName"/>
               <w:spacing w:before="0"/>
               <w:rPr>
+                <w:color w:val="000000" w:themeColor="text1"/>
                 <w:sz w:val="20"/>
               </w:rPr>
             </w:pPr>
             <w:r>
               <w:rPr>
+                <w:color w:val="000000" w:themeColor="text1"/>
                 <w:sz w:val="20"/>
               </w:rPr>
               <w:t>Spatial Databases</w:t>
@@ -1196,23 +1235,27 @@
               <w:pStyle w:val="OrganizationName"/>
               <w:spacing w:before="0"/>
               <w:rPr>
+                <w:color w:val="000000" w:themeColor="text1"/>
                 <w:sz w:val="20"/>
               </w:rPr>
             </w:pPr>
             <w:r>
               <w:rPr>
+                <w:color w:val="000000" w:themeColor="text1"/>
                 <w:sz w:val="20"/>
               </w:rPr>
               <w:t>Adv. 3</w:t>
             </w:r>
             <w:r>
               <w:rPr>
+                <w:color w:val="000000" w:themeColor="text1"/>
                 <w:sz w:val="20"/>
               </w:rPr>
               <w:t>D</w:t>
             </w:r>
             <w:r>
               <w:rPr>
+                <w:color w:val="000000" w:themeColor="text1"/>
                 <w:sz w:val="20"/>
               </w:rPr>
               <w:t xml:space="preserve"> Game Programming</w:t>
@@ -1228,11 +1271,13 @@
               <w:pStyle w:val="OrganizationName"/>
               <w:spacing w:before="0"/>
               <w:rPr>
+                <w:color w:val="000000" w:themeColor="text1"/>
                 <w:sz w:val="20"/>
               </w:rPr>
             </w:pPr>
             <w:r>
               <w:rPr>
+                <w:color w:val="000000" w:themeColor="text1"/>
                 <w:sz w:val="20"/>
               </w:rPr>
               <w:t>Adv. Multimedia Networks</w:t>
@@ -1251,11 +1296,13 @@
               <w:pStyle w:val="OrganizationName"/>
               <w:spacing w:before="0"/>
               <w:rPr>
+                <w:color w:val="000000" w:themeColor="text1"/>
                 <w:sz w:val="20"/>
               </w:rPr>
             </w:pPr>
             <w:r>
               <w:rPr>
+                <w:color w:val="000000" w:themeColor="text1"/>
                 <w:sz w:val="20"/>
               </w:rPr>
               <w:t>Modern Optics &amp; Lasers (+Lab)</w:t>
@@ -1274,11 +1321,13 @@
               <w:pStyle w:val="OrganizationName"/>
               <w:spacing w:before="0"/>
               <w:rPr>
+                <w:color w:val="000000" w:themeColor="text1"/>
                 <w:sz w:val="20"/>
               </w:rPr>
             </w:pPr>
             <w:r>
               <w:rPr>
+                <w:color w:val="000000" w:themeColor="text1"/>
                 <w:sz w:val="20"/>
               </w:rPr>
               <w:t>Methods of Applied Mathematics I &amp; II</w:t>
@@ -1293,6 +1342,7 @@
         <w:spacing w:before="0"/>
         <w:rPr>
           <w:b/>
+          <w:color w:val="000000" w:themeColor="text1"/>
           <w:sz w:val="20"/>
         </w:rPr>
       </w:pPr>
@@ -1303,12 +1353,14 @@
         <w:spacing w:before="0" w:after="120"/>
         <w:rPr>
           <w:b/>
+          <w:color w:val="000000" w:themeColor="text1"/>
           <w:sz w:val="20"/>
         </w:rPr>
       </w:pPr>
       <w:r>
         <w:rPr>
           <w:b/>
+          <w:color w:val="000000" w:themeColor="text1"/>
           <w:sz w:val="20"/>
         </w:rPr>
         <w:t>Skills:</w:t>
@@ -1321,7 +1373,6 @@
         <w:ind w:left="720"/>
         <w:rPr>
           <w:rFonts w:cs="Arial"/>
-          <w:color w:val="333333"/>
           <w:sz w:val="20"/>
           <w:shd w:val="clear" w:color="auto" w:fill="FFFFFF"/>
         </w:rPr>
@@ -1330,7 +1381,6 @@
         <w:rPr>
           <w:rFonts w:cs="Arial"/>
           <w:b/>
-          <w:color w:val="333333"/>
           <w:sz w:val="20"/>
           <w:shd w:val="clear" w:color="auto" w:fill="FFFFFF"/>
         </w:rPr>
@@ -1339,7 +1389,6 @@
       <w:r>
         <w:rPr>
           <w:rFonts w:cs="Arial"/>
-          <w:color w:val="333333"/>
           <w:sz w:val="20"/>
           <w:shd w:val="clear" w:color="auto" w:fill="FFFFFF"/>
         </w:rPr>
@@ -1353,7 +1402,6 @@
         <w:ind w:left="720"/>
         <w:rPr>
           <w:rFonts w:cs="Arial"/>
-          <w:color w:val="333333"/>
           <w:sz w:val="20"/>
           <w:shd w:val="clear" w:color="auto" w:fill="FFFFFF"/>
         </w:rPr>
@@ -1362,7 +1410,6 @@
         <w:rPr>
           <w:rFonts w:cs="Arial"/>
           <w:b/>
-          <w:color w:val="333333"/>
           <w:sz w:val="20"/>
           <w:shd w:val="clear" w:color="auto" w:fill="FFFFFF"/>
         </w:rPr>
@@ -1371,7 +1418,6 @@
       <w:r>
         <w:rPr>
           <w:rFonts w:cs="Arial"/>
-          <w:color w:val="333333"/>
           <w:sz w:val="20"/>
           <w:shd w:val="clear" w:color="auto" w:fill="FFFFFF"/>
         </w:rPr>
@@ -1385,7 +1431,6 @@
         <w:ind w:left="720"/>
         <w:rPr>
           <w:rFonts w:cs="Arial"/>
-          <w:color w:val="333333"/>
           <w:sz w:val="20"/>
           <w:shd w:val="clear" w:color="auto" w:fill="FFFFFF"/>
         </w:rPr>
@@ -1394,7 +1439,6 @@
         <w:rPr>
           <w:rFonts w:cs="Arial"/>
           <w:b/>
-          <w:color w:val="333333"/>
           <w:sz w:val="20"/>
           <w:shd w:val="clear" w:color="auto" w:fill="FFFFFF"/>
         </w:rPr>
@@ -1403,7 +1447,6 @@
       <w:r>
         <w:rPr>
           <w:rFonts w:cs="Arial"/>
-          <w:color w:val="333333"/>
           <w:sz w:val="20"/>
           <w:shd w:val="clear" w:color="auto" w:fill="FFFFFF"/>
         </w:rPr>
@@ -1413,7 +1456,6 @@
       <w:r>
         <w:rPr>
           <w:rFonts w:cs="Arial"/>
-          <w:color w:val="333333"/>
           <w:sz w:val="20"/>
           <w:shd w:val="clear" w:color="auto" w:fill="FFFFFF"/>
         </w:rPr>
@@ -1423,14 +1465,21 @@
       <w:r>
         <w:rPr>
           <w:rFonts w:cs="Arial"/>
-          <w:color w:val="333333"/>
           <w:sz w:val="20"/>
           <w:shd w:val="clear" w:color="auto" w:fill="FFFFFF"/>
         </w:rPr>
-        <w:t xml:space="preserve"> Studio</w:t>
+        <w:t xml:space="preserve"> Studi</w:t>
       </w:r>
       <w:bookmarkStart w:id="0" w:name="_GoBack"/>
       <w:bookmarkEnd w:id="0"/>
+      <w:r>
+        <w:rPr>
+          <w:rFonts w:cs="Arial"/>
+          <w:sz w:val="20"/>
+          <w:shd w:val="clear" w:color="auto" w:fill="FFFFFF"/>
+        </w:rPr>
+        <w:t>o</w:t>
+      </w:r>
     </w:p>
     <w:p>
       <w:pPr>
@@ -1439,7 +1488,6 @@
         <w:ind w:left="720"/>
         <w:rPr>
           <w:rFonts w:cs="Arial"/>
-          <w:color w:val="333333"/>
           <w:sz w:val="20"/>
           <w:shd w:val="clear" w:color="auto" w:fill="FFFFFF"/>
         </w:rPr>
@@ -1448,7 +1496,6 @@
         <w:rPr>
           <w:rFonts w:cs="Arial"/>
           <w:b/>
-          <w:color w:val="333333"/>
           <w:sz w:val="20"/>
           <w:shd w:val="clear" w:color="auto" w:fill="FFFFFF"/>
         </w:rPr>
@@ -1457,7 +1504,6 @@
       <w:r>
         <w:rPr>
           <w:rFonts w:cs="Arial"/>
-          <w:color w:val="333333"/>
           <w:sz w:val="20"/>
           <w:shd w:val="clear" w:color="auto" w:fill="FFFFFF"/>
         </w:rPr>
@@ -1467,7 +1513,6 @@
       <w:r>
         <w:rPr>
           <w:rFonts w:cs="Arial"/>
-          <w:color w:val="333333"/>
           <w:sz w:val="20"/>
           <w:shd w:val="clear" w:color="auto" w:fill="FFFFFF"/>
         </w:rPr>
@@ -1477,7 +1522,6 @@
       <w:r>
         <w:rPr>
           <w:rFonts w:cs="Arial"/>
-          <w:color w:val="333333"/>
           <w:sz w:val="20"/>
           <w:shd w:val="clear" w:color="auto" w:fill="FFFFFF"/>
         </w:rPr>
@@ -1487,7 +1531,6 @@
       <w:r>
         <w:rPr>
           <w:rFonts w:cs="Arial"/>
-          <w:color w:val="333333"/>
           <w:sz w:val="20"/>
           <w:shd w:val="clear" w:color="auto" w:fill="FFFFFF"/>
         </w:rPr>
@@ -1497,7 +1540,6 @@
       <w:r>
         <w:rPr>
           <w:rFonts w:cs="Arial"/>
-          <w:color w:val="333333"/>
           <w:sz w:val="20"/>
           <w:shd w:val="clear" w:color="auto" w:fill="FFFFFF"/>
         </w:rPr>

</xml_diff>

<commit_message>
Update GPA and match language order to Linkedin
</commit_message>
<xml_diff>
--- a/Resume Kevin O'Mara.docx
+++ b/Resume Kevin O'Mara.docx
@@ -1,6 +1,6 @@
 
 <file path=word/document.xml><?xml version="1.0" encoding="utf-8"?>
-<w:document xmlns:wpc="http://schemas.microsoft.com/office/word/2010/wordprocessingCanvas" xmlns:cx="http://schemas.microsoft.com/office/drawing/2014/chartex" xmlns:cx1="http://schemas.microsoft.com/office/drawing/2015/9/8/chartex" xmlns:cx2="http://schemas.microsoft.com/office/drawing/2015/10/21/chartex" xmlns:cx3="http://schemas.microsoft.com/office/drawing/2016/5/9/chartex" xmlns:cx4="http://schemas.microsoft.com/office/drawing/2016/5/10/chartex" xmlns:cx5="http://schemas.microsoft.com/office/drawing/2016/5/11/chartex" xmlns:mc="http://schemas.openxmlformats.org/markup-compatibility/2006" xmlns:o="urn:schemas-microsoft-com:office:office" xmlns:r="http://schemas.openxmlformats.org/officeDocument/2006/relationships" xmlns:m="http://schemas.openxmlformats.org/officeDocument/2006/math" xmlns:v="urn:schemas-microsoft-com:vml" xmlns:wp14="http://schemas.microsoft.com/office/word/2010/wordprocessingDrawing" xmlns:wp="http://schemas.openxmlformats.org/drawingml/2006/wordprocessingDrawing" xmlns:w10="urn:schemas-microsoft-com:office:word" xmlns:w="http://schemas.openxmlformats.org/wordprocessingml/2006/main" xmlns:w14="http://schemas.microsoft.com/office/word/2010/wordml" xmlns:w15="http://schemas.microsoft.com/office/word/2012/wordml" xmlns:w16se="http://schemas.microsoft.com/office/word/2015/wordml/symex" xmlns:wpg="http://schemas.microsoft.com/office/word/2010/wordprocessingGroup" xmlns:wpi="http://schemas.microsoft.com/office/word/2010/wordprocessingInk" xmlns:wne="http://schemas.microsoft.com/office/word/2006/wordml" xmlns:wps="http://schemas.microsoft.com/office/word/2010/wordprocessingShape" mc:Ignorable="w14 w15 w16se wp14">
+<w:document xmlns:wpc="http://schemas.microsoft.com/office/word/2010/wordprocessingCanvas" xmlns:cx="http://schemas.microsoft.com/office/drawing/2014/chartex" xmlns:cx1="http://schemas.microsoft.com/office/drawing/2015/9/8/chartex" xmlns:cx2="http://schemas.microsoft.com/office/drawing/2015/10/21/chartex" xmlns:cx3="http://schemas.microsoft.com/office/drawing/2016/5/9/chartex" xmlns:cx4="http://schemas.microsoft.com/office/drawing/2016/5/10/chartex" xmlns:cx5="http://schemas.microsoft.com/office/drawing/2016/5/11/chartex" xmlns:cx6="http://schemas.microsoft.com/office/drawing/2016/5/12/chartex" xmlns:cx7="http://schemas.microsoft.com/office/drawing/2016/5/13/chartex" xmlns:cx8="http://schemas.microsoft.com/office/drawing/2016/5/14/chartex" xmlns:mc="http://schemas.openxmlformats.org/markup-compatibility/2006" xmlns:aink="http://schemas.microsoft.com/office/drawing/2016/ink" xmlns:am3d="http://schemas.microsoft.com/office/drawing/2017/model3d" xmlns:o="urn:schemas-microsoft-com:office:office" xmlns:r="http://schemas.openxmlformats.org/officeDocument/2006/relationships" xmlns:m="http://schemas.openxmlformats.org/officeDocument/2006/math" xmlns:v="urn:schemas-microsoft-com:vml" xmlns:wp14="http://schemas.microsoft.com/office/word/2010/wordprocessingDrawing" xmlns:wp="http://schemas.openxmlformats.org/drawingml/2006/wordprocessingDrawing" xmlns:w10="urn:schemas-microsoft-com:office:word" xmlns:w="http://schemas.openxmlformats.org/wordprocessingml/2006/main" xmlns:w14="http://schemas.microsoft.com/office/word/2010/wordml" xmlns:w15="http://schemas.microsoft.com/office/word/2012/wordml" xmlns:w16se="http://schemas.microsoft.com/office/word/2015/wordml/symex" xmlns:wpg="http://schemas.microsoft.com/office/word/2010/wordprocessingGroup" xmlns:wpi="http://schemas.microsoft.com/office/word/2010/wordprocessingInk" xmlns:wne="http://schemas.microsoft.com/office/word/2006/wordml" xmlns:wps="http://schemas.microsoft.com/office/word/2010/wordprocessingShape" mc:Ignorable="w14 w15 w16se wp14">
   <w:body>
     <w:p>
       <w:pPr>
@@ -831,7 +831,16 @@
                 <w:color w:val="000000" w:themeColor="text1"/>
                 <w:sz w:val="20"/>
               </w:rPr>
-              <w:t>GPA: 3.88</w:t>
+              <w:t>GPA: 3</w:t>
+            </w:r>
+            <w:r>
+              <w:rPr>
+                <w:b/>
+                <w:i/>
+                <w:color w:val="000000" w:themeColor="text1"/>
+                <w:sz w:val="20"/>
+              </w:rPr>
+              <w:t>.83</w:t>
             </w:r>
           </w:p>
         </w:tc>
@@ -1400,7 +1409,7 @@
           <w:sz w:val="20"/>
           <w:shd w:val="clear" w:color="auto" w:fill="FFFFFF"/>
         </w:rPr>
-        <w:t xml:space="preserve">C++, </w:t>
+        <w:t xml:space="preserve">Java, </w:t>
       </w:r>
       <w:r>
         <w:rPr>
@@ -1408,7 +1417,7 @@
           <w:sz w:val="20"/>
           <w:shd w:val="clear" w:color="auto" w:fill="FFFFFF"/>
         </w:rPr>
-        <w:t xml:space="preserve">Java, Python, Lua, SQL+, </w:t>
+        <w:t xml:space="preserve">Scala, Spark, </w:t>
       </w:r>
       <w:r>
         <w:rPr>
@@ -1416,7 +1425,7 @@
           <w:sz w:val="20"/>
           <w:shd w:val="clear" w:color="auto" w:fill="FFFFFF"/>
         </w:rPr>
-        <w:t xml:space="preserve">Fortran, Bash, </w:t>
+        <w:t xml:space="preserve">Python, Lua, SQL, </w:t>
       </w:r>
       <w:r>
         <w:rPr>
@@ -1424,7 +1433,15 @@
           <w:sz w:val="20"/>
           <w:shd w:val="clear" w:color="auto" w:fill="FFFFFF"/>
         </w:rPr>
-        <w:t>MATLAB</w:t>
+        <w:t xml:space="preserve">Bash, MATLAB, </w:t>
+      </w:r>
+      <w:r>
+        <w:rPr>
+          <w:rFonts w:cs="Arial"/>
+          <w:sz w:val="20"/>
+          <w:shd w:val="clear" w:color="auto" w:fill="FFFFFF"/>
+        </w:rPr>
+        <w:t>Fortran</w:t>
       </w:r>
       <w:bookmarkStart w:id="0" w:name="_GoBack"/>
       <w:bookmarkEnd w:id="0"/>
@@ -1531,25 +1548,7 @@
           <w:sz w:val="20"/>
           <w:shd w:val="clear" w:color="auto" w:fill="FFFFFF"/>
         </w:rPr>
-        <w:t xml:space="preserve"> Terminal, </w:t>
-      </w:r>
-      <w:proofErr w:type="spellStart"/>
-      <w:r>
-        <w:rPr>
-          <w:rFonts w:cs="Arial"/>
-          <w:sz w:val="20"/>
-          <w:shd w:val="clear" w:color="auto" w:fill="FFFFFF"/>
-        </w:rPr>
-        <w:t>Git</w:t>
-      </w:r>
-      <w:proofErr w:type="spellEnd"/>
-      <w:r>
-        <w:rPr>
-          <w:rFonts w:cs="Arial"/>
-          <w:sz w:val="20"/>
-          <w:shd w:val="clear" w:color="auto" w:fill="FFFFFF"/>
-        </w:rPr>
-        <w:t xml:space="preserve">, GitHub, </w:t>
+        <w:t xml:space="preserve"> Terminal, Git, GitHub, </w:t>
       </w:r>
       <w:proofErr w:type="spellStart"/>
       <w:r>
@@ -1745,23 +1744,7 @@
           <w:b w:val="0"/>
           <w:sz w:val="20"/>
         </w:rPr>
-        <w:t xml:space="preserve">hybrid between the classics Pong and Breakout, with the added fun of </w:t>
-      </w:r>
-      <w:proofErr w:type="spellStart"/>
-      <w:r>
-        <w:rPr>
-          <w:b w:val="0"/>
-          <w:sz w:val="20"/>
-        </w:rPr>
-        <w:t>powerups</w:t>
-      </w:r>
-      <w:proofErr w:type="spellEnd"/>
-      <w:r>
-        <w:rPr>
-          <w:b w:val="0"/>
-          <w:sz w:val="20"/>
-        </w:rPr>
-        <w:t>!</w:t>
+        <w:t>hybrid between the classics Pong and Breakout, with the added fun of powerups!</w:t>
       </w:r>
     </w:p>
     <w:p>
@@ -2620,7 +2603,7 @@
 </file>
 
 <file path=word/endnotes.xml><?xml version="1.0" encoding="utf-8"?>
-<w:endnotes xmlns:wpc="http://schemas.microsoft.com/office/word/2010/wordprocessingCanvas" xmlns:cx="http://schemas.microsoft.com/office/drawing/2014/chartex" xmlns:cx1="http://schemas.microsoft.com/office/drawing/2015/9/8/chartex" xmlns:cx2="http://schemas.microsoft.com/office/drawing/2015/10/21/chartex" xmlns:cx3="http://schemas.microsoft.com/office/drawing/2016/5/9/chartex" xmlns:cx4="http://schemas.microsoft.com/office/drawing/2016/5/10/chartex" xmlns:cx5="http://schemas.microsoft.com/office/drawing/2016/5/11/chartex" xmlns:mc="http://schemas.openxmlformats.org/markup-compatibility/2006" xmlns:o="urn:schemas-microsoft-com:office:office" xmlns:r="http://schemas.openxmlformats.org/officeDocument/2006/relationships" xmlns:m="http://schemas.openxmlformats.org/officeDocument/2006/math" xmlns:v="urn:schemas-microsoft-com:vml" xmlns:wp14="http://schemas.microsoft.com/office/word/2010/wordprocessingDrawing" xmlns:wp="http://schemas.openxmlformats.org/drawingml/2006/wordprocessingDrawing" xmlns:w10="urn:schemas-microsoft-com:office:word" xmlns:w="http://schemas.openxmlformats.org/wordprocessingml/2006/main" xmlns:w14="http://schemas.microsoft.com/office/word/2010/wordml" xmlns:w15="http://schemas.microsoft.com/office/word/2012/wordml" xmlns:w16se="http://schemas.microsoft.com/office/word/2015/wordml/symex" xmlns:wpg="http://schemas.microsoft.com/office/word/2010/wordprocessingGroup" xmlns:wpi="http://schemas.microsoft.com/office/word/2010/wordprocessingInk" xmlns:wne="http://schemas.microsoft.com/office/word/2006/wordml" xmlns:wps="http://schemas.microsoft.com/office/word/2010/wordprocessingShape" mc:Ignorable="w14 w15 w16se wp14">
+<w:endnotes xmlns:wpc="http://schemas.microsoft.com/office/word/2010/wordprocessingCanvas" xmlns:cx="http://schemas.microsoft.com/office/drawing/2014/chartex" xmlns:cx1="http://schemas.microsoft.com/office/drawing/2015/9/8/chartex" xmlns:cx2="http://schemas.microsoft.com/office/drawing/2015/10/21/chartex" xmlns:cx3="http://schemas.microsoft.com/office/drawing/2016/5/9/chartex" xmlns:cx4="http://schemas.microsoft.com/office/drawing/2016/5/10/chartex" xmlns:cx5="http://schemas.microsoft.com/office/drawing/2016/5/11/chartex" xmlns:cx6="http://schemas.microsoft.com/office/drawing/2016/5/12/chartex" xmlns:cx7="http://schemas.microsoft.com/office/drawing/2016/5/13/chartex" xmlns:cx8="http://schemas.microsoft.com/office/drawing/2016/5/14/chartex" xmlns:mc="http://schemas.openxmlformats.org/markup-compatibility/2006" xmlns:aink="http://schemas.microsoft.com/office/drawing/2016/ink" xmlns:am3d="http://schemas.microsoft.com/office/drawing/2017/model3d" xmlns:o="urn:schemas-microsoft-com:office:office" xmlns:r="http://schemas.openxmlformats.org/officeDocument/2006/relationships" xmlns:m="http://schemas.openxmlformats.org/officeDocument/2006/math" xmlns:v="urn:schemas-microsoft-com:vml" xmlns:wp14="http://schemas.microsoft.com/office/word/2010/wordprocessingDrawing" xmlns:wp="http://schemas.openxmlformats.org/drawingml/2006/wordprocessingDrawing" xmlns:w10="urn:schemas-microsoft-com:office:word" xmlns:w="http://schemas.openxmlformats.org/wordprocessingml/2006/main" xmlns:w14="http://schemas.microsoft.com/office/word/2010/wordml" xmlns:w15="http://schemas.microsoft.com/office/word/2012/wordml" xmlns:w16se="http://schemas.microsoft.com/office/word/2015/wordml/symex" xmlns:wpg="http://schemas.microsoft.com/office/word/2010/wordprocessingGroup" xmlns:wpi="http://schemas.microsoft.com/office/word/2010/wordprocessingInk" xmlns:wne="http://schemas.microsoft.com/office/word/2006/wordml" xmlns:wps="http://schemas.microsoft.com/office/word/2010/wordprocessingShape" mc:Ignorable="w14 w15 w16se wp14">
   <w:endnote w:type="separator" w:id="-1">
     <w:p>
       <w:r>
@@ -2639,7 +2622,7 @@
 </file>
 
 <file path=word/footer1.xml><?xml version="1.0" encoding="utf-8"?>
-<w:ftr xmlns:wpc="http://schemas.microsoft.com/office/word/2010/wordprocessingCanvas" xmlns:cx="http://schemas.microsoft.com/office/drawing/2014/chartex" xmlns:cx1="http://schemas.microsoft.com/office/drawing/2015/9/8/chartex" xmlns:cx2="http://schemas.microsoft.com/office/drawing/2015/10/21/chartex" xmlns:cx3="http://schemas.microsoft.com/office/drawing/2016/5/9/chartex" xmlns:cx4="http://schemas.microsoft.com/office/drawing/2016/5/10/chartex" xmlns:cx5="http://schemas.microsoft.com/office/drawing/2016/5/11/chartex" xmlns:mc="http://schemas.openxmlformats.org/markup-compatibility/2006" xmlns:o="urn:schemas-microsoft-com:office:office" xmlns:r="http://schemas.openxmlformats.org/officeDocument/2006/relationships" xmlns:m="http://schemas.openxmlformats.org/officeDocument/2006/math" xmlns:v="urn:schemas-microsoft-com:vml" xmlns:wp14="http://schemas.microsoft.com/office/word/2010/wordprocessingDrawing" xmlns:wp="http://schemas.openxmlformats.org/drawingml/2006/wordprocessingDrawing" xmlns:w10="urn:schemas-microsoft-com:office:word" xmlns:w="http://schemas.openxmlformats.org/wordprocessingml/2006/main" xmlns:w14="http://schemas.microsoft.com/office/word/2010/wordml" xmlns:w15="http://schemas.microsoft.com/office/word/2012/wordml" xmlns:w16se="http://schemas.microsoft.com/office/word/2015/wordml/symex" xmlns:wpg="http://schemas.microsoft.com/office/word/2010/wordprocessingGroup" xmlns:wpi="http://schemas.microsoft.com/office/word/2010/wordprocessingInk" xmlns:wne="http://schemas.microsoft.com/office/word/2006/wordml" xmlns:wps="http://schemas.microsoft.com/office/word/2010/wordprocessingShape" mc:Ignorable="w14 w15 w16se wp14">
+<w:ftr xmlns:wpc="http://schemas.microsoft.com/office/word/2010/wordprocessingCanvas" xmlns:cx="http://schemas.microsoft.com/office/drawing/2014/chartex" xmlns:cx1="http://schemas.microsoft.com/office/drawing/2015/9/8/chartex" xmlns:cx2="http://schemas.microsoft.com/office/drawing/2015/10/21/chartex" xmlns:cx3="http://schemas.microsoft.com/office/drawing/2016/5/9/chartex" xmlns:cx4="http://schemas.microsoft.com/office/drawing/2016/5/10/chartex" xmlns:cx5="http://schemas.microsoft.com/office/drawing/2016/5/11/chartex" xmlns:cx6="http://schemas.microsoft.com/office/drawing/2016/5/12/chartex" xmlns:cx7="http://schemas.microsoft.com/office/drawing/2016/5/13/chartex" xmlns:cx8="http://schemas.microsoft.com/office/drawing/2016/5/14/chartex" xmlns:mc="http://schemas.openxmlformats.org/markup-compatibility/2006" xmlns:aink="http://schemas.microsoft.com/office/drawing/2016/ink" xmlns:am3d="http://schemas.microsoft.com/office/drawing/2017/model3d" xmlns:o="urn:schemas-microsoft-com:office:office" xmlns:r="http://schemas.openxmlformats.org/officeDocument/2006/relationships" xmlns:m="http://schemas.openxmlformats.org/officeDocument/2006/math" xmlns:v="urn:schemas-microsoft-com:vml" xmlns:wp14="http://schemas.microsoft.com/office/word/2010/wordprocessingDrawing" xmlns:wp="http://schemas.openxmlformats.org/drawingml/2006/wordprocessingDrawing" xmlns:w10="urn:schemas-microsoft-com:office:word" xmlns:w="http://schemas.openxmlformats.org/wordprocessingml/2006/main" xmlns:w14="http://schemas.microsoft.com/office/word/2010/wordml" xmlns:w15="http://schemas.microsoft.com/office/word/2012/wordml" xmlns:w16se="http://schemas.microsoft.com/office/word/2015/wordml/symex" xmlns:wpg="http://schemas.microsoft.com/office/word/2010/wordprocessingGroup" xmlns:wpi="http://schemas.microsoft.com/office/word/2010/wordprocessingInk" xmlns:wne="http://schemas.microsoft.com/office/word/2006/wordml" xmlns:wps="http://schemas.microsoft.com/office/word/2010/wordprocessingShape" mc:Ignorable="w14 w15 w16se wp14">
   <w:p>
     <w:pPr>
       <w:pStyle w:val="Footer"/>
@@ -2649,7 +2632,7 @@
 </file>
 
 <file path=word/footer2.xml><?xml version="1.0" encoding="utf-8"?>
-<w:ftr xmlns:wpc="http://schemas.microsoft.com/office/word/2010/wordprocessingCanvas" xmlns:cx="http://schemas.microsoft.com/office/drawing/2014/chartex" xmlns:cx1="http://schemas.microsoft.com/office/drawing/2015/9/8/chartex" xmlns:cx2="http://schemas.microsoft.com/office/drawing/2015/10/21/chartex" xmlns:cx3="http://schemas.microsoft.com/office/drawing/2016/5/9/chartex" xmlns:cx4="http://schemas.microsoft.com/office/drawing/2016/5/10/chartex" xmlns:cx5="http://schemas.microsoft.com/office/drawing/2016/5/11/chartex" xmlns:mc="http://schemas.openxmlformats.org/markup-compatibility/2006" xmlns:o="urn:schemas-microsoft-com:office:office" xmlns:r="http://schemas.openxmlformats.org/officeDocument/2006/relationships" xmlns:m="http://schemas.openxmlformats.org/officeDocument/2006/math" xmlns:v="urn:schemas-microsoft-com:vml" xmlns:wp14="http://schemas.microsoft.com/office/word/2010/wordprocessingDrawing" xmlns:wp="http://schemas.openxmlformats.org/drawingml/2006/wordprocessingDrawing" xmlns:w10="urn:schemas-microsoft-com:office:word" xmlns:w="http://schemas.openxmlformats.org/wordprocessingml/2006/main" xmlns:w14="http://schemas.microsoft.com/office/word/2010/wordml" xmlns:w15="http://schemas.microsoft.com/office/word/2012/wordml" xmlns:w16se="http://schemas.microsoft.com/office/word/2015/wordml/symex" xmlns:wpg="http://schemas.microsoft.com/office/word/2010/wordprocessingGroup" xmlns:wpi="http://schemas.microsoft.com/office/word/2010/wordprocessingInk" xmlns:wne="http://schemas.microsoft.com/office/word/2006/wordml" xmlns:wps="http://schemas.microsoft.com/office/word/2010/wordprocessingShape" mc:Ignorable="w14 w15 w16se wp14">
+<w:ftr xmlns:wpc="http://schemas.microsoft.com/office/word/2010/wordprocessingCanvas" xmlns:cx="http://schemas.microsoft.com/office/drawing/2014/chartex" xmlns:cx1="http://schemas.microsoft.com/office/drawing/2015/9/8/chartex" xmlns:cx2="http://schemas.microsoft.com/office/drawing/2015/10/21/chartex" xmlns:cx3="http://schemas.microsoft.com/office/drawing/2016/5/9/chartex" xmlns:cx4="http://schemas.microsoft.com/office/drawing/2016/5/10/chartex" xmlns:cx5="http://schemas.microsoft.com/office/drawing/2016/5/11/chartex" xmlns:cx6="http://schemas.microsoft.com/office/drawing/2016/5/12/chartex" xmlns:cx7="http://schemas.microsoft.com/office/drawing/2016/5/13/chartex" xmlns:cx8="http://schemas.microsoft.com/office/drawing/2016/5/14/chartex" xmlns:mc="http://schemas.openxmlformats.org/markup-compatibility/2006" xmlns:aink="http://schemas.microsoft.com/office/drawing/2016/ink" xmlns:am3d="http://schemas.microsoft.com/office/drawing/2017/model3d" xmlns:o="urn:schemas-microsoft-com:office:office" xmlns:r="http://schemas.openxmlformats.org/officeDocument/2006/relationships" xmlns:m="http://schemas.openxmlformats.org/officeDocument/2006/math" xmlns:v="urn:schemas-microsoft-com:vml" xmlns:wp14="http://schemas.microsoft.com/office/word/2010/wordprocessingDrawing" xmlns:wp="http://schemas.openxmlformats.org/drawingml/2006/wordprocessingDrawing" xmlns:w10="urn:schemas-microsoft-com:office:word" xmlns:w="http://schemas.openxmlformats.org/wordprocessingml/2006/main" xmlns:w14="http://schemas.microsoft.com/office/word/2010/wordml" xmlns:w15="http://schemas.microsoft.com/office/word/2012/wordml" xmlns:w16se="http://schemas.microsoft.com/office/word/2015/wordml/symex" xmlns:wpg="http://schemas.microsoft.com/office/word/2010/wordprocessingGroup" xmlns:wpi="http://schemas.microsoft.com/office/word/2010/wordprocessingInk" xmlns:wne="http://schemas.microsoft.com/office/word/2006/wordml" xmlns:wps="http://schemas.microsoft.com/office/word/2010/wordprocessingShape" mc:Ignorable="w14 w15 w16se wp14">
   <w:p>
     <w:pPr>
       <w:pStyle w:val="Footer"/>
@@ -2659,7 +2642,7 @@
 </file>
 
 <file path=word/footer3.xml><?xml version="1.0" encoding="utf-8"?>
-<w:ftr xmlns:wpc="http://schemas.microsoft.com/office/word/2010/wordprocessingCanvas" xmlns:cx="http://schemas.microsoft.com/office/drawing/2014/chartex" xmlns:cx1="http://schemas.microsoft.com/office/drawing/2015/9/8/chartex" xmlns:cx2="http://schemas.microsoft.com/office/drawing/2015/10/21/chartex" xmlns:cx3="http://schemas.microsoft.com/office/drawing/2016/5/9/chartex" xmlns:cx4="http://schemas.microsoft.com/office/drawing/2016/5/10/chartex" xmlns:cx5="http://schemas.microsoft.com/office/drawing/2016/5/11/chartex" xmlns:mc="http://schemas.openxmlformats.org/markup-compatibility/2006" xmlns:o="urn:schemas-microsoft-com:office:office" xmlns:r="http://schemas.openxmlformats.org/officeDocument/2006/relationships" xmlns:m="http://schemas.openxmlformats.org/officeDocument/2006/math" xmlns:v="urn:schemas-microsoft-com:vml" xmlns:wp14="http://schemas.microsoft.com/office/word/2010/wordprocessingDrawing" xmlns:wp="http://schemas.openxmlformats.org/drawingml/2006/wordprocessingDrawing" xmlns:w10="urn:schemas-microsoft-com:office:word" xmlns:w="http://schemas.openxmlformats.org/wordprocessingml/2006/main" xmlns:w14="http://schemas.microsoft.com/office/word/2010/wordml" xmlns:w15="http://schemas.microsoft.com/office/word/2012/wordml" xmlns:w16se="http://schemas.microsoft.com/office/word/2015/wordml/symex" xmlns:wpg="http://schemas.microsoft.com/office/word/2010/wordprocessingGroup" xmlns:wpi="http://schemas.microsoft.com/office/word/2010/wordprocessingInk" xmlns:wne="http://schemas.microsoft.com/office/word/2006/wordml" xmlns:wps="http://schemas.microsoft.com/office/word/2010/wordprocessingShape" mc:Ignorable="w14 w15 w16se wp14">
+<w:ftr xmlns:wpc="http://schemas.microsoft.com/office/word/2010/wordprocessingCanvas" xmlns:cx="http://schemas.microsoft.com/office/drawing/2014/chartex" xmlns:cx1="http://schemas.microsoft.com/office/drawing/2015/9/8/chartex" xmlns:cx2="http://schemas.microsoft.com/office/drawing/2015/10/21/chartex" xmlns:cx3="http://schemas.microsoft.com/office/drawing/2016/5/9/chartex" xmlns:cx4="http://schemas.microsoft.com/office/drawing/2016/5/10/chartex" xmlns:cx5="http://schemas.microsoft.com/office/drawing/2016/5/11/chartex" xmlns:cx6="http://schemas.microsoft.com/office/drawing/2016/5/12/chartex" xmlns:cx7="http://schemas.microsoft.com/office/drawing/2016/5/13/chartex" xmlns:cx8="http://schemas.microsoft.com/office/drawing/2016/5/14/chartex" xmlns:mc="http://schemas.openxmlformats.org/markup-compatibility/2006" xmlns:aink="http://schemas.microsoft.com/office/drawing/2016/ink" xmlns:am3d="http://schemas.microsoft.com/office/drawing/2017/model3d" xmlns:o="urn:schemas-microsoft-com:office:office" xmlns:r="http://schemas.openxmlformats.org/officeDocument/2006/relationships" xmlns:m="http://schemas.openxmlformats.org/officeDocument/2006/math" xmlns:v="urn:schemas-microsoft-com:vml" xmlns:wp14="http://schemas.microsoft.com/office/word/2010/wordprocessingDrawing" xmlns:wp="http://schemas.openxmlformats.org/drawingml/2006/wordprocessingDrawing" xmlns:w10="urn:schemas-microsoft-com:office:word" xmlns:w="http://schemas.openxmlformats.org/wordprocessingml/2006/main" xmlns:w14="http://schemas.microsoft.com/office/word/2010/wordml" xmlns:w15="http://schemas.microsoft.com/office/word/2012/wordml" xmlns:w16se="http://schemas.microsoft.com/office/word/2015/wordml/symex" xmlns:wpg="http://schemas.microsoft.com/office/word/2010/wordprocessingGroup" xmlns:wpi="http://schemas.microsoft.com/office/word/2010/wordprocessingInk" xmlns:wne="http://schemas.microsoft.com/office/word/2006/wordml" xmlns:wps="http://schemas.microsoft.com/office/word/2010/wordprocessingShape" mc:Ignorable="w14 w15 w16se wp14">
   <w:p>
     <w:pPr>
       <w:pStyle w:val="Footer"/>
@@ -2669,7 +2652,7 @@
 </file>
 
 <file path=word/footnotes.xml><?xml version="1.0" encoding="utf-8"?>
-<w:footnotes xmlns:wpc="http://schemas.microsoft.com/office/word/2010/wordprocessingCanvas" xmlns:cx="http://schemas.microsoft.com/office/drawing/2014/chartex" xmlns:cx1="http://schemas.microsoft.com/office/drawing/2015/9/8/chartex" xmlns:cx2="http://schemas.microsoft.com/office/drawing/2015/10/21/chartex" xmlns:cx3="http://schemas.microsoft.com/office/drawing/2016/5/9/chartex" xmlns:cx4="http://schemas.microsoft.com/office/drawing/2016/5/10/chartex" xmlns:cx5="http://schemas.microsoft.com/office/drawing/2016/5/11/chartex" xmlns:mc="http://schemas.openxmlformats.org/markup-compatibility/2006" xmlns:o="urn:schemas-microsoft-com:office:office" xmlns:r="http://schemas.openxmlformats.org/officeDocument/2006/relationships" xmlns:m="http://schemas.openxmlformats.org/officeDocument/2006/math" xmlns:v="urn:schemas-microsoft-com:vml" xmlns:wp14="http://schemas.microsoft.com/office/word/2010/wordprocessingDrawing" xmlns:wp="http://schemas.openxmlformats.org/drawingml/2006/wordprocessingDrawing" xmlns:w10="urn:schemas-microsoft-com:office:word" xmlns:w="http://schemas.openxmlformats.org/wordprocessingml/2006/main" xmlns:w14="http://schemas.microsoft.com/office/word/2010/wordml" xmlns:w15="http://schemas.microsoft.com/office/word/2012/wordml" xmlns:w16se="http://schemas.microsoft.com/office/word/2015/wordml/symex" xmlns:wpg="http://schemas.microsoft.com/office/word/2010/wordprocessingGroup" xmlns:wpi="http://schemas.microsoft.com/office/word/2010/wordprocessingInk" xmlns:wne="http://schemas.microsoft.com/office/word/2006/wordml" xmlns:wps="http://schemas.microsoft.com/office/word/2010/wordprocessingShape" mc:Ignorable="w14 w15 w16se wp14">
+<w:footnotes xmlns:wpc="http://schemas.microsoft.com/office/word/2010/wordprocessingCanvas" xmlns:cx="http://schemas.microsoft.com/office/drawing/2014/chartex" xmlns:cx1="http://schemas.microsoft.com/office/drawing/2015/9/8/chartex" xmlns:cx2="http://schemas.microsoft.com/office/drawing/2015/10/21/chartex" xmlns:cx3="http://schemas.microsoft.com/office/drawing/2016/5/9/chartex" xmlns:cx4="http://schemas.microsoft.com/office/drawing/2016/5/10/chartex" xmlns:cx5="http://schemas.microsoft.com/office/drawing/2016/5/11/chartex" xmlns:cx6="http://schemas.microsoft.com/office/drawing/2016/5/12/chartex" xmlns:cx7="http://schemas.microsoft.com/office/drawing/2016/5/13/chartex" xmlns:cx8="http://schemas.microsoft.com/office/drawing/2016/5/14/chartex" xmlns:mc="http://schemas.openxmlformats.org/markup-compatibility/2006" xmlns:aink="http://schemas.microsoft.com/office/drawing/2016/ink" xmlns:am3d="http://schemas.microsoft.com/office/drawing/2017/model3d" xmlns:o="urn:schemas-microsoft-com:office:office" xmlns:r="http://schemas.openxmlformats.org/officeDocument/2006/relationships" xmlns:m="http://schemas.openxmlformats.org/officeDocument/2006/math" xmlns:v="urn:schemas-microsoft-com:vml" xmlns:wp14="http://schemas.microsoft.com/office/word/2010/wordprocessingDrawing" xmlns:wp="http://schemas.openxmlformats.org/drawingml/2006/wordprocessingDrawing" xmlns:w10="urn:schemas-microsoft-com:office:word" xmlns:w="http://schemas.openxmlformats.org/wordprocessingml/2006/main" xmlns:w14="http://schemas.microsoft.com/office/word/2010/wordml" xmlns:w15="http://schemas.microsoft.com/office/word/2012/wordml" xmlns:w16se="http://schemas.microsoft.com/office/word/2015/wordml/symex" xmlns:wpg="http://schemas.microsoft.com/office/word/2010/wordprocessingGroup" xmlns:wpi="http://schemas.microsoft.com/office/word/2010/wordprocessingInk" xmlns:wne="http://schemas.microsoft.com/office/word/2006/wordml" xmlns:wps="http://schemas.microsoft.com/office/word/2010/wordprocessingShape" mc:Ignorable="w14 w15 w16se wp14">
   <w:footnote w:type="separator" w:id="-1">
     <w:p>
       <w:r>
@@ -2688,7 +2671,7 @@
 </file>
 
 <file path=word/header1.xml><?xml version="1.0" encoding="utf-8"?>
-<w:hdr xmlns:wpc="http://schemas.microsoft.com/office/word/2010/wordprocessingCanvas" xmlns:cx="http://schemas.microsoft.com/office/drawing/2014/chartex" xmlns:cx1="http://schemas.microsoft.com/office/drawing/2015/9/8/chartex" xmlns:cx2="http://schemas.microsoft.com/office/drawing/2015/10/21/chartex" xmlns:cx3="http://schemas.microsoft.com/office/drawing/2016/5/9/chartex" xmlns:cx4="http://schemas.microsoft.com/office/drawing/2016/5/10/chartex" xmlns:cx5="http://schemas.microsoft.com/office/drawing/2016/5/11/chartex" xmlns:mc="http://schemas.openxmlformats.org/markup-compatibility/2006" xmlns:o="urn:schemas-microsoft-com:office:office" xmlns:r="http://schemas.openxmlformats.org/officeDocument/2006/relationships" xmlns:m="http://schemas.openxmlformats.org/officeDocument/2006/math" xmlns:v="urn:schemas-microsoft-com:vml" xmlns:wp14="http://schemas.microsoft.com/office/word/2010/wordprocessingDrawing" xmlns:wp="http://schemas.openxmlformats.org/drawingml/2006/wordprocessingDrawing" xmlns:w10="urn:schemas-microsoft-com:office:word" xmlns:w="http://schemas.openxmlformats.org/wordprocessingml/2006/main" xmlns:w14="http://schemas.microsoft.com/office/word/2010/wordml" xmlns:w15="http://schemas.microsoft.com/office/word/2012/wordml" xmlns:w16se="http://schemas.microsoft.com/office/word/2015/wordml/symex" xmlns:wpg="http://schemas.microsoft.com/office/word/2010/wordprocessingGroup" xmlns:wpi="http://schemas.microsoft.com/office/word/2010/wordprocessingInk" xmlns:wne="http://schemas.microsoft.com/office/word/2006/wordml" xmlns:wps="http://schemas.microsoft.com/office/word/2010/wordprocessingShape" mc:Ignorable="w14 w15 w16se wp14">
+<w:hdr xmlns:wpc="http://schemas.microsoft.com/office/word/2010/wordprocessingCanvas" xmlns:cx="http://schemas.microsoft.com/office/drawing/2014/chartex" xmlns:cx1="http://schemas.microsoft.com/office/drawing/2015/9/8/chartex" xmlns:cx2="http://schemas.microsoft.com/office/drawing/2015/10/21/chartex" xmlns:cx3="http://schemas.microsoft.com/office/drawing/2016/5/9/chartex" xmlns:cx4="http://schemas.microsoft.com/office/drawing/2016/5/10/chartex" xmlns:cx5="http://schemas.microsoft.com/office/drawing/2016/5/11/chartex" xmlns:cx6="http://schemas.microsoft.com/office/drawing/2016/5/12/chartex" xmlns:cx7="http://schemas.microsoft.com/office/drawing/2016/5/13/chartex" xmlns:cx8="http://schemas.microsoft.com/office/drawing/2016/5/14/chartex" xmlns:mc="http://schemas.openxmlformats.org/markup-compatibility/2006" xmlns:aink="http://schemas.microsoft.com/office/drawing/2016/ink" xmlns:am3d="http://schemas.microsoft.com/office/drawing/2017/model3d" xmlns:o="urn:schemas-microsoft-com:office:office" xmlns:r="http://schemas.openxmlformats.org/officeDocument/2006/relationships" xmlns:m="http://schemas.openxmlformats.org/officeDocument/2006/math" xmlns:v="urn:schemas-microsoft-com:vml" xmlns:wp14="http://schemas.microsoft.com/office/word/2010/wordprocessingDrawing" xmlns:wp="http://schemas.openxmlformats.org/drawingml/2006/wordprocessingDrawing" xmlns:w10="urn:schemas-microsoft-com:office:word" xmlns:w="http://schemas.openxmlformats.org/wordprocessingml/2006/main" xmlns:w14="http://schemas.microsoft.com/office/word/2010/wordml" xmlns:w15="http://schemas.microsoft.com/office/word/2012/wordml" xmlns:w16se="http://schemas.microsoft.com/office/word/2015/wordml/symex" xmlns:wpg="http://schemas.microsoft.com/office/word/2010/wordprocessingGroup" xmlns:wpi="http://schemas.microsoft.com/office/word/2010/wordprocessingInk" xmlns:wne="http://schemas.microsoft.com/office/word/2006/wordml" xmlns:wps="http://schemas.microsoft.com/office/word/2010/wordprocessingShape" mc:Ignorable="w14 w15 w16se wp14">
   <w:p>
     <w:pPr>
       <w:pStyle w:val="Header"/>
@@ -2698,7 +2681,7 @@
 </file>
 
 <file path=word/header2.xml><?xml version="1.0" encoding="utf-8"?>
-<w:hdr xmlns:wpc="http://schemas.microsoft.com/office/word/2010/wordprocessingCanvas" xmlns:cx="http://schemas.microsoft.com/office/drawing/2014/chartex" xmlns:cx1="http://schemas.microsoft.com/office/drawing/2015/9/8/chartex" xmlns:cx2="http://schemas.microsoft.com/office/drawing/2015/10/21/chartex" xmlns:cx3="http://schemas.microsoft.com/office/drawing/2016/5/9/chartex" xmlns:cx4="http://schemas.microsoft.com/office/drawing/2016/5/10/chartex" xmlns:cx5="http://schemas.microsoft.com/office/drawing/2016/5/11/chartex" xmlns:mc="http://schemas.openxmlformats.org/markup-compatibility/2006" xmlns:o="urn:schemas-microsoft-com:office:office" xmlns:r="http://schemas.openxmlformats.org/officeDocument/2006/relationships" xmlns:m="http://schemas.openxmlformats.org/officeDocument/2006/math" xmlns:v="urn:schemas-microsoft-com:vml" xmlns:wp14="http://schemas.microsoft.com/office/word/2010/wordprocessingDrawing" xmlns:wp="http://schemas.openxmlformats.org/drawingml/2006/wordprocessingDrawing" xmlns:w10="urn:schemas-microsoft-com:office:word" xmlns:w="http://schemas.openxmlformats.org/wordprocessingml/2006/main" xmlns:w14="http://schemas.microsoft.com/office/word/2010/wordml" xmlns:w15="http://schemas.microsoft.com/office/word/2012/wordml" xmlns:w16se="http://schemas.microsoft.com/office/word/2015/wordml/symex" xmlns:wpg="http://schemas.microsoft.com/office/word/2010/wordprocessingGroup" xmlns:wpi="http://schemas.microsoft.com/office/word/2010/wordprocessingInk" xmlns:wne="http://schemas.microsoft.com/office/word/2006/wordml" xmlns:wps="http://schemas.microsoft.com/office/word/2010/wordprocessingShape" mc:Ignorable="w14 w15 w16se wp14">
+<w:hdr xmlns:wpc="http://schemas.microsoft.com/office/word/2010/wordprocessingCanvas" xmlns:cx="http://schemas.microsoft.com/office/drawing/2014/chartex" xmlns:cx1="http://schemas.microsoft.com/office/drawing/2015/9/8/chartex" xmlns:cx2="http://schemas.microsoft.com/office/drawing/2015/10/21/chartex" xmlns:cx3="http://schemas.microsoft.com/office/drawing/2016/5/9/chartex" xmlns:cx4="http://schemas.microsoft.com/office/drawing/2016/5/10/chartex" xmlns:cx5="http://schemas.microsoft.com/office/drawing/2016/5/11/chartex" xmlns:cx6="http://schemas.microsoft.com/office/drawing/2016/5/12/chartex" xmlns:cx7="http://schemas.microsoft.com/office/drawing/2016/5/13/chartex" xmlns:cx8="http://schemas.microsoft.com/office/drawing/2016/5/14/chartex" xmlns:mc="http://schemas.openxmlformats.org/markup-compatibility/2006" xmlns:aink="http://schemas.microsoft.com/office/drawing/2016/ink" xmlns:am3d="http://schemas.microsoft.com/office/drawing/2017/model3d" xmlns:o="urn:schemas-microsoft-com:office:office" xmlns:r="http://schemas.openxmlformats.org/officeDocument/2006/relationships" xmlns:m="http://schemas.openxmlformats.org/officeDocument/2006/math" xmlns:v="urn:schemas-microsoft-com:vml" xmlns:wp14="http://schemas.microsoft.com/office/word/2010/wordprocessingDrawing" xmlns:wp="http://schemas.openxmlformats.org/drawingml/2006/wordprocessingDrawing" xmlns:w10="urn:schemas-microsoft-com:office:word" xmlns:w="http://schemas.openxmlformats.org/wordprocessingml/2006/main" xmlns:w14="http://schemas.microsoft.com/office/word/2010/wordml" xmlns:w15="http://schemas.microsoft.com/office/word/2012/wordml" xmlns:w16se="http://schemas.microsoft.com/office/word/2015/wordml/symex" xmlns:wpg="http://schemas.microsoft.com/office/word/2010/wordprocessingGroup" xmlns:wpi="http://schemas.microsoft.com/office/word/2010/wordprocessingInk" xmlns:wne="http://schemas.microsoft.com/office/word/2006/wordml" xmlns:wps="http://schemas.microsoft.com/office/word/2010/wordprocessingShape" mc:Ignorable="w14 w15 w16se wp14">
   <w:p>
     <w:pPr>
       <w:pStyle w:val="Header"/>
@@ -2708,7 +2691,7 @@
 </file>
 
 <file path=word/header3.xml><?xml version="1.0" encoding="utf-8"?>
-<w:hdr xmlns:wpc="http://schemas.microsoft.com/office/word/2010/wordprocessingCanvas" xmlns:cx="http://schemas.microsoft.com/office/drawing/2014/chartex" xmlns:cx1="http://schemas.microsoft.com/office/drawing/2015/9/8/chartex" xmlns:cx2="http://schemas.microsoft.com/office/drawing/2015/10/21/chartex" xmlns:cx3="http://schemas.microsoft.com/office/drawing/2016/5/9/chartex" xmlns:cx4="http://schemas.microsoft.com/office/drawing/2016/5/10/chartex" xmlns:cx5="http://schemas.microsoft.com/office/drawing/2016/5/11/chartex" xmlns:mc="http://schemas.openxmlformats.org/markup-compatibility/2006" xmlns:o="urn:schemas-microsoft-com:office:office" xmlns:r="http://schemas.openxmlformats.org/officeDocument/2006/relationships" xmlns:m="http://schemas.openxmlformats.org/officeDocument/2006/math" xmlns:v="urn:schemas-microsoft-com:vml" xmlns:wp14="http://schemas.microsoft.com/office/word/2010/wordprocessingDrawing" xmlns:wp="http://schemas.openxmlformats.org/drawingml/2006/wordprocessingDrawing" xmlns:w10="urn:schemas-microsoft-com:office:word" xmlns:w="http://schemas.openxmlformats.org/wordprocessingml/2006/main" xmlns:w14="http://schemas.microsoft.com/office/word/2010/wordml" xmlns:w15="http://schemas.microsoft.com/office/word/2012/wordml" xmlns:w16se="http://schemas.microsoft.com/office/word/2015/wordml/symex" xmlns:wpg="http://schemas.microsoft.com/office/word/2010/wordprocessingGroup" xmlns:wpi="http://schemas.microsoft.com/office/word/2010/wordprocessingInk" xmlns:wne="http://schemas.microsoft.com/office/word/2006/wordml" xmlns:wps="http://schemas.microsoft.com/office/word/2010/wordprocessingShape" mc:Ignorable="w14 w15 w16se wp14">
+<w:hdr xmlns:wpc="http://schemas.microsoft.com/office/word/2010/wordprocessingCanvas" xmlns:cx="http://schemas.microsoft.com/office/drawing/2014/chartex" xmlns:cx1="http://schemas.microsoft.com/office/drawing/2015/9/8/chartex" xmlns:cx2="http://schemas.microsoft.com/office/drawing/2015/10/21/chartex" xmlns:cx3="http://schemas.microsoft.com/office/drawing/2016/5/9/chartex" xmlns:cx4="http://schemas.microsoft.com/office/drawing/2016/5/10/chartex" xmlns:cx5="http://schemas.microsoft.com/office/drawing/2016/5/11/chartex" xmlns:cx6="http://schemas.microsoft.com/office/drawing/2016/5/12/chartex" xmlns:cx7="http://schemas.microsoft.com/office/drawing/2016/5/13/chartex" xmlns:cx8="http://schemas.microsoft.com/office/drawing/2016/5/14/chartex" xmlns:mc="http://schemas.openxmlformats.org/markup-compatibility/2006" xmlns:aink="http://schemas.microsoft.com/office/drawing/2016/ink" xmlns:am3d="http://schemas.microsoft.com/office/drawing/2017/model3d" xmlns:o="urn:schemas-microsoft-com:office:office" xmlns:r="http://schemas.openxmlformats.org/officeDocument/2006/relationships" xmlns:m="http://schemas.openxmlformats.org/officeDocument/2006/math" xmlns:v="urn:schemas-microsoft-com:vml" xmlns:wp14="http://schemas.microsoft.com/office/word/2010/wordprocessingDrawing" xmlns:wp="http://schemas.openxmlformats.org/drawingml/2006/wordprocessingDrawing" xmlns:w10="urn:schemas-microsoft-com:office:word" xmlns:w="http://schemas.openxmlformats.org/wordprocessingml/2006/main" xmlns:w14="http://schemas.microsoft.com/office/word/2010/wordml" xmlns:w15="http://schemas.microsoft.com/office/word/2012/wordml" xmlns:w16se="http://schemas.microsoft.com/office/word/2015/wordml/symex" xmlns:wpg="http://schemas.microsoft.com/office/word/2010/wordprocessingGroup" xmlns:wpi="http://schemas.microsoft.com/office/word/2010/wordprocessingInk" xmlns:wne="http://schemas.microsoft.com/office/word/2006/wordml" xmlns:wps="http://schemas.microsoft.com/office/word/2010/wordprocessingShape" mc:Ignorable="w14 w15 w16se wp14">
   <w:p>
     <w:pPr>
       <w:pStyle w:val="Header"/>
@@ -2718,7 +2701,7 @@
 </file>
 
 <file path=word/numbering.xml><?xml version="1.0" encoding="utf-8"?>
-<w:numbering xmlns:wpc="http://schemas.microsoft.com/office/word/2010/wordprocessingCanvas" xmlns:cx="http://schemas.microsoft.com/office/drawing/2014/chartex" xmlns:cx1="http://schemas.microsoft.com/office/drawing/2015/9/8/chartex" xmlns:cx2="http://schemas.microsoft.com/office/drawing/2015/10/21/chartex" xmlns:cx3="http://schemas.microsoft.com/office/drawing/2016/5/9/chartex" xmlns:cx4="http://schemas.microsoft.com/office/drawing/2016/5/10/chartex" xmlns:cx5="http://schemas.microsoft.com/office/drawing/2016/5/11/chartex" xmlns:mc="http://schemas.openxmlformats.org/markup-compatibility/2006" xmlns:o="urn:schemas-microsoft-com:office:office" xmlns:r="http://schemas.openxmlformats.org/officeDocument/2006/relationships" xmlns:m="http://schemas.openxmlformats.org/officeDocument/2006/math" xmlns:v="urn:schemas-microsoft-com:vml" xmlns:wp14="http://schemas.microsoft.com/office/word/2010/wordprocessingDrawing" xmlns:wp="http://schemas.openxmlformats.org/drawingml/2006/wordprocessingDrawing" xmlns:w10="urn:schemas-microsoft-com:office:word" xmlns:w="http://schemas.openxmlformats.org/wordprocessingml/2006/main" xmlns:w14="http://schemas.microsoft.com/office/word/2010/wordml" xmlns:w15="http://schemas.microsoft.com/office/word/2012/wordml" xmlns:w16se="http://schemas.microsoft.com/office/word/2015/wordml/symex" xmlns:wpg="http://schemas.microsoft.com/office/word/2010/wordprocessingGroup" xmlns:wpi="http://schemas.microsoft.com/office/word/2010/wordprocessingInk" xmlns:wne="http://schemas.microsoft.com/office/word/2006/wordml" xmlns:wps="http://schemas.microsoft.com/office/word/2010/wordprocessingShape" mc:Ignorable="w14 w15 w16se wp14">
+<w:numbering xmlns:wpc="http://schemas.microsoft.com/office/word/2010/wordprocessingCanvas" xmlns:cx="http://schemas.microsoft.com/office/drawing/2014/chartex" xmlns:cx1="http://schemas.microsoft.com/office/drawing/2015/9/8/chartex" xmlns:cx2="http://schemas.microsoft.com/office/drawing/2015/10/21/chartex" xmlns:cx3="http://schemas.microsoft.com/office/drawing/2016/5/9/chartex" xmlns:cx4="http://schemas.microsoft.com/office/drawing/2016/5/10/chartex" xmlns:cx5="http://schemas.microsoft.com/office/drawing/2016/5/11/chartex" xmlns:cx6="http://schemas.microsoft.com/office/drawing/2016/5/12/chartex" xmlns:cx7="http://schemas.microsoft.com/office/drawing/2016/5/13/chartex" xmlns:cx8="http://schemas.microsoft.com/office/drawing/2016/5/14/chartex" xmlns:mc="http://schemas.openxmlformats.org/markup-compatibility/2006" xmlns:aink="http://schemas.microsoft.com/office/drawing/2016/ink" xmlns:am3d="http://schemas.microsoft.com/office/drawing/2017/model3d" xmlns:o="urn:schemas-microsoft-com:office:office" xmlns:r="http://schemas.openxmlformats.org/officeDocument/2006/relationships" xmlns:m="http://schemas.openxmlformats.org/officeDocument/2006/math" xmlns:v="urn:schemas-microsoft-com:vml" xmlns:wp14="http://schemas.microsoft.com/office/word/2010/wordprocessingDrawing" xmlns:wp="http://schemas.openxmlformats.org/drawingml/2006/wordprocessingDrawing" xmlns:w10="urn:schemas-microsoft-com:office:word" xmlns:w="http://schemas.openxmlformats.org/wordprocessingml/2006/main" xmlns:w14="http://schemas.microsoft.com/office/word/2010/wordml" xmlns:w15="http://schemas.microsoft.com/office/word/2012/wordml" xmlns:w16se="http://schemas.microsoft.com/office/word/2015/wordml/symex" xmlns:wpg="http://schemas.microsoft.com/office/word/2010/wordprocessingGroup" xmlns:wpi="http://schemas.microsoft.com/office/word/2010/wordprocessingInk" xmlns:wne="http://schemas.microsoft.com/office/word/2006/wordml" xmlns:wps="http://schemas.microsoft.com/office/word/2010/wordprocessingShape" mc:Ignorable="w14 w15 w16se wp14">
   <w:abstractNum w:abstractNumId="0" w15:restartNumberingAfterBreak="0">
     <w:nsid w:val="00F149CB"/>
     <w:multiLevelType w:val="hybridMultilevel"/>
@@ -3372,7 +3355,7 @@
       </w:pPr>
     </w:pPrDefault>
   </w:docDefaults>
-  <w:latentStyles w:defLockedState="0" w:defUIPriority="99" w:defSemiHidden="0" w:defUnhideWhenUsed="0" w:defQFormat="0" w:count="374">
+  <w:latentStyles w:defLockedState="0" w:defUIPriority="99" w:defSemiHidden="0" w:defUnhideWhenUsed="0" w:defQFormat="0" w:count="375">
     <w:lsdException w:name="Normal" w:uiPriority="0" w:qFormat="1"/>
     <w:lsdException w:name="heading 1" w:uiPriority="9" w:qFormat="1"/>
     <w:lsdException w:name="heading 2" w:semiHidden="1" w:uiPriority="9" w:unhideWhenUsed="1" w:qFormat="1"/>
@@ -3478,7 +3461,6 @@
     <w:lsdException w:name="HTML Sample" w:semiHidden="1" w:unhideWhenUsed="1"/>
     <w:lsdException w:name="HTML Typewriter" w:semiHidden="1" w:unhideWhenUsed="1"/>
     <w:lsdException w:name="HTML Variable" w:semiHidden="1" w:unhideWhenUsed="1"/>
-    <w:lsdException w:name="Normal Table" w:semiHidden="1" w:unhideWhenUsed="1"/>
     <w:lsdException w:name="annotation subject" w:semiHidden="1" w:unhideWhenUsed="1"/>
     <w:lsdException w:name="No List" w:semiHidden="1" w:unhideWhenUsed="1"/>
     <w:lsdException w:name="Outline List 1" w:semiHidden="1" w:unhideWhenUsed="1"/>
@@ -3525,10 +3507,8 @@
     <w:lsdException w:name="Table Subtle 2" w:semiHidden="1" w:unhideWhenUsed="1"/>
     <w:lsdException w:name="Table Web 1" w:semiHidden="1" w:unhideWhenUsed="1"/>
     <w:lsdException w:name="Table Web 2" w:semiHidden="1" w:unhideWhenUsed="1"/>
-    <w:lsdException w:name="Table Web 3" w:semiHidden="1" w:unhideWhenUsed="1"/>
     <w:lsdException w:name="Balloon Text" w:semiHidden="1" w:unhideWhenUsed="1"/>
     <w:lsdException w:name="Table Grid" w:uiPriority="59"/>
-    <w:lsdException w:name="Table Theme" w:semiHidden="1" w:unhideWhenUsed="1"/>
     <w:lsdException w:name="Placeholder Text" w:semiHidden="1"/>
     <w:lsdException w:name="No Spacing" w:uiPriority="1" w:qFormat="1"/>
     <w:lsdException w:name="Light Shading" w:uiPriority="60"/>
@@ -3747,6 +3727,7 @@
     <w:lsdException w:name="Mention" w:semiHidden="1" w:unhideWhenUsed="1"/>
     <w:lsdException w:name="Smart Hyperlink" w:semiHidden="1" w:unhideWhenUsed="1"/>
     <w:lsdException w:name="Hashtag" w:semiHidden="1" w:unhideWhenUsed="1"/>
+    <w:lsdException w:name="Unresolved Mention" w:semiHidden="1" w:unhideWhenUsed="1"/>
   </w:latentStyles>
   <w:style w:type="paragraph" w:default="1" w:styleId="Normal">
     <w:name w:val="Normal"/>
@@ -3764,7 +3745,6 @@
   <w:style w:type="character" w:default="1" w:styleId="DefaultParagraphFont">
     <w:name w:val="Default Paragraph Font"/>
     <w:uiPriority w:val="1"/>
-    <w:semiHidden/>
     <w:unhideWhenUsed/>
   </w:style>
   <w:style w:type="table" w:default="1" w:styleId="TableNormal">

</xml_diff>